<commit_message>
Added cover page to the previously added file.
</commit_message>
<xml_diff>
--- a/GadewarShubhamGitTutorial-11-06-2016.docx
+++ b/GadewarShubhamGitTutorial-11-06-2016.docx
@@ -2,15 +2,593 @@
 <file path=word/document.xml><?xml version="1.0" encoding="utf-8"?>
 <w:document xmlns:wpc="http://schemas.microsoft.com/office/word/2010/wordprocessingCanvas" xmlns:cx="http://schemas.microsoft.com/office/drawing/2014/chartex" xmlns:mc="http://schemas.openxmlformats.org/markup-compatibility/2006" xmlns:o="urn:schemas-microsoft-com:office:office" xmlns:r="http://schemas.openxmlformats.org/officeDocument/2006/relationships" xmlns:m="http://schemas.openxmlformats.org/officeDocument/2006/math" xmlns:v="urn:schemas-microsoft-com:vml" xmlns:wp14="http://schemas.microsoft.com/office/word/2010/wordprocessingDrawing" xmlns:wp="http://schemas.openxmlformats.org/drawingml/2006/wordprocessingDrawing" xmlns:w10="urn:schemas-microsoft-com:office:word" xmlns:w="http://schemas.openxmlformats.org/wordprocessingml/2006/main" xmlns:w14="http://schemas.microsoft.com/office/word/2010/wordml" xmlns:w15="http://schemas.microsoft.com/office/word/2012/wordml" xmlns:w16se="http://schemas.microsoft.com/office/word/2015/wordml/symex" xmlns:wpg="http://schemas.microsoft.com/office/word/2010/wordprocessingGroup" xmlns:wpi="http://schemas.microsoft.com/office/word/2010/wordprocessingInk" xmlns:wne="http://schemas.microsoft.com/office/word/2006/wordml" xmlns:wps="http://schemas.microsoft.com/office/word/2010/wordprocessingShape" mc:Ignorable="w14 w15 w16se wp14">
   <w:body>
-    <w:p>
-      <w:pPr>
-        <w:jc w:val="both"/>
-        <w:rPr>
-          <w:rFonts w:ascii="Times New Roman" w:hAnsi="Times New Roman" w:cs="Times New Roman"/>
-          <w:sz w:val="24"/>
-          <w:szCs w:val="24"/>
-        </w:rPr>
-      </w:pPr>
+    <w:sdt>
+      <w:sdtPr>
+        <w:rPr>
+          <w:color w:val="5B9BD5" w:themeColor="accent1"/>
+        </w:rPr>
+        <w:id w:val="-551846139"/>
+        <w:docPartObj>
+          <w:docPartGallery w:val="Cover Pages"/>
+          <w:docPartUnique/>
+        </w:docPartObj>
+      </w:sdtPr>
+      <w:sdtEndPr>
+        <w:rPr>
+          <w:rFonts w:ascii="Times New Roman" w:eastAsiaTheme="minorHAnsi" w:hAnsi="Times New Roman" w:cs="Times New Roman"/>
+          <w:color w:val="auto"/>
+          <w:sz w:val="24"/>
+          <w:szCs w:val="24"/>
+        </w:rPr>
+      </w:sdtEndPr>
+      <w:sdtContent>
+        <w:p>
+          <w:pPr>
+            <w:pStyle w:val="NoSpacing"/>
+            <w:spacing w:before="1540" w:after="240"/>
+            <w:jc w:val="center"/>
+            <w:rPr>
+              <w:color w:val="5B9BD5" w:themeColor="accent1"/>
+            </w:rPr>
+          </w:pPr>
+          <w:r>
+            <w:rPr>
+              <w:noProof/>
+              <w:color w:val="5B9BD5" w:themeColor="accent1"/>
+            </w:rPr>
+            <w:drawing>
+              <wp:inline distT="0" distB="0" distL="0" distR="0">
+                <wp:extent cx="1417320" cy="750898"/>
+                <wp:effectExtent l="0" t="0" r="0" b="0"/>
+                <wp:docPr id="143" name="Picture 143"/>
+                <wp:cNvGraphicFramePr>
+                  <a:graphicFrameLocks xmlns:a="http://schemas.openxmlformats.org/drawingml/2006/main" noChangeAspect="1"/>
+                </wp:cNvGraphicFramePr>
+                <a:graphic xmlns:a="http://schemas.openxmlformats.org/drawingml/2006/main">
+                  <a:graphicData uri="http://schemas.openxmlformats.org/drawingml/2006/picture">
+                    <pic:pic xmlns:pic="http://schemas.openxmlformats.org/drawingml/2006/picture">
+                      <pic:nvPicPr>
+                        <pic:cNvPr id="3" name="t55.png"/>
+                        <pic:cNvPicPr/>
+                      </pic:nvPicPr>
+                      <pic:blipFill>
+                        <a:blip r:embed="rId6" cstate="print">
+                          <a:duotone>
+                            <a:schemeClr val="accent1">
+                              <a:shade val="45000"/>
+                              <a:satMod val="135000"/>
+                            </a:schemeClr>
+                            <a:prstClr val="white"/>
+                          </a:duotone>
+                          <a:extLst>
+                            <a:ext uri="{28A0092B-C50C-407E-A947-70E740481C1C}">
+                              <a14:useLocalDpi xmlns:a14="http://schemas.microsoft.com/office/drawing/2010/main" val="0"/>
+                            </a:ext>
+                          </a:extLst>
+                        </a:blip>
+                        <a:stretch>
+                          <a:fillRect/>
+                        </a:stretch>
+                      </pic:blipFill>
+                      <pic:spPr>
+                        <a:xfrm>
+                          <a:off x="0" y="0"/>
+                          <a:ext cx="1417320" cy="750898"/>
+                        </a:xfrm>
+                        <a:prstGeom prst="rect">
+                          <a:avLst/>
+                        </a:prstGeom>
+                        <a:noFill/>
+                        <a:ln>
+                          <a:noFill/>
+                        </a:ln>
+                      </pic:spPr>
+                    </pic:pic>
+                  </a:graphicData>
+                </a:graphic>
+              </wp:inline>
+            </w:drawing>
+          </w:r>
+        </w:p>
+        <w:sdt>
+          <w:sdtPr>
+            <w:rPr>
+              <w:rFonts w:asciiTheme="majorHAnsi" w:eastAsiaTheme="majorEastAsia" w:hAnsiTheme="majorHAnsi" w:cstheme="majorBidi"/>
+              <w:caps/>
+              <w:color w:val="5B9BD5" w:themeColor="accent1"/>
+              <w:sz w:val="72"/>
+              <w:szCs w:val="72"/>
+            </w:rPr>
+            <w:alias w:val="Title"/>
+            <w:tag w:val=""/>
+            <w:id w:val="1735040861"/>
+            <w:placeholder>
+              <w:docPart w:val="2AA0976CFB21429AB8DE3908F417FFB1"/>
+            </w:placeholder>
+            <w:dataBinding w:prefixMappings="xmlns:ns0='http://purl.org/dc/elements/1.1/' xmlns:ns1='http://schemas.openxmlformats.org/package/2006/metadata/core-properties' " w:xpath="/ns1:coreProperties[1]/ns0:title[1]" w:storeItemID="{6C3C8BC8-F283-45AE-878A-BAB7291924A1}"/>
+            <w:text/>
+          </w:sdtPr>
+          <w:sdtEndPr>
+            <w:rPr>
+              <w:sz w:val="80"/>
+              <w:szCs w:val="80"/>
+            </w:rPr>
+          </w:sdtEndPr>
+          <w:sdtContent>
+            <w:p>
+              <w:pPr>
+                <w:pStyle w:val="NoSpacing"/>
+                <w:pBdr>
+                  <w:top w:val="single" w:sz="6" w:space="6" w:color="5B9BD5" w:themeColor="accent1"/>
+                  <w:bottom w:val="single" w:sz="6" w:space="6" w:color="5B9BD5" w:themeColor="accent1"/>
+                </w:pBdr>
+                <w:spacing w:after="240"/>
+                <w:jc w:val="center"/>
+                <w:rPr>
+                  <w:rFonts w:asciiTheme="majorHAnsi" w:eastAsiaTheme="majorEastAsia" w:hAnsiTheme="majorHAnsi" w:cstheme="majorBidi"/>
+                  <w:caps/>
+                  <w:color w:val="5B9BD5" w:themeColor="accent1"/>
+                  <w:sz w:val="80"/>
+                  <w:szCs w:val="80"/>
+                </w:rPr>
+              </w:pPr>
+              <w:r>
+                <w:rPr>
+                  <w:rFonts w:asciiTheme="majorHAnsi" w:eastAsiaTheme="majorEastAsia" w:hAnsiTheme="majorHAnsi" w:cstheme="majorBidi"/>
+                  <w:caps/>
+                  <w:color w:val="5B9BD5" w:themeColor="accent1"/>
+                  <w:sz w:val="72"/>
+                  <w:szCs w:val="72"/>
+                </w:rPr>
+                <w:t>GITHUB EXERCISE</w:t>
+              </w:r>
+            </w:p>
+          </w:sdtContent>
+        </w:sdt>
+        <w:sdt>
+          <w:sdtPr>
+            <w:rPr>
+              <w:color w:val="5B9BD5" w:themeColor="accent1"/>
+              <w:sz w:val="28"/>
+              <w:szCs w:val="28"/>
+            </w:rPr>
+            <w:alias w:val="Subtitle"/>
+            <w:tag w:val=""/>
+            <w:id w:val="328029620"/>
+            <w:placeholder>
+              <w:docPart w:val="01703F24055642F48D569FB7711B89B8"/>
+            </w:placeholder>
+            <w:dataBinding w:prefixMappings="xmlns:ns0='http://purl.org/dc/elements/1.1/' xmlns:ns1='http://schemas.openxmlformats.org/package/2006/metadata/core-properties' " w:xpath="/ns1:coreProperties[1]/ns0:subject[1]" w:storeItemID="{6C3C8BC8-F283-45AE-878A-BAB7291924A1}"/>
+            <w:text/>
+          </w:sdtPr>
+          <w:sdtContent>
+            <w:p>
+              <w:pPr>
+                <w:pStyle w:val="NoSpacing"/>
+                <w:jc w:val="center"/>
+                <w:rPr>
+                  <w:color w:val="5B9BD5" w:themeColor="accent1"/>
+                  <w:sz w:val="28"/>
+                  <w:szCs w:val="28"/>
+                </w:rPr>
+              </w:pPr>
+              <w:r>
+                <w:rPr>
+                  <w:color w:val="5B9BD5" w:themeColor="accent1"/>
+                  <w:sz w:val="28"/>
+                  <w:szCs w:val="28"/>
+                </w:rPr>
+                <w:t>Submitted to,</w:t>
+              </w:r>
+            </w:p>
+          </w:sdtContent>
+        </w:sdt>
+        <w:p>
+          <w:pPr>
+            <w:pStyle w:val="NoSpacing"/>
+            <w:spacing w:before="480"/>
+            <w:jc w:val="center"/>
+            <w:rPr>
+              <w:color w:val="5B9BD5" w:themeColor="accent1"/>
+              <w:sz w:val="24"/>
+            </w:rPr>
+          </w:pPr>
+          <w:r>
+            <w:rPr>
+              <w:color w:val="5B9BD5" w:themeColor="accent1"/>
+              <w:sz w:val="24"/>
+            </w:rPr>
+            <w:t>Prof. Christelle Scharff</w:t>
+          </w:r>
+        </w:p>
+        <w:p>
+          <w:pPr>
+            <w:pStyle w:val="NoSpacing"/>
+            <w:spacing w:before="480"/>
+            <w:jc w:val="center"/>
+            <w:rPr>
+              <w:color w:val="5B9BD5" w:themeColor="accent1"/>
+            </w:rPr>
+          </w:pPr>
+          <w:r>
+            <w:rPr>
+              <w:noProof/>
+              <w:color w:val="5B9BD5" w:themeColor="accent1"/>
+            </w:rPr>
+            <mc:AlternateContent>
+              <mc:Choice Requires="wps">
+                <w:drawing>
+                  <wp:anchor distT="0" distB="0" distL="114300" distR="114300" simplePos="0" relativeHeight="251659264" behindDoc="0" locked="0" layoutInCell="1" allowOverlap="1">
+                    <wp:simplePos x="0" y="0"/>
+                    <wp:positionH relativeFrom="margin">
+                      <wp:align>center</wp:align>
+                    </wp:positionH>
+                    <mc:AlternateContent>
+                      <mc:Choice Requires="wp14">
+                        <wp:positionV relativeFrom="page">
+                          <wp14:pctPosVOffset>85000</wp14:pctPosVOffset>
+                        </wp:positionV>
+                      </mc:Choice>
+                      <mc:Fallback>
+                        <wp:positionV relativeFrom="page">
+                          <wp:posOffset>8549640</wp:posOffset>
+                        </wp:positionV>
+                      </mc:Fallback>
+                    </mc:AlternateContent>
+                    <wp:extent cx="6553200" cy="557784"/>
+                    <wp:effectExtent l="0" t="0" r="0" b="12700"/>
+                    <wp:wrapNone/>
+                    <wp:docPr id="142" name="Text Box 142"/>
+                    <wp:cNvGraphicFramePr/>
+                    <a:graphic xmlns:a="http://schemas.openxmlformats.org/drawingml/2006/main">
+                      <a:graphicData uri="http://schemas.microsoft.com/office/word/2010/wordprocessingShape">
+                        <wps:wsp>
+                          <wps:cNvSpPr txBox="1"/>
+                          <wps:spPr>
+                            <a:xfrm>
+                              <a:off x="0" y="0"/>
+                              <a:ext cx="6553200" cy="557784"/>
+                            </a:xfrm>
+                            <a:prstGeom prst="rect">
+                              <a:avLst/>
+                            </a:prstGeom>
+                            <a:noFill/>
+                            <a:ln w="6350">
+                              <a:noFill/>
+                            </a:ln>
+                            <a:effectLst/>
+                          </wps:spPr>
+                          <wps:style>
+                            <a:lnRef idx="0">
+                              <a:schemeClr val="accent1"/>
+                            </a:lnRef>
+                            <a:fillRef idx="0">
+                              <a:schemeClr val="accent1"/>
+                            </a:fillRef>
+                            <a:effectRef idx="0">
+                              <a:schemeClr val="accent1"/>
+                            </a:effectRef>
+                            <a:fontRef idx="minor">
+                              <a:schemeClr val="dk1"/>
+                            </a:fontRef>
+                          </wps:style>
+                          <wps:txbx>
+                            <w:txbxContent>
+                              <w:sdt>
+                                <w:sdtPr>
+                                  <w:rPr>
+                                    <w:caps/>
+                                    <w:color w:val="5B9BD5" w:themeColor="accent1"/>
+                                    <w:sz w:val="28"/>
+                                    <w:szCs w:val="28"/>
+                                  </w:rPr>
+                                  <w:alias w:val="Date"/>
+                                  <w:tag w:val=""/>
+                                  <w:id w:val="197127006"/>
+                                  <w:dataBinding w:prefixMappings="xmlns:ns0='http://schemas.microsoft.com/office/2006/coverPageProps' " w:xpath="/ns0:CoverPageProperties[1]/ns0:PublishDate[1]" w:storeItemID="{55AF091B-3C7A-41E3-B477-F2FDAA23CFDA}"/>
+                                  <w:date w:fullDate="2016-11-07T00:00:00Z">
+                                    <w:dateFormat w:val="MMMM d, yyyy"/>
+                                    <w:lid w:val="en-US"/>
+                                    <w:storeMappedDataAs w:val="dateTime"/>
+                                    <w:calendar w:val="gregorian"/>
+                                  </w:date>
+                                </w:sdtPr>
+                                <w:sdtContent>
+                                  <w:p>
+                                    <w:pPr>
+                                      <w:pStyle w:val="NoSpacing"/>
+                                      <w:spacing w:after="40"/>
+                                      <w:jc w:val="center"/>
+                                      <w:rPr>
+                                        <w:caps/>
+                                        <w:color w:val="5B9BD5" w:themeColor="accent1"/>
+                                        <w:sz w:val="28"/>
+                                        <w:szCs w:val="28"/>
+                                      </w:rPr>
+                                    </w:pPr>
+                                    <w:r>
+                                      <w:rPr>
+                                        <w:caps/>
+                                        <w:color w:val="5B9BD5" w:themeColor="accent1"/>
+                                        <w:sz w:val="28"/>
+                                        <w:szCs w:val="28"/>
+                                      </w:rPr>
+                                      <w:t>November 7, 2016</w:t>
+                                    </w:r>
+                                  </w:p>
+                                </w:sdtContent>
+                              </w:sdt>
+                              <w:p>
+                                <w:pPr>
+                                  <w:pStyle w:val="NoSpacing"/>
+                                  <w:jc w:val="center"/>
+                                  <w:rPr>
+                                    <w:caps/>
+                                    <w:color w:val="5B9BD5" w:themeColor="accent1"/>
+                                  </w:rPr>
+                                </w:pPr>
+                                <w:r>
+                                  <w:rPr>
+                                    <w:caps/>
+                                    <w:color w:val="5B9BD5" w:themeColor="accent1"/>
+                                  </w:rPr>
+                                  <w:t>Shubham gadewar</w:t>
+                                </w:r>
+                              </w:p>
+                              <w:p>
+                                <w:pPr>
+                                  <w:pStyle w:val="NoSpacing"/>
+                                  <w:jc w:val="center"/>
+                                  <w:rPr>
+                                    <w:color w:val="5B9BD5" w:themeColor="accent1"/>
+                                  </w:rPr>
+                                </w:pPr>
+                                <w:sdt>
+                                  <w:sdtPr>
+                                    <w:rPr>
+                                      <w:caps/>
+                                      <w:color w:val="5B9BD5" w:themeColor="accent1"/>
+                                    </w:rPr>
+                                    <w:alias w:val="Company"/>
+                                    <w:tag w:val=""/>
+                                    <w:id w:val="1390145197"/>
+                                    <w:dataBinding w:prefixMappings="xmlns:ns0='http://schemas.openxmlformats.org/officeDocument/2006/extended-properties' " w:xpath="/ns0:Properties[1]/ns0:Company[1]" w:storeItemID="{6668398D-A668-4E3E-A5EB-62B293D839F1}"/>
+                                    <w:text/>
+                                  </w:sdtPr>
+                                  <w:sdtContent>
+                                    <w:r>
+                                      <w:rPr>
+                                        <w:caps/>
+                                        <w:color w:val="5B9BD5" w:themeColor="accent1"/>
+                                      </w:rPr>
+                                      <w:t>Pace University</w:t>
+                                    </w:r>
+                                  </w:sdtContent>
+                                </w:sdt>
+                              </w:p>
+                            </w:txbxContent>
+                          </wps:txbx>
+                          <wps:bodyPr rot="0" spcFirstLastPara="0" vertOverflow="overflow" horzOverflow="overflow" vert="horz" wrap="square" lIns="0" tIns="0" rIns="0" bIns="0" numCol="1" spcCol="0" rtlCol="0" fromWordArt="0" anchor="b" anchorCtr="0" forceAA="0" compatLnSpc="1">
+                            <a:prstTxWarp prst="textNoShape">
+                              <a:avLst/>
+                            </a:prstTxWarp>
+                            <a:spAutoFit/>
+                          </wps:bodyPr>
+                        </wps:wsp>
+                      </a:graphicData>
+                    </a:graphic>
+                    <wp14:sizeRelH relativeFrom="margin">
+                      <wp14:pctWidth>100000</wp14:pctWidth>
+                    </wp14:sizeRelH>
+                    <wp14:sizeRelV relativeFrom="margin">
+                      <wp14:pctHeight>0</wp14:pctHeight>
+                    </wp14:sizeRelV>
+                  </wp:anchor>
+                </w:drawing>
+              </mc:Choice>
+              <mc:Fallback>
+                <w:pict>
+                  <v:shapetype id="_x0000_t202" coordsize="21600,21600" o:spt="202" path="m,l,21600r21600,l21600,xe">
+                    <v:stroke joinstyle="miter"/>
+                    <v:path gradientshapeok="t" o:connecttype="rect"/>
+                  </v:shapetype>
+                  <v:shape id="Text Box 142" o:spid="_x0000_s1026" type="#_x0000_t202" style="position:absolute;left:0;text-align:left;margin-left:0;margin-top:0;width:516pt;height:43.9pt;z-index:251659264;visibility:visible;mso-wrap-style:square;mso-width-percent:1000;mso-height-percent:0;mso-top-percent:850;mso-wrap-distance-left:9pt;mso-wrap-distance-top:0;mso-wrap-distance-right:9pt;mso-wrap-distance-bottom:0;mso-position-horizontal:center;mso-position-horizontal-relative:margin;mso-position-vertical-relative:page;mso-width-percent:1000;mso-height-percent:0;mso-top-percent:850;mso-width-relative:margin;mso-height-relative:margin;v-text-anchor:bottom" o:gfxdata="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" filled="f" stroked="f" strokeweight=".5pt">
+                    <v:textbox style="mso-fit-shape-to-text:t" inset="0,0,0,0">
+                      <w:txbxContent>
+                        <w:sdt>
+                          <w:sdtPr>
+                            <w:rPr>
+                              <w:caps/>
+                              <w:color w:val="5B9BD5" w:themeColor="accent1"/>
+                              <w:sz w:val="28"/>
+                              <w:szCs w:val="28"/>
+                            </w:rPr>
+                            <w:alias w:val="Date"/>
+                            <w:tag w:val=""/>
+                            <w:id w:val="197127006"/>
+                            <w:dataBinding w:prefixMappings="xmlns:ns0='http://schemas.microsoft.com/office/2006/coverPageProps' " w:xpath="/ns0:CoverPageProperties[1]/ns0:PublishDate[1]" w:storeItemID="{55AF091B-3C7A-41E3-B477-F2FDAA23CFDA}"/>
+                            <w:date w:fullDate="2016-11-07T00:00:00Z">
+                              <w:dateFormat w:val="MMMM d, yyyy"/>
+                              <w:lid w:val="en-US"/>
+                              <w:storeMappedDataAs w:val="dateTime"/>
+                              <w:calendar w:val="gregorian"/>
+                            </w:date>
+                          </w:sdtPr>
+                          <w:sdtContent>
+                            <w:p>
+                              <w:pPr>
+                                <w:pStyle w:val="NoSpacing"/>
+                                <w:spacing w:after="40"/>
+                                <w:jc w:val="center"/>
+                                <w:rPr>
+                                  <w:caps/>
+                                  <w:color w:val="5B9BD5" w:themeColor="accent1"/>
+                                  <w:sz w:val="28"/>
+                                  <w:szCs w:val="28"/>
+                                </w:rPr>
+                              </w:pPr>
+                              <w:r>
+                                <w:rPr>
+                                  <w:caps/>
+                                  <w:color w:val="5B9BD5" w:themeColor="accent1"/>
+                                  <w:sz w:val="28"/>
+                                  <w:szCs w:val="28"/>
+                                </w:rPr>
+                                <w:t>November 7, 2016</w:t>
+                              </w:r>
+                            </w:p>
+                          </w:sdtContent>
+                        </w:sdt>
+                        <w:p>
+                          <w:pPr>
+                            <w:pStyle w:val="NoSpacing"/>
+                            <w:jc w:val="center"/>
+                            <w:rPr>
+                              <w:caps/>
+                              <w:color w:val="5B9BD5" w:themeColor="accent1"/>
+                            </w:rPr>
+                          </w:pPr>
+                          <w:r>
+                            <w:rPr>
+                              <w:caps/>
+                              <w:color w:val="5B9BD5" w:themeColor="accent1"/>
+                            </w:rPr>
+                            <w:t>Shubham gadewar</w:t>
+                          </w:r>
+                        </w:p>
+                        <w:p>
+                          <w:pPr>
+                            <w:pStyle w:val="NoSpacing"/>
+                            <w:jc w:val="center"/>
+                            <w:rPr>
+                              <w:color w:val="5B9BD5" w:themeColor="accent1"/>
+                            </w:rPr>
+                          </w:pPr>
+                          <w:sdt>
+                            <w:sdtPr>
+                              <w:rPr>
+                                <w:caps/>
+                                <w:color w:val="5B9BD5" w:themeColor="accent1"/>
+                              </w:rPr>
+                              <w:alias w:val="Company"/>
+                              <w:tag w:val=""/>
+                              <w:id w:val="1390145197"/>
+                              <w:dataBinding w:prefixMappings="xmlns:ns0='http://schemas.openxmlformats.org/officeDocument/2006/extended-properties' " w:xpath="/ns0:Properties[1]/ns0:Company[1]" w:storeItemID="{6668398D-A668-4E3E-A5EB-62B293D839F1}"/>
+                              <w:text/>
+                            </w:sdtPr>
+                            <w:sdtContent>
+                              <w:r>
+                                <w:rPr>
+                                  <w:caps/>
+                                  <w:color w:val="5B9BD5" w:themeColor="accent1"/>
+                                </w:rPr>
+                                <w:t>Pace University</w:t>
+                              </w:r>
+                            </w:sdtContent>
+                          </w:sdt>
+                        </w:p>
+                      </w:txbxContent>
+                    </v:textbox>
+                    <w10:wrap anchorx="margin" anchory="page"/>
+                  </v:shape>
+                </w:pict>
+              </mc:Fallback>
+            </mc:AlternateContent>
+          </w:r>
+          <w:r>
+            <w:rPr>
+              <w:noProof/>
+              <w:color w:val="5B9BD5" w:themeColor="accent1"/>
+            </w:rPr>
+            <w:drawing>
+              <wp:inline distT="0" distB="0" distL="0" distR="0" wp14:anchorId="4E655D7B" wp14:editId="21C00769">
+                <wp:extent cx="758952" cy="478932"/>
+                <wp:effectExtent l="0" t="0" r="3175" b="0"/>
+                <wp:docPr id="144" name="Picture 144"/>
+                <wp:cNvGraphicFramePr>
+                  <a:graphicFrameLocks xmlns:a="http://schemas.openxmlformats.org/drawingml/2006/main" noChangeAspect="1"/>
+                </wp:cNvGraphicFramePr>
+                <a:graphic xmlns:a="http://schemas.openxmlformats.org/drawingml/2006/main">
+                  <a:graphicData uri="http://schemas.openxmlformats.org/drawingml/2006/picture">
+                    <pic:pic xmlns:pic="http://schemas.openxmlformats.org/drawingml/2006/picture">
+                      <pic:nvPicPr>
+                        <pic:cNvPr id="9" name="roco bottom.png"/>
+                        <pic:cNvPicPr/>
+                      </pic:nvPicPr>
+                      <pic:blipFill>
+                        <a:blip r:embed="rId7" cstate="print">
+                          <a:duotone>
+                            <a:schemeClr val="accent1">
+                              <a:shade val="45000"/>
+                              <a:satMod val="135000"/>
+                            </a:schemeClr>
+                            <a:prstClr val="white"/>
+                          </a:duotone>
+                          <a:extLst>
+                            <a:ext uri="{28A0092B-C50C-407E-A947-70E740481C1C}">
+                              <a14:useLocalDpi xmlns:a14="http://schemas.microsoft.com/office/drawing/2010/main" val="0"/>
+                            </a:ext>
+                          </a:extLst>
+                        </a:blip>
+                        <a:stretch>
+                          <a:fillRect/>
+                        </a:stretch>
+                      </pic:blipFill>
+                      <pic:spPr>
+                        <a:xfrm>
+                          <a:off x="0" y="0"/>
+                          <a:ext cx="758952" cy="478932"/>
+                        </a:xfrm>
+                        <a:prstGeom prst="rect">
+                          <a:avLst/>
+                        </a:prstGeom>
+                      </pic:spPr>
+                    </pic:pic>
+                  </a:graphicData>
+                </a:graphic>
+              </wp:inline>
+            </w:drawing>
+          </w:r>
+        </w:p>
+        <w:p>
+          <w:pPr>
+            <w:rPr>
+              <w:rFonts w:ascii="Times New Roman" w:hAnsi="Times New Roman" w:cs="Times New Roman"/>
+              <w:sz w:val="24"/>
+              <w:szCs w:val="24"/>
+            </w:rPr>
+          </w:pPr>
+          <w:r>
+            <w:rPr>
+              <w:rFonts w:ascii="Times New Roman" w:hAnsi="Times New Roman" w:cs="Times New Roman"/>
+              <w:sz w:val="24"/>
+              <w:szCs w:val="24"/>
+            </w:rPr>
+            <w:br w:type="page"/>
+          </w:r>
+        </w:p>
+        <w:bookmarkStart w:id="0" w:name="_GoBack" w:displacedByCustomXml="next"/>
+        <w:bookmarkEnd w:id="0" w:displacedByCustomXml="next"/>
+      </w:sdtContent>
+    </w:sdt>
+    <w:p>
+      <w:pPr>
+        <w:jc w:val="both"/>
+        <w:rPr>
+          <w:rFonts w:ascii="Times New Roman" w:hAnsi="Times New Roman" w:cs="Times New Roman"/>
+          <w:sz w:val="24"/>
+          <w:szCs w:val="24"/>
+        </w:rPr>
+      </w:pPr>
+      <w:r>
+        <w:rPr>
+          <w:rFonts w:ascii="Times New Roman" w:hAnsi="Times New Roman" w:cs="Times New Roman"/>
+          <w:sz w:val="24"/>
+          <w:szCs w:val="24"/>
+        </w:rPr>
+        <w:lastRenderedPageBreak/>
+        <w:t xml:space="preserve">Q.1. </w:t>
+      </w:r>
       <w:r>
         <w:rPr>
           <w:rFonts w:ascii="Times New Roman" w:hAnsi="Times New Roman" w:cs="Times New Roman"/>
@@ -40,6 +618,11 @@
     </w:p>
     <w:p>
       <w:pPr>
+        <w:pStyle w:val="ListParagraph"/>
+        <w:numPr>
+          <w:ilvl w:val="0"/>
+          <w:numId w:val="4"/>
+        </w:numPr>
         <w:jc w:val="both"/>
         <w:rPr>
           <w:rFonts w:ascii="Times New Roman" w:hAnsi="Times New Roman" w:cs="Times New Roman"/>
@@ -96,6 +679,11 @@
     </w:p>
     <w:p>
       <w:pPr>
+        <w:pStyle w:val="ListParagraph"/>
+        <w:numPr>
+          <w:ilvl w:val="0"/>
+          <w:numId w:val="4"/>
+        </w:numPr>
         <w:jc w:val="both"/>
         <w:rPr>
           <w:rFonts w:ascii="Times New Roman" w:hAnsi="Times New Roman" w:cs="Times New Roman"/>
@@ -154,8 +742,9 @@
           <w:szCs w:val="24"/>
           <w:shd w:val="clear" w:color="auto" w:fill="FFFFFF"/>
         </w:rPr>
-        <w:t xml:space="preserve"> and</w:t>
-      </w:r>
+        <w:t xml:space="preserve"> and PJ </w:t>
+      </w:r>
+      <w:proofErr w:type="spellStart"/>
       <w:r>
         <w:rPr>
           <w:rFonts w:ascii="Times New Roman" w:hAnsi="Times New Roman" w:cs="Times New Roman"/>
@@ -164,7 +753,55 @@
           <w:szCs w:val="24"/>
           <w:shd w:val="clear" w:color="auto" w:fill="FFFFFF"/>
         </w:rPr>
-        <w:t xml:space="preserve"> PJ </w:t>
+        <w:t>Hyett</w:t>
+      </w:r>
+      <w:proofErr w:type="spellEnd"/>
+      <w:r>
+        <w:rPr>
+          <w:rFonts w:ascii="Times New Roman" w:hAnsi="Times New Roman" w:cs="Times New Roman"/>
+          <w:color w:val="222222"/>
+          <w:sz w:val="24"/>
+          <w:szCs w:val="24"/>
+          <w:shd w:val="clear" w:color="auto" w:fill="FFFFFF"/>
+        </w:rPr>
+        <w:t>.</w:t>
+      </w:r>
+    </w:p>
+    <w:p>
+      <w:pPr>
+        <w:pStyle w:val="ListParagraph"/>
+        <w:numPr>
+          <w:ilvl w:val="0"/>
+          <w:numId w:val="4"/>
+        </w:numPr>
+        <w:jc w:val="both"/>
+        <w:rPr>
+          <w:rFonts w:ascii="Times New Roman" w:hAnsi="Times New Roman" w:cs="Times New Roman"/>
+          <w:color w:val="222222"/>
+          <w:sz w:val="24"/>
+          <w:szCs w:val="24"/>
+          <w:shd w:val="clear" w:color="auto" w:fill="FFFFFF"/>
+        </w:rPr>
+      </w:pPr>
+      <w:r>
+        <w:rPr>
+          <w:rFonts w:ascii="Times New Roman" w:hAnsi="Times New Roman" w:cs="Times New Roman"/>
+          <w:color w:val="222222"/>
+          <w:sz w:val="24"/>
+          <w:szCs w:val="24"/>
+          <w:shd w:val="clear" w:color="auto" w:fill="FFFFFF"/>
+        </w:rPr>
+        <w:t>Bi</w:t>
+      </w:r>
+      <w:r>
+        <w:rPr>
+          <w:rFonts w:ascii="Times New Roman" w:hAnsi="Times New Roman" w:cs="Times New Roman"/>
+          <w:color w:val="222222"/>
+          <w:sz w:val="24"/>
+          <w:szCs w:val="24"/>
+          <w:shd w:val="clear" w:color="auto" w:fill="FFFFFF"/>
+        </w:rPr>
+        <w:t xml:space="preserve">tBucket.com, </w:t>
       </w:r>
       <w:proofErr w:type="spellStart"/>
       <w:r>
@@ -175,7 +812,7 @@
           <w:szCs w:val="24"/>
           <w:shd w:val="clear" w:color="auto" w:fill="FFFFFF"/>
         </w:rPr>
-        <w:t>Hyett</w:t>
+        <w:t>GitLab</w:t>
       </w:r>
       <w:proofErr w:type="spellEnd"/>
       <w:r>
@@ -186,12 +823,9 @@
           <w:szCs w:val="24"/>
           <w:shd w:val="clear" w:color="auto" w:fill="FFFFFF"/>
         </w:rPr>
-        <w:t>.</w:t>
-      </w:r>
-    </w:p>
-    <w:p>
-      <w:pPr>
-        <w:jc w:val="both"/>
+        <w:t>, SVN (Subversion Repository)</w:t>
+      </w:r>
+      <w:r>
         <w:rPr>
           <w:rFonts w:ascii="Times New Roman" w:hAnsi="Times New Roman" w:cs="Times New Roman"/>
           <w:color w:val="222222"/>
@@ -199,62 +833,16 @@
           <w:szCs w:val="24"/>
           <w:shd w:val="clear" w:color="auto" w:fill="FFFFFF"/>
         </w:rPr>
-      </w:pPr>
-      <w:r>
-        <w:rPr>
-          <w:rFonts w:ascii="Times New Roman" w:hAnsi="Times New Roman" w:cs="Times New Roman"/>
-          <w:color w:val="222222"/>
-          <w:sz w:val="24"/>
-          <w:szCs w:val="24"/>
-          <w:shd w:val="clear" w:color="auto" w:fill="FFFFFF"/>
-        </w:rPr>
-        <w:t>Bi</w:t>
-      </w:r>
-      <w:r>
-        <w:rPr>
-          <w:rFonts w:ascii="Times New Roman" w:hAnsi="Times New Roman" w:cs="Times New Roman"/>
-          <w:color w:val="222222"/>
-          <w:sz w:val="24"/>
-          <w:szCs w:val="24"/>
-          <w:shd w:val="clear" w:color="auto" w:fill="FFFFFF"/>
-        </w:rPr>
-        <w:t xml:space="preserve">tBucket.com, </w:t>
-      </w:r>
-      <w:proofErr w:type="spellStart"/>
-      <w:r>
-        <w:rPr>
-          <w:rFonts w:ascii="Times New Roman" w:hAnsi="Times New Roman" w:cs="Times New Roman"/>
-          <w:color w:val="222222"/>
-          <w:sz w:val="24"/>
-          <w:szCs w:val="24"/>
-          <w:shd w:val="clear" w:color="auto" w:fill="FFFFFF"/>
-        </w:rPr>
-        <w:t>GitLab</w:t>
-      </w:r>
-      <w:proofErr w:type="spellEnd"/>
-      <w:r>
-        <w:rPr>
-          <w:rFonts w:ascii="Times New Roman" w:hAnsi="Times New Roman" w:cs="Times New Roman"/>
-          <w:color w:val="222222"/>
-          <w:sz w:val="24"/>
-          <w:szCs w:val="24"/>
-          <w:shd w:val="clear" w:color="auto" w:fill="FFFFFF"/>
-        </w:rPr>
-        <w:t>, SVN (Subversion Repository)</w:t>
-      </w:r>
-      <w:r>
-        <w:rPr>
-          <w:rFonts w:ascii="Times New Roman" w:hAnsi="Times New Roman" w:cs="Times New Roman"/>
-          <w:color w:val="222222"/>
-          <w:sz w:val="24"/>
-          <w:szCs w:val="24"/>
-          <w:shd w:val="clear" w:color="auto" w:fill="FFFFFF"/>
-        </w:rPr>
         <w:t xml:space="preserve"> are similar web-based repository hosting services.</w:t>
       </w:r>
     </w:p>
     <w:p>
       <w:pPr>
+        <w:pStyle w:val="ListParagraph"/>
+        <w:numPr>
+          <w:ilvl w:val="0"/>
+          <w:numId w:val="4"/>
+        </w:numPr>
         <w:jc w:val="both"/>
         <w:rPr>
           <w:rFonts w:ascii="Times New Roman" w:hAnsi="Times New Roman" w:cs="Times New Roman"/>
@@ -345,13 +933,15 @@
         <w:jc w:val="both"/>
         <w:rPr>
           <w:rFonts w:ascii="Times New Roman" w:hAnsi="Times New Roman" w:cs="Times New Roman"/>
-          <w:sz w:val="24"/>
-          <w:szCs w:val="24"/>
-        </w:rPr>
-      </w:pPr>
-      <w:r>
-        <w:rPr>
-          <w:rFonts w:ascii="Times New Roman" w:hAnsi="Times New Roman" w:cs="Times New Roman"/>
+          <w:b/>
+          <w:sz w:val="24"/>
+          <w:szCs w:val="24"/>
+        </w:rPr>
+      </w:pPr>
+      <w:r>
+        <w:rPr>
+          <w:rFonts w:ascii="Times New Roman" w:hAnsi="Times New Roman" w:cs="Times New Roman"/>
+          <w:b/>
           <w:sz w:val="24"/>
           <w:szCs w:val="24"/>
         </w:rPr>
@@ -422,376 +1012,6 @@
             <wp:extent cx="6858000" cy="3041650"/>
             <wp:effectExtent l="0" t="0" r="0" b="6350"/>
             <wp:docPr id="1" name="Picture 1"/>
-            <wp:cNvGraphicFramePr>
-              <a:graphicFrameLocks xmlns:a="http://schemas.openxmlformats.org/drawingml/2006/main" noChangeAspect="1"/>
-            </wp:cNvGraphicFramePr>
-            <a:graphic xmlns:a="http://schemas.openxmlformats.org/drawingml/2006/main">
-              <a:graphicData uri="http://schemas.openxmlformats.org/drawingml/2006/picture">
-                <pic:pic xmlns:pic="http://schemas.openxmlformats.org/drawingml/2006/picture">
-                  <pic:nvPicPr>
-                    <pic:cNvPr id="1" name=""/>
-                    <pic:cNvPicPr/>
-                  </pic:nvPicPr>
-                  <pic:blipFill>
-                    <a:blip r:embed="rId5"/>
-                    <a:stretch>
-                      <a:fillRect/>
-                    </a:stretch>
-                  </pic:blipFill>
-                  <pic:spPr>
-                    <a:xfrm>
-                      <a:off x="0" y="0"/>
-                      <a:ext cx="6858000" cy="3041650"/>
-                    </a:xfrm>
-                    <a:prstGeom prst="rect">
-                      <a:avLst/>
-                    </a:prstGeom>
-                  </pic:spPr>
-                </pic:pic>
-              </a:graphicData>
-            </a:graphic>
-          </wp:inline>
-        </w:drawing>
-      </w:r>
-    </w:p>
-    <w:p>
-      <w:pPr>
-        <w:jc w:val="both"/>
-        <w:rPr>
-          <w:rFonts w:ascii="Times New Roman" w:hAnsi="Times New Roman" w:cs="Times New Roman"/>
-          <w:sz w:val="24"/>
-          <w:szCs w:val="24"/>
-        </w:rPr>
-      </w:pPr>
-    </w:p>
-    <w:p>
-      <w:pPr>
-        <w:jc w:val="both"/>
-        <w:rPr>
-          <w:rFonts w:ascii="Times New Roman" w:hAnsi="Times New Roman" w:cs="Times New Roman"/>
-          <w:sz w:val="24"/>
-          <w:szCs w:val="24"/>
-        </w:rPr>
-      </w:pPr>
-    </w:p>
-    <w:p>
-      <w:pPr>
-        <w:jc w:val="both"/>
-        <w:rPr>
-          <w:rFonts w:ascii="Times New Roman" w:hAnsi="Times New Roman" w:cs="Times New Roman"/>
-          <w:sz w:val="24"/>
-          <w:szCs w:val="24"/>
-        </w:rPr>
-      </w:pPr>
-    </w:p>
-    <w:p>
-      <w:pPr>
-        <w:jc w:val="both"/>
-        <w:rPr>
-          <w:rFonts w:ascii="Times New Roman" w:hAnsi="Times New Roman" w:cs="Times New Roman"/>
-          <w:sz w:val="24"/>
-          <w:szCs w:val="24"/>
-        </w:rPr>
-      </w:pPr>
-    </w:p>
-    <w:p>
-      <w:pPr>
-        <w:jc w:val="both"/>
-        <w:rPr>
-          <w:rFonts w:ascii="Times New Roman" w:hAnsi="Times New Roman" w:cs="Times New Roman"/>
-          <w:sz w:val="24"/>
-          <w:szCs w:val="24"/>
-        </w:rPr>
-      </w:pPr>
-    </w:p>
-    <w:p>
-      <w:pPr>
-        <w:jc w:val="both"/>
-        <w:rPr>
-          <w:rFonts w:ascii="Times New Roman" w:hAnsi="Times New Roman" w:cs="Times New Roman"/>
-          <w:sz w:val="24"/>
-          <w:szCs w:val="24"/>
-        </w:rPr>
-      </w:pPr>
-    </w:p>
-    <w:p>
-      <w:pPr>
-        <w:jc w:val="both"/>
-        <w:rPr>
-          <w:rFonts w:ascii="Times New Roman" w:hAnsi="Times New Roman" w:cs="Times New Roman"/>
-          <w:sz w:val="24"/>
-          <w:szCs w:val="24"/>
-        </w:rPr>
-      </w:pPr>
-    </w:p>
-    <w:p>
-      <w:pPr>
-        <w:jc w:val="both"/>
-        <w:rPr>
-          <w:rFonts w:ascii="Times New Roman" w:hAnsi="Times New Roman" w:cs="Times New Roman"/>
-          <w:sz w:val="24"/>
-          <w:szCs w:val="24"/>
-        </w:rPr>
-      </w:pPr>
-    </w:p>
-    <w:p>
-      <w:pPr>
-        <w:jc w:val="both"/>
-        <w:rPr>
-          <w:rFonts w:ascii="Times New Roman" w:hAnsi="Times New Roman" w:cs="Times New Roman"/>
-          <w:sz w:val="24"/>
-          <w:szCs w:val="24"/>
-        </w:rPr>
-      </w:pPr>
-      <w:r>
-        <w:rPr>
-          <w:rFonts w:ascii="Times New Roman" w:hAnsi="Times New Roman" w:cs="Times New Roman"/>
-          <w:sz w:val="24"/>
-          <w:szCs w:val="24"/>
-        </w:rPr>
-        <w:lastRenderedPageBreak/>
-        <w:t>Step 2:</w:t>
-      </w:r>
-    </w:p>
-    <w:p>
-      <w:pPr>
-        <w:jc w:val="both"/>
-        <w:rPr>
-          <w:rFonts w:ascii="Times New Roman" w:hAnsi="Times New Roman" w:cs="Times New Roman"/>
-          <w:sz w:val="24"/>
-          <w:szCs w:val="24"/>
-        </w:rPr>
-      </w:pPr>
-      <w:r>
-        <w:rPr>
-          <w:rFonts w:ascii="Times New Roman" w:hAnsi="Times New Roman" w:cs="Times New Roman"/>
-          <w:sz w:val="24"/>
-          <w:szCs w:val="24"/>
-        </w:rPr>
-        <w:t>Checking the status</w:t>
-      </w:r>
-    </w:p>
-    <w:p>
-      <w:pPr>
-        <w:jc w:val="both"/>
-        <w:rPr>
-          <w:rFonts w:ascii="Times New Roman" w:hAnsi="Times New Roman" w:cs="Times New Roman"/>
-          <w:sz w:val="24"/>
-          <w:szCs w:val="24"/>
-        </w:rPr>
-      </w:pPr>
-      <w:r>
-        <w:rPr>
-          <w:noProof/>
-        </w:rPr>
-        <w:drawing>
-          <wp:inline distT="0" distB="0" distL="0" distR="0" wp14:anchorId="346CC534" wp14:editId="22C7A0A7">
-            <wp:extent cx="6858000" cy="3185160"/>
-            <wp:effectExtent l="0" t="0" r="0" b="0"/>
-            <wp:docPr id="2" name="Picture 2"/>
-            <wp:cNvGraphicFramePr>
-              <a:graphicFrameLocks xmlns:a="http://schemas.openxmlformats.org/drawingml/2006/main" noChangeAspect="1"/>
-            </wp:cNvGraphicFramePr>
-            <a:graphic xmlns:a="http://schemas.openxmlformats.org/drawingml/2006/main">
-              <a:graphicData uri="http://schemas.openxmlformats.org/drawingml/2006/picture">
-                <pic:pic xmlns:pic="http://schemas.openxmlformats.org/drawingml/2006/picture">
-                  <pic:nvPicPr>
-                    <pic:cNvPr id="1" name=""/>
-                    <pic:cNvPicPr/>
-                  </pic:nvPicPr>
-                  <pic:blipFill>
-                    <a:blip r:embed="rId6"/>
-                    <a:stretch>
-                      <a:fillRect/>
-                    </a:stretch>
-                  </pic:blipFill>
-                  <pic:spPr>
-                    <a:xfrm>
-                      <a:off x="0" y="0"/>
-                      <a:ext cx="6858000" cy="3185160"/>
-                    </a:xfrm>
-                    <a:prstGeom prst="rect">
-                      <a:avLst/>
-                    </a:prstGeom>
-                  </pic:spPr>
-                </pic:pic>
-              </a:graphicData>
-            </a:graphic>
-          </wp:inline>
-        </w:drawing>
-      </w:r>
-    </w:p>
-    <w:p>
-      <w:pPr>
-        <w:jc w:val="both"/>
-        <w:rPr>
-          <w:rFonts w:ascii="Times New Roman" w:hAnsi="Times New Roman" w:cs="Times New Roman"/>
-          <w:sz w:val="24"/>
-          <w:szCs w:val="24"/>
-        </w:rPr>
-      </w:pPr>
-    </w:p>
-    <w:p>
-      <w:pPr>
-        <w:jc w:val="both"/>
-        <w:rPr>
-          <w:rFonts w:ascii="Times New Roman" w:hAnsi="Times New Roman" w:cs="Times New Roman"/>
-          <w:sz w:val="24"/>
-          <w:szCs w:val="24"/>
-        </w:rPr>
-      </w:pPr>
-      <w:r>
-        <w:rPr>
-          <w:rFonts w:ascii="Times New Roman" w:hAnsi="Times New Roman" w:cs="Times New Roman"/>
-          <w:sz w:val="24"/>
-          <w:szCs w:val="24"/>
-        </w:rPr>
-        <w:t>Step 3:</w:t>
-      </w:r>
-    </w:p>
-    <w:p>
-      <w:pPr>
-        <w:jc w:val="both"/>
-        <w:rPr>
-          <w:rFonts w:ascii="Times New Roman" w:hAnsi="Times New Roman" w:cs="Times New Roman"/>
-          <w:sz w:val="24"/>
-          <w:szCs w:val="24"/>
-        </w:rPr>
-      </w:pPr>
-      <w:r>
-        <w:rPr>
-          <w:rFonts w:ascii="Times New Roman" w:hAnsi="Times New Roman" w:cs="Times New Roman"/>
-          <w:sz w:val="24"/>
-          <w:szCs w:val="24"/>
-        </w:rPr>
-        <w:t>Adding and committing</w:t>
-      </w:r>
-    </w:p>
-    <w:p>
-      <w:pPr>
-        <w:jc w:val="both"/>
-        <w:rPr>
-          <w:rFonts w:ascii="Times New Roman" w:hAnsi="Times New Roman" w:cs="Times New Roman"/>
-          <w:sz w:val="24"/>
-          <w:szCs w:val="24"/>
-        </w:rPr>
-      </w:pPr>
-      <w:r>
-        <w:rPr>
-          <w:noProof/>
-        </w:rPr>
-        <w:drawing>
-          <wp:inline distT="0" distB="0" distL="0" distR="0" wp14:anchorId="18F593BF" wp14:editId="543CCC37">
-            <wp:extent cx="6858000" cy="3558540"/>
-            <wp:effectExtent l="0" t="0" r="0" b="3810"/>
-            <wp:docPr id="3" name="Picture 3"/>
-            <wp:cNvGraphicFramePr>
-              <a:graphicFrameLocks xmlns:a="http://schemas.openxmlformats.org/drawingml/2006/main" noChangeAspect="1"/>
-            </wp:cNvGraphicFramePr>
-            <a:graphic xmlns:a="http://schemas.openxmlformats.org/drawingml/2006/main">
-              <a:graphicData uri="http://schemas.openxmlformats.org/drawingml/2006/picture">
-                <pic:pic xmlns:pic="http://schemas.openxmlformats.org/drawingml/2006/picture">
-                  <pic:nvPicPr>
-                    <pic:cNvPr id="1" name=""/>
-                    <pic:cNvPicPr/>
-                  </pic:nvPicPr>
-                  <pic:blipFill>
-                    <a:blip r:embed="rId7"/>
-                    <a:stretch>
-                      <a:fillRect/>
-                    </a:stretch>
-                  </pic:blipFill>
-                  <pic:spPr>
-                    <a:xfrm>
-                      <a:off x="0" y="0"/>
-                      <a:ext cx="6858000" cy="3558540"/>
-                    </a:xfrm>
-                    <a:prstGeom prst="rect">
-                      <a:avLst/>
-                    </a:prstGeom>
-                  </pic:spPr>
-                </pic:pic>
-              </a:graphicData>
-            </a:graphic>
-          </wp:inline>
-        </w:drawing>
-      </w:r>
-    </w:p>
-    <w:p>
-      <w:pPr>
-        <w:jc w:val="both"/>
-        <w:rPr>
-          <w:rFonts w:ascii="Times New Roman" w:hAnsi="Times New Roman" w:cs="Times New Roman"/>
-          <w:sz w:val="24"/>
-          <w:szCs w:val="24"/>
-        </w:rPr>
-      </w:pPr>
-    </w:p>
-    <w:p>
-      <w:pPr>
-        <w:jc w:val="both"/>
-        <w:rPr>
-          <w:rFonts w:ascii="Times New Roman" w:hAnsi="Times New Roman" w:cs="Times New Roman"/>
-          <w:sz w:val="24"/>
-          <w:szCs w:val="24"/>
-        </w:rPr>
-      </w:pPr>
-    </w:p>
-    <w:p>
-      <w:pPr>
-        <w:jc w:val="both"/>
-        <w:rPr>
-          <w:rFonts w:ascii="Times New Roman" w:hAnsi="Times New Roman" w:cs="Times New Roman"/>
-          <w:sz w:val="24"/>
-          <w:szCs w:val="24"/>
-        </w:rPr>
-      </w:pPr>
-      <w:r>
-        <w:rPr>
-          <w:rFonts w:ascii="Times New Roman" w:hAnsi="Times New Roman" w:cs="Times New Roman"/>
-          <w:sz w:val="24"/>
-          <w:szCs w:val="24"/>
-        </w:rPr>
-        <w:lastRenderedPageBreak/>
-        <w:t>Step 4:</w:t>
-      </w:r>
-    </w:p>
-    <w:p>
-      <w:pPr>
-        <w:jc w:val="both"/>
-        <w:rPr>
-          <w:rFonts w:ascii="Times New Roman" w:hAnsi="Times New Roman" w:cs="Times New Roman"/>
-          <w:sz w:val="24"/>
-          <w:szCs w:val="24"/>
-        </w:rPr>
-      </w:pPr>
-      <w:r>
-        <w:rPr>
-          <w:rFonts w:ascii="Times New Roman" w:hAnsi="Times New Roman" w:cs="Times New Roman"/>
-          <w:sz w:val="24"/>
-          <w:szCs w:val="24"/>
-        </w:rPr>
-        <w:t>Adding Changes</w:t>
-      </w:r>
-    </w:p>
-    <w:p>
-      <w:pPr>
-        <w:jc w:val="both"/>
-        <w:rPr>
-          <w:rFonts w:ascii="Times New Roman" w:hAnsi="Times New Roman" w:cs="Times New Roman"/>
-          <w:sz w:val="24"/>
-          <w:szCs w:val="24"/>
-        </w:rPr>
-      </w:pPr>
-      <w:r>
-        <w:rPr>
-          <w:noProof/>
-        </w:rPr>
-        <w:drawing>
-          <wp:inline distT="0" distB="0" distL="0" distR="0" wp14:anchorId="3813F0C4" wp14:editId="14B07675">
-            <wp:extent cx="6858000" cy="3159760"/>
-            <wp:effectExtent l="0" t="0" r="0" b="2540"/>
-            <wp:docPr id="4" name="Picture 4"/>
             <wp:cNvGraphicFramePr>
               <a:graphicFrameLocks xmlns:a="http://schemas.openxmlformats.org/drawingml/2006/main" noChangeAspect="1"/>
             </wp:cNvGraphicFramePr>
@@ -811,7 +1031,7 @@
                   <pic:spPr>
                     <a:xfrm>
                       <a:off x="0" y="0"/>
-                      <a:ext cx="6858000" cy="3159760"/>
+                      <a:ext cx="6858000" cy="3041650"/>
                     </a:xfrm>
                     <a:prstGeom prst="rect">
                       <a:avLst/>
@@ -843,31 +1063,112 @@
           <w:szCs w:val="24"/>
         </w:rPr>
       </w:pPr>
-      <w:r>
-        <w:rPr>
-          <w:rFonts w:ascii="Times New Roman" w:hAnsi="Times New Roman" w:cs="Times New Roman"/>
-          <w:sz w:val="24"/>
-          <w:szCs w:val="24"/>
-        </w:rPr>
-        <w:t>Step 5:</w:t>
-      </w:r>
-    </w:p>
-    <w:p>
-      <w:pPr>
-        <w:jc w:val="both"/>
-        <w:rPr>
-          <w:rFonts w:ascii="Times New Roman" w:hAnsi="Times New Roman" w:cs="Times New Roman"/>
-          <w:sz w:val="24"/>
-          <w:szCs w:val="24"/>
-        </w:rPr>
-      </w:pPr>
-      <w:r>
-        <w:rPr>
-          <w:rFonts w:ascii="Times New Roman" w:hAnsi="Times New Roman" w:cs="Times New Roman"/>
-          <w:sz w:val="24"/>
-          <w:szCs w:val="24"/>
-        </w:rPr>
-        <w:t>Checking for changes</w:t>
+    </w:p>
+    <w:p>
+      <w:pPr>
+        <w:jc w:val="both"/>
+        <w:rPr>
+          <w:rFonts w:ascii="Times New Roman" w:hAnsi="Times New Roman" w:cs="Times New Roman"/>
+          <w:sz w:val="24"/>
+          <w:szCs w:val="24"/>
+        </w:rPr>
+      </w:pPr>
+    </w:p>
+    <w:p>
+      <w:pPr>
+        <w:jc w:val="both"/>
+        <w:rPr>
+          <w:rFonts w:ascii="Times New Roman" w:hAnsi="Times New Roman" w:cs="Times New Roman"/>
+          <w:sz w:val="24"/>
+          <w:szCs w:val="24"/>
+        </w:rPr>
+      </w:pPr>
+    </w:p>
+    <w:p>
+      <w:pPr>
+        <w:jc w:val="both"/>
+        <w:rPr>
+          <w:rFonts w:ascii="Times New Roman" w:hAnsi="Times New Roman" w:cs="Times New Roman"/>
+          <w:sz w:val="24"/>
+          <w:szCs w:val="24"/>
+        </w:rPr>
+      </w:pPr>
+    </w:p>
+    <w:p>
+      <w:pPr>
+        <w:jc w:val="both"/>
+        <w:rPr>
+          <w:rFonts w:ascii="Times New Roman" w:hAnsi="Times New Roman" w:cs="Times New Roman"/>
+          <w:sz w:val="24"/>
+          <w:szCs w:val="24"/>
+        </w:rPr>
+      </w:pPr>
+    </w:p>
+    <w:p>
+      <w:pPr>
+        <w:jc w:val="both"/>
+        <w:rPr>
+          <w:rFonts w:ascii="Times New Roman" w:hAnsi="Times New Roman" w:cs="Times New Roman"/>
+          <w:sz w:val="24"/>
+          <w:szCs w:val="24"/>
+        </w:rPr>
+      </w:pPr>
+    </w:p>
+    <w:p>
+      <w:pPr>
+        <w:jc w:val="both"/>
+        <w:rPr>
+          <w:rFonts w:ascii="Times New Roman" w:hAnsi="Times New Roman" w:cs="Times New Roman"/>
+          <w:sz w:val="24"/>
+          <w:szCs w:val="24"/>
+        </w:rPr>
+      </w:pPr>
+    </w:p>
+    <w:p>
+      <w:pPr>
+        <w:jc w:val="both"/>
+        <w:rPr>
+          <w:rFonts w:ascii="Times New Roman" w:hAnsi="Times New Roman" w:cs="Times New Roman"/>
+          <w:sz w:val="24"/>
+          <w:szCs w:val="24"/>
+        </w:rPr>
+      </w:pPr>
+    </w:p>
+    <w:p>
+      <w:pPr>
+        <w:jc w:val="both"/>
+        <w:rPr>
+          <w:rFonts w:ascii="Times New Roman" w:hAnsi="Times New Roman" w:cs="Times New Roman"/>
+          <w:sz w:val="24"/>
+          <w:szCs w:val="24"/>
+        </w:rPr>
+      </w:pPr>
+      <w:r>
+        <w:rPr>
+          <w:rFonts w:ascii="Times New Roman" w:hAnsi="Times New Roman" w:cs="Times New Roman"/>
+          <w:sz w:val="24"/>
+          <w:szCs w:val="24"/>
+        </w:rPr>
+        <w:lastRenderedPageBreak/>
+        <w:t>Step 2:</w:t>
+      </w:r>
+    </w:p>
+    <w:p>
+      <w:pPr>
+        <w:jc w:val="both"/>
+        <w:rPr>
+          <w:rFonts w:ascii="Times New Roman" w:hAnsi="Times New Roman" w:cs="Times New Roman"/>
+          <w:sz w:val="24"/>
+          <w:szCs w:val="24"/>
+        </w:rPr>
+      </w:pPr>
+      <w:r>
+        <w:rPr>
+          <w:rFonts w:ascii="Times New Roman" w:hAnsi="Times New Roman" w:cs="Times New Roman"/>
+          <w:sz w:val="24"/>
+          <w:szCs w:val="24"/>
+        </w:rPr>
+        <w:t>Checking the status</w:t>
       </w:r>
     </w:p>
     <w:p>
@@ -884,10 +1185,10 @@
           <w:noProof/>
         </w:rPr>
         <w:drawing>
-          <wp:inline distT="0" distB="0" distL="0" distR="0" wp14:anchorId="26F4A9D1" wp14:editId="2AC40A28">
-            <wp:extent cx="6858000" cy="3211195"/>
-            <wp:effectExtent l="0" t="0" r="0" b="8255"/>
-            <wp:docPr id="5" name="Picture 5"/>
+          <wp:inline distT="0" distB="0" distL="0" distR="0" wp14:anchorId="346CC534" wp14:editId="22C7A0A7">
+            <wp:extent cx="6858000" cy="3185160"/>
+            <wp:effectExtent l="0" t="0" r="0" b="0"/>
+            <wp:docPr id="2" name="Picture 2"/>
             <wp:cNvGraphicFramePr>
               <a:graphicFrameLocks xmlns:a="http://schemas.openxmlformats.org/drawingml/2006/main" noChangeAspect="1"/>
             </wp:cNvGraphicFramePr>
@@ -907,7 +1208,7 @@
                   <pic:spPr>
                     <a:xfrm>
                       <a:off x="0" y="0"/>
-                      <a:ext cx="6858000" cy="3211195"/>
+                      <a:ext cx="6858000" cy="3185160"/>
                     </a:xfrm>
                     <a:prstGeom prst="rect">
                       <a:avLst/>
@@ -939,62 +1240,31 @@
           <w:szCs w:val="24"/>
         </w:rPr>
       </w:pPr>
-    </w:p>
-    <w:p>
-      <w:pPr>
-        <w:jc w:val="both"/>
-        <w:rPr>
-          <w:rFonts w:ascii="Times New Roman" w:hAnsi="Times New Roman" w:cs="Times New Roman"/>
-          <w:sz w:val="24"/>
-          <w:szCs w:val="24"/>
-        </w:rPr>
-      </w:pPr>
-    </w:p>
-    <w:p>
-      <w:pPr>
-        <w:jc w:val="both"/>
-        <w:rPr>
-          <w:rFonts w:ascii="Times New Roman" w:hAnsi="Times New Roman" w:cs="Times New Roman"/>
-          <w:sz w:val="24"/>
-          <w:szCs w:val="24"/>
-        </w:rPr>
-      </w:pPr>
-    </w:p>
-    <w:p>
-      <w:pPr>
-        <w:jc w:val="both"/>
-        <w:rPr>
-          <w:rFonts w:ascii="Times New Roman" w:hAnsi="Times New Roman" w:cs="Times New Roman"/>
-          <w:sz w:val="24"/>
-          <w:szCs w:val="24"/>
-        </w:rPr>
-      </w:pPr>
-      <w:r>
-        <w:rPr>
-          <w:rFonts w:ascii="Times New Roman" w:hAnsi="Times New Roman" w:cs="Times New Roman"/>
-          <w:sz w:val="24"/>
-          <w:szCs w:val="24"/>
-        </w:rPr>
-        <w:lastRenderedPageBreak/>
-        <w:t>Step 6:</w:t>
-      </w:r>
-    </w:p>
-    <w:p>
-      <w:pPr>
-        <w:jc w:val="both"/>
-        <w:rPr>
-          <w:rFonts w:ascii="Times New Roman" w:hAnsi="Times New Roman" w:cs="Times New Roman"/>
-          <w:sz w:val="24"/>
-          <w:szCs w:val="24"/>
-        </w:rPr>
-      </w:pPr>
-      <w:r>
-        <w:rPr>
-          <w:rFonts w:ascii="Times New Roman" w:hAnsi="Times New Roman" w:cs="Times New Roman"/>
-          <w:sz w:val="24"/>
-          <w:szCs w:val="24"/>
-        </w:rPr>
-        <w:t>Committing</w:t>
+      <w:r>
+        <w:rPr>
+          <w:rFonts w:ascii="Times New Roman" w:hAnsi="Times New Roman" w:cs="Times New Roman"/>
+          <w:sz w:val="24"/>
+          <w:szCs w:val="24"/>
+        </w:rPr>
+        <w:t>Step 3:</w:t>
+      </w:r>
+    </w:p>
+    <w:p>
+      <w:pPr>
+        <w:jc w:val="both"/>
+        <w:rPr>
+          <w:rFonts w:ascii="Times New Roman" w:hAnsi="Times New Roman" w:cs="Times New Roman"/>
+          <w:sz w:val="24"/>
+          <w:szCs w:val="24"/>
+        </w:rPr>
+      </w:pPr>
+      <w:r>
+        <w:rPr>
+          <w:rFonts w:ascii="Times New Roman" w:hAnsi="Times New Roman" w:cs="Times New Roman"/>
+          <w:sz w:val="24"/>
+          <w:szCs w:val="24"/>
+        </w:rPr>
+        <w:t>Adding and committing</w:t>
       </w:r>
     </w:p>
     <w:p>
@@ -1011,10 +1281,10 @@
           <w:noProof/>
         </w:rPr>
         <w:drawing>
-          <wp:inline distT="0" distB="0" distL="0" distR="0" wp14:anchorId="72FC1850" wp14:editId="76CA8A06">
-            <wp:extent cx="6858000" cy="3236595"/>
-            <wp:effectExtent l="0" t="0" r="0" b="1905"/>
-            <wp:docPr id="6" name="Picture 6"/>
+          <wp:inline distT="0" distB="0" distL="0" distR="0" wp14:anchorId="18F593BF" wp14:editId="543CCC37">
+            <wp:extent cx="6858000" cy="3558540"/>
+            <wp:effectExtent l="0" t="0" r="0" b="3810"/>
+            <wp:docPr id="3" name="Picture 3"/>
             <wp:cNvGraphicFramePr>
               <a:graphicFrameLocks xmlns:a="http://schemas.openxmlformats.org/drawingml/2006/main" noChangeAspect="1"/>
             </wp:cNvGraphicFramePr>
@@ -1034,7 +1304,7 @@
                   <pic:spPr>
                     <a:xfrm>
                       <a:off x="0" y="0"/>
-                      <a:ext cx="6858000" cy="3236595"/>
+                      <a:ext cx="6858000" cy="3558540"/>
                     </a:xfrm>
                     <a:prstGeom prst="rect">
                       <a:avLst/>
@@ -1066,31 +1336,42 @@
           <w:szCs w:val="24"/>
         </w:rPr>
       </w:pPr>
-      <w:r>
-        <w:rPr>
-          <w:rFonts w:ascii="Times New Roman" w:hAnsi="Times New Roman" w:cs="Times New Roman"/>
-          <w:sz w:val="24"/>
-          <w:szCs w:val="24"/>
-        </w:rPr>
-        <w:t>Step 7:</w:t>
-      </w:r>
-    </w:p>
-    <w:p>
-      <w:pPr>
-        <w:jc w:val="both"/>
-        <w:rPr>
-          <w:rFonts w:ascii="Times New Roman" w:hAnsi="Times New Roman" w:cs="Times New Roman"/>
-          <w:sz w:val="24"/>
-          <w:szCs w:val="24"/>
-        </w:rPr>
-      </w:pPr>
-      <w:r>
-        <w:rPr>
-          <w:rFonts w:ascii="Times New Roman" w:hAnsi="Times New Roman" w:cs="Times New Roman"/>
-          <w:sz w:val="24"/>
-          <w:szCs w:val="24"/>
-        </w:rPr>
-        <w:t>Adding all changes</w:t>
+    </w:p>
+    <w:p>
+      <w:pPr>
+        <w:jc w:val="both"/>
+        <w:rPr>
+          <w:rFonts w:ascii="Times New Roman" w:hAnsi="Times New Roman" w:cs="Times New Roman"/>
+          <w:sz w:val="24"/>
+          <w:szCs w:val="24"/>
+        </w:rPr>
+      </w:pPr>
+      <w:r>
+        <w:rPr>
+          <w:rFonts w:ascii="Times New Roman" w:hAnsi="Times New Roman" w:cs="Times New Roman"/>
+          <w:sz w:val="24"/>
+          <w:szCs w:val="24"/>
+        </w:rPr>
+        <w:lastRenderedPageBreak/>
+        <w:t>Step 4:</w:t>
+      </w:r>
+    </w:p>
+    <w:p>
+      <w:pPr>
+        <w:jc w:val="both"/>
+        <w:rPr>
+          <w:rFonts w:ascii="Times New Roman" w:hAnsi="Times New Roman" w:cs="Times New Roman"/>
+          <w:sz w:val="24"/>
+          <w:szCs w:val="24"/>
+        </w:rPr>
+      </w:pPr>
+      <w:r>
+        <w:rPr>
+          <w:rFonts w:ascii="Times New Roman" w:hAnsi="Times New Roman" w:cs="Times New Roman"/>
+          <w:sz w:val="24"/>
+          <w:szCs w:val="24"/>
+        </w:rPr>
+        <w:t>Adding Changes</w:t>
       </w:r>
     </w:p>
     <w:p>
@@ -1107,10 +1388,10 @@
           <w:noProof/>
         </w:rPr>
         <w:drawing>
-          <wp:inline distT="0" distB="0" distL="0" distR="0" wp14:anchorId="034AFDE4" wp14:editId="63A82994">
-            <wp:extent cx="6858000" cy="3251835"/>
-            <wp:effectExtent l="0" t="0" r="0" b="5715"/>
-            <wp:docPr id="7" name="Picture 7"/>
+          <wp:inline distT="0" distB="0" distL="0" distR="0" wp14:anchorId="3813F0C4" wp14:editId="14B07675">
+            <wp:extent cx="6858000" cy="3159760"/>
+            <wp:effectExtent l="0" t="0" r="0" b="2540"/>
+            <wp:docPr id="4" name="Picture 4"/>
             <wp:cNvGraphicFramePr>
               <a:graphicFrameLocks xmlns:a="http://schemas.openxmlformats.org/drawingml/2006/main" noChangeAspect="1"/>
             </wp:cNvGraphicFramePr>
@@ -1130,7 +1411,7 @@
                   <pic:spPr>
                     <a:xfrm>
                       <a:off x="0" y="0"/>
-                      <a:ext cx="6858000" cy="3251835"/>
+                      <a:ext cx="6858000" cy="3159760"/>
                     </a:xfrm>
                     <a:prstGeom prst="rect">
                       <a:avLst/>
@@ -1162,52 +1443,31 @@
           <w:szCs w:val="24"/>
         </w:rPr>
       </w:pPr>
-    </w:p>
-    <w:p>
-      <w:pPr>
-        <w:jc w:val="both"/>
-        <w:rPr>
-          <w:rFonts w:ascii="Times New Roman" w:hAnsi="Times New Roman" w:cs="Times New Roman"/>
-          <w:sz w:val="24"/>
-          <w:szCs w:val="24"/>
-        </w:rPr>
-      </w:pPr>
-    </w:p>
-    <w:p>
-      <w:pPr>
-        <w:jc w:val="both"/>
-        <w:rPr>
-          <w:rFonts w:ascii="Times New Roman" w:hAnsi="Times New Roman" w:cs="Times New Roman"/>
-          <w:sz w:val="24"/>
-          <w:szCs w:val="24"/>
-        </w:rPr>
-      </w:pPr>
-      <w:r>
-        <w:rPr>
-          <w:rFonts w:ascii="Times New Roman" w:hAnsi="Times New Roman" w:cs="Times New Roman"/>
-          <w:sz w:val="24"/>
-          <w:szCs w:val="24"/>
-        </w:rPr>
-        <w:lastRenderedPageBreak/>
-        <w:t>Step 8:</w:t>
-      </w:r>
-    </w:p>
-    <w:p>
-      <w:pPr>
-        <w:jc w:val="both"/>
-        <w:rPr>
-          <w:rFonts w:ascii="Times New Roman" w:hAnsi="Times New Roman" w:cs="Times New Roman"/>
-          <w:sz w:val="24"/>
-          <w:szCs w:val="24"/>
-        </w:rPr>
-      </w:pPr>
-      <w:r>
-        <w:rPr>
-          <w:rFonts w:ascii="Times New Roman" w:hAnsi="Times New Roman" w:cs="Times New Roman"/>
-          <w:sz w:val="24"/>
-          <w:szCs w:val="24"/>
-        </w:rPr>
-        <w:t>Committing all changes</w:t>
+      <w:r>
+        <w:rPr>
+          <w:rFonts w:ascii="Times New Roman" w:hAnsi="Times New Roman" w:cs="Times New Roman"/>
+          <w:sz w:val="24"/>
+          <w:szCs w:val="24"/>
+        </w:rPr>
+        <w:t>Step 5:</w:t>
+      </w:r>
+    </w:p>
+    <w:p>
+      <w:pPr>
+        <w:jc w:val="both"/>
+        <w:rPr>
+          <w:rFonts w:ascii="Times New Roman" w:hAnsi="Times New Roman" w:cs="Times New Roman"/>
+          <w:sz w:val="24"/>
+          <w:szCs w:val="24"/>
+        </w:rPr>
+      </w:pPr>
+      <w:r>
+        <w:rPr>
+          <w:rFonts w:ascii="Times New Roman" w:hAnsi="Times New Roman" w:cs="Times New Roman"/>
+          <w:sz w:val="24"/>
+          <w:szCs w:val="24"/>
+        </w:rPr>
+        <w:t>Checking for changes</w:t>
       </w:r>
     </w:p>
     <w:p>
@@ -1224,10 +1484,10 @@
           <w:noProof/>
         </w:rPr>
         <w:drawing>
-          <wp:inline distT="0" distB="0" distL="0" distR="0" wp14:anchorId="1480CBD9" wp14:editId="56F3A149">
-            <wp:extent cx="6858000" cy="3198495"/>
-            <wp:effectExtent l="0" t="0" r="0" b="1905"/>
-            <wp:docPr id="8" name="Picture 8"/>
+          <wp:inline distT="0" distB="0" distL="0" distR="0" wp14:anchorId="26F4A9D1" wp14:editId="2AC40A28">
+            <wp:extent cx="6858000" cy="3211195"/>
+            <wp:effectExtent l="0" t="0" r="0" b="8255"/>
+            <wp:docPr id="5" name="Picture 5"/>
             <wp:cNvGraphicFramePr>
               <a:graphicFrameLocks xmlns:a="http://schemas.openxmlformats.org/drawingml/2006/main" noChangeAspect="1"/>
             </wp:cNvGraphicFramePr>
@@ -1247,7 +1507,7 @@
                   <pic:spPr>
                     <a:xfrm>
                       <a:off x="0" y="0"/>
-                      <a:ext cx="6858000" cy="3198495"/>
+                      <a:ext cx="6858000" cy="3211195"/>
                     </a:xfrm>
                     <a:prstGeom prst="rect">
                       <a:avLst/>
@@ -1279,31 +1539,62 @@
           <w:szCs w:val="24"/>
         </w:rPr>
       </w:pPr>
-      <w:r>
-        <w:rPr>
-          <w:rFonts w:ascii="Times New Roman" w:hAnsi="Times New Roman" w:cs="Times New Roman"/>
-          <w:sz w:val="24"/>
-          <w:szCs w:val="24"/>
-        </w:rPr>
-        <w:t>Step 9:</w:t>
-      </w:r>
-    </w:p>
-    <w:p>
-      <w:pPr>
-        <w:jc w:val="both"/>
-        <w:rPr>
-          <w:rFonts w:ascii="Times New Roman" w:hAnsi="Times New Roman" w:cs="Times New Roman"/>
-          <w:sz w:val="24"/>
-          <w:szCs w:val="24"/>
-        </w:rPr>
-      </w:pPr>
-      <w:r>
-        <w:rPr>
-          <w:rFonts w:ascii="Times New Roman" w:hAnsi="Times New Roman" w:cs="Times New Roman"/>
-          <w:sz w:val="24"/>
-          <w:szCs w:val="24"/>
-        </w:rPr>
-        <w:t>History</w:t>
+    </w:p>
+    <w:p>
+      <w:pPr>
+        <w:jc w:val="both"/>
+        <w:rPr>
+          <w:rFonts w:ascii="Times New Roman" w:hAnsi="Times New Roman" w:cs="Times New Roman"/>
+          <w:sz w:val="24"/>
+          <w:szCs w:val="24"/>
+        </w:rPr>
+      </w:pPr>
+    </w:p>
+    <w:p>
+      <w:pPr>
+        <w:jc w:val="both"/>
+        <w:rPr>
+          <w:rFonts w:ascii="Times New Roman" w:hAnsi="Times New Roman" w:cs="Times New Roman"/>
+          <w:sz w:val="24"/>
+          <w:szCs w:val="24"/>
+        </w:rPr>
+      </w:pPr>
+    </w:p>
+    <w:p>
+      <w:pPr>
+        <w:jc w:val="both"/>
+        <w:rPr>
+          <w:rFonts w:ascii="Times New Roman" w:hAnsi="Times New Roman" w:cs="Times New Roman"/>
+          <w:sz w:val="24"/>
+          <w:szCs w:val="24"/>
+        </w:rPr>
+      </w:pPr>
+      <w:r>
+        <w:rPr>
+          <w:rFonts w:ascii="Times New Roman" w:hAnsi="Times New Roman" w:cs="Times New Roman"/>
+          <w:sz w:val="24"/>
+          <w:szCs w:val="24"/>
+        </w:rPr>
+        <w:lastRenderedPageBreak/>
+        <w:t>Step 6:</w:t>
+      </w:r>
+    </w:p>
+    <w:p>
+      <w:pPr>
+        <w:jc w:val="both"/>
+        <w:rPr>
+          <w:rFonts w:ascii="Times New Roman" w:hAnsi="Times New Roman" w:cs="Times New Roman"/>
+          <w:sz w:val="24"/>
+          <w:szCs w:val="24"/>
+        </w:rPr>
+      </w:pPr>
+      <w:r>
+        <w:rPr>
+          <w:rFonts w:ascii="Times New Roman" w:hAnsi="Times New Roman" w:cs="Times New Roman"/>
+          <w:sz w:val="24"/>
+          <w:szCs w:val="24"/>
+        </w:rPr>
+        <w:t>Committing</w:t>
       </w:r>
     </w:p>
     <w:p>
@@ -1320,10 +1611,10 @@
           <w:noProof/>
         </w:rPr>
         <w:drawing>
-          <wp:inline distT="0" distB="0" distL="0" distR="0" wp14:anchorId="56659A5A" wp14:editId="143CE21D">
-            <wp:extent cx="6858000" cy="3194685"/>
-            <wp:effectExtent l="0" t="0" r="0" b="5715"/>
-            <wp:docPr id="9" name="Picture 9"/>
+          <wp:inline distT="0" distB="0" distL="0" distR="0" wp14:anchorId="72FC1850" wp14:editId="76CA8A06">
+            <wp:extent cx="6858000" cy="3236595"/>
+            <wp:effectExtent l="0" t="0" r="0" b="1905"/>
+            <wp:docPr id="6" name="Picture 6"/>
             <wp:cNvGraphicFramePr>
               <a:graphicFrameLocks xmlns:a="http://schemas.openxmlformats.org/drawingml/2006/main" noChangeAspect="1"/>
             </wp:cNvGraphicFramePr>
@@ -1343,7 +1634,7 @@
                   <pic:spPr>
                     <a:xfrm>
                       <a:off x="0" y="0"/>
-                      <a:ext cx="6858000" cy="3194685"/>
+                      <a:ext cx="6858000" cy="3236595"/>
                     </a:xfrm>
                     <a:prstGeom prst="rect">
                       <a:avLst/>
@@ -1375,62 +1666,31 @@
           <w:szCs w:val="24"/>
         </w:rPr>
       </w:pPr>
-    </w:p>
-    <w:p>
-      <w:pPr>
-        <w:jc w:val="both"/>
-        <w:rPr>
-          <w:rFonts w:ascii="Times New Roman" w:hAnsi="Times New Roman" w:cs="Times New Roman"/>
-          <w:sz w:val="24"/>
-          <w:szCs w:val="24"/>
-        </w:rPr>
-      </w:pPr>
-    </w:p>
-    <w:p>
-      <w:pPr>
-        <w:jc w:val="both"/>
-        <w:rPr>
-          <w:rFonts w:ascii="Times New Roman" w:hAnsi="Times New Roman" w:cs="Times New Roman"/>
-          <w:sz w:val="24"/>
-          <w:szCs w:val="24"/>
-        </w:rPr>
-      </w:pPr>
-    </w:p>
-    <w:p>
-      <w:pPr>
-        <w:jc w:val="both"/>
-        <w:rPr>
-          <w:rFonts w:ascii="Times New Roman" w:hAnsi="Times New Roman" w:cs="Times New Roman"/>
-          <w:sz w:val="24"/>
-          <w:szCs w:val="24"/>
-        </w:rPr>
-      </w:pPr>
-      <w:r>
-        <w:rPr>
-          <w:rFonts w:ascii="Times New Roman" w:hAnsi="Times New Roman" w:cs="Times New Roman"/>
-          <w:sz w:val="24"/>
-          <w:szCs w:val="24"/>
-        </w:rPr>
-        <w:lastRenderedPageBreak/>
-        <w:t>Step 10:</w:t>
-      </w:r>
-    </w:p>
-    <w:p>
-      <w:pPr>
-        <w:jc w:val="both"/>
-        <w:rPr>
-          <w:rFonts w:ascii="Times New Roman" w:hAnsi="Times New Roman" w:cs="Times New Roman"/>
-          <w:sz w:val="24"/>
-          <w:szCs w:val="24"/>
-        </w:rPr>
-      </w:pPr>
-      <w:r>
-        <w:rPr>
-          <w:rFonts w:ascii="Times New Roman" w:hAnsi="Times New Roman" w:cs="Times New Roman"/>
-          <w:sz w:val="24"/>
-          <w:szCs w:val="24"/>
-        </w:rPr>
-        <w:t>Remote Repositories</w:t>
+      <w:r>
+        <w:rPr>
+          <w:rFonts w:ascii="Times New Roman" w:hAnsi="Times New Roman" w:cs="Times New Roman"/>
+          <w:sz w:val="24"/>
+          <w:szCs w:val="24"/>
+        </w:rPr>
+        <w:t>Step 7:</w:t>
+      </w:r>
+    </w:p>
+    <w:p>
+      <w:pPr>
+        <w:jc w:val="both"/>
+        <w:rPr>
+          <w:rFonts w:ascii="Times New Roman" w:hAnsi="Times New Roman" w:cs="Times New Roman"/>
+          <w:sz w:val="24"/>
+          <w:szCs w:val="24"/>
+        </w:rPr>
+      </w:pPr>
+      <w:r>
+        <w:rPr>
+          <w:rFonts w:ascii="Times New Roman" w:hAnsi="Times New Roman" w:cs="Times New Roman"/>
+          <w:sz w:val="24"/>
+          <w:szCs w:val="24"/>
+        </w:rPr>
+        <w:t>Adding all changes</w:t>
       </w:r>
     </w:p>
     <w:p>
@@ -1447,10 +1707,10 @@
           <w:noProof/>
         </w:rPr>
         <w:drawing>
-          <wp:inline distT="0" distB="0" distL="0" distR="0" wp14:anchorId="6B7CA012" wp14:editId="5B38825C">
-            <wp:extent cx="6858000" cy="3238500"/>
-            <wp:effectExtent l="0" t="0" r="0" b="0"/>
-            <wp:docPr id="10" name="Picture 10"/>
+          <wp:inline distT="0" distB="0" distL="0" distR="0" wp14:anchorId="034AFDE4" wp14:editId="63A82994">
+            <wp:extent cx="6858000" cy="3251835"/>
+            <wp:effectExtent l="0" t="0" r="0" b="5715"/>
+            <wp:docPr id="7" name="Picture 7"/>
             <wp:cNvGraphicFramePr>
               <a:graphicFrameLocks xmlns:a="http://schemas.openxmlformats.org/drawingml/2006/main" noChangeAspect="1"/>
             </wp:cNvGraphicFramePr>
@@ -1470,7 +1730,7 @@
                   <pic:spPr>
                     <a:xfrm>
                       <a:off x="0" y="0"/>
-                      <a:ext cx="6858000" cy="3238500"/>
+                      <a:ext cx="6858000" cy="3251835"/>
                     </a:xfrm>
                     <a:prstGeom prst="rect">
                       <a:avLst/>
@@ -1502,31 +1762,52 @@
           <w:szCs w:val="24"/>
         </w:rPr>
       </w:pPr>
-      <w:r>
-        <w:rPr>
-          <w:rFonts w:ascii="Times New Roman" w:hAnsi="Times New Roman" w:cs="Times New Roman"/>
-          <w:sz w:val="24"/>
-          <w:szCs w:val="24"/>
-        </w:rPr>
-        <w:t>Step 11:</w:t>
-      </w:r>
-    </w:p>
-    <w:p>
-      <w:pPr>
-        <w:jc w:val="both"/>
-        <w:rPr>
-          <w:rFonts w:ascii="Times New Roman" w:hAnsi="Times New Roman" w:cs="Times New Roman"/>
-          <w:sz w:val="24"/>
-          <w:szCs w:val="24"/>
-        </w:rPr>
-      </w:pPr>
-      <w:r>
-        <w:rPr>
-          <w:rFonts w:ascii="Times New Roman" w:hAnsi="Times New Roman" w:cs="Times New Roman"/>
-          <w:sz w:val="24"/>
-          <w:szCs w:val="24"/>
-        </w:rPr>
-        <w:t>Pushing Remotely</w:t>
+    </w:p>
+    <w:p>
+      <w:pPr>
+        <w:jc w:val="both"/>
+        <w:rPr>
+          <w:rFonts w:ascii="Times New Roman" w:hAnsi="Times New Roman" w:cs="Times New Roman"/>
+          <w:sz w:val="24"/>
+          <w:szCs w:val="24"/>
+        </w:rPr>
+      </w:pPr>
+    </w:p>
+    <w:p>
+      <w:pPr>
+        <w:jc w:val="both"/>
+        <w:rPr>
+          <w:rFonts w:ascii="Times New Roman" w:hAnsi="Times New Roman" w:cs="Times New Roman"/>
+          <w:sz w:val="24"/>
+          <w:szCs w:val="24"/>
+        </w:rPr>
+      </w:pPr>
+      <w:r>
+        <w:rPr>
+          <w:rFonts w:ascii="Times New Roman" w:hAnsi="Times New Roman" w:cs="Times New Roman"/>
+          <w:sz w:val="24"/>
+          <w:szCs w:val="24"/>
+        </w:rPr>
+        <w:lastRenderedPageBreak/>
+        <w:t>Step 8:</w:t>
+      </w:r>
+    </w:p>
+    <w:p>
+      <w:pPr>
+        <w:jc w:val="both"/>
+        <w:rPr>
+          <w:rFonts w:ascii="Times New Roman" w:hAnsi="Times New Roman" w:cs="Times New Roman"/>
+          <w:sz w:val="24"/>
+          <w:szCs w:val="24"/>
+        </w:rPr>
+      </w:pPr>
+      <w:r>
+        <w:rPr>
+          <w:rFonts w:ascii="Times New Roman" w:hAnsi="Times New Roman" w:cs="Times New Roman"/>
+          <w:sz w:val="24"/>
+          <w:szCs w:val="24"/>
+        </w:rPr>
+        <w:t>Committing all changes</w:t>
       </w:r>
     </w:p>
     <w:p>
@@ -1543,10 +1824,10 @@
           <w:noProof/>
         </w:rPr>
         <w:drawing>
-          <wp:inline distT="0" distB="0" distL="0" distR="0" wp14:anchorId="78F83F16" wp14:editId="090E7300">
-            <wp:extent cx="6858000" cy="3205480"/>
-            <wp:effectExtent l="0" t="0" r="0" b="0"/>
-            <wp:docPr id="11" name="Picture 11"/>
+          <wp:inline distT="0" distB="0" distL="0" distR="0" wp14:anchorId="1480CBD9" wp14:editId="56F3A149">
+            <wp:extent cx="6858000" cy="3198495"/>
+            <wp:effectExtent l="0" t="0" r="0" b="1905"/>
+            <wp:docPr id="8" name="Picture 8"/>
             <wp:cNvGraphicFramePr>
               <a:graphicFrameLocks xmlns:a="http://schemas.openxmlformats.org/drawingml/2006/main" noChangeAspect="1"/>
             </wp:cNvGraphicFramePr>
@@ -1566,7 +1847,7 @@
                   <pic:spPr>
                     <a:xfrm>
                       <a:off x="0" y="0"/>
-                      <a:ext cx="6858000" cy="3205480"/>
+                      <a:ext cx="6858000" cy="3198495"/>
                     </a:xfrm>
                     <a:prstGeom prst="rect">
                       <a:avLst/>
@@ -1598,52 +1879,31 @@
           <w:szCs w:val="24"/>
         </w:rPr>
       </w:pPr>
-    </w:p>
-    <w:p>
-      <w:pPr>
-        <w:jc w:val="both"/>
-        <w:rPr>
-          <w:rFonts w:ascii="Times New Roman" w:hAnsi="Times New Roman" w:cs="Times New Roman"/>
-          <w:sz w:val="24"/>
-          <w:szCs w:val="24"/>
-        </w:rPr>
-      </w:pPr>
-    </w:p>
-    <w:p>
-      <w:pPr>
-        <w:jc w:val="both"/>
-        <w:rPr>
-          <w:rFonts w:ascii="Times New Roman" w:hAnsi="Times New Roman" w:cs="Times New Roman"/>
-          <w:sz w:val="24"/>
-          <w:szCs w:val="24"/>
-        </w:rPr>
-      </w:pPr>
-      <w:r>
-        <w:rPr>
-          <w:rFonts w:ascii="Times New Roman" w:hAnsi="Times New Roman" w:cs="Times New Roman"/>
-          <w:sz w:val="24"/>
-          <w:szCs w:val="24"/>
-        </w:rPr>
-        <w:lastRenderedPageBreak/>
-        <w:t>Step 12:</w:t>
-      </w:r>
-    </w:p>
-    <w:p>
-      <w:pPr>
-        <w:jc w:val="both"/>
-        <w:rPr>
-          <w:rFonts w:ascii="Times New Roman" w:hAnsi="Times New Roman" w:cs="Times New Roman"/>
-          <w:sz w:val="24"/>
-          <w:szCs w:val="24"/>
-        </w:rPr>
-      </w:pPr>
-      <w:r>
-        <w:rPr>
-          <w:rFonts w:ascii="Times New Roman" w:hAnsi="Times New Roman" w:cs="Times New Roman"/>
-          <w:sz w:val="24"/>
-          <w:szCs w:val="24"/>
-        </w:rPr>
-        <w:t>Pulling Remotely</w:t>
+      <w:r>
+        <w:rPr>
+          <w:rFonts w:ascii="Times New Roman" w:hAnsi="Times New Roman" w:cs="Times New Roman"/>
+          <w:sz w:val="24"/>
+          <w:szCs w:val="24"/>
+        </w:rPr>
+        <w:t>Step 9:</w:t>
+      </w:r>
+    </w:p>
+    <w:p>
+      <w:pPr>
+        <w:jc w:val="both"/>
+        <w:rPr>
+          <w:rFonts w:ascii="Times New Roman" w:hAnsi="Times New Roman" w:cs="Times New Roman"/>
+          <w:sz w:val="24"/>
+          <w:szCs w:val="24"/>
+        </w:rPr>
+      </w:pPr>
+      <w:r>
+        <w:rPr>
+          <w:rFonts w:ascii="Times New Roman" w:hAnsi="Times New Roman" w:cs="Times New Roman"/>
+          <w:sz w:val="24"/>
+          <w:szCs w:val="24"/>
+        </w:rPr>
+        <w:t>History</w:t>
       </w:r>
     </w:p>
     <w:p>
@@ -1660,10 +1920,10 @@
           <w:noProof/>
         </w:rPr>
         <w:drawing>
-          <wp:inline distT="0" distB="0" distL="0" distR="0" wp14:anchorId="42217344" wp14:editId="50998CD1">
-            <wp:extent cx="6858000" cy="3166110"/>
-            <wp:effectExtent l="0" t="0" r="0" b="0"/>
-            <wp:docPr id="12" name="Picture 12"/>
+          <wp:inline distT="0" distB="0" distL="0" distR="0" wp14:anchorId="56659A5A" wp14:editId="143CE21D">
+            <wp:extent cx="6858000" cy="3194685"/>
+            <wp:effectExtent l="0" t="0" r="0" b="5715"/>
+            <wp:docPr id="9" name="Picture 9"/>
             <wp:cNvGraphicFramePr>
               <a:graphicFrameLocks xmlns:a="http://schemas.openxmlformats.org/drawingml/2006/main" noChangeAspect="1"/>
             </wp:cNvGraphicFramePr>
@@ -1683,7 +1943,7 @@
                   <pic:spPr>
                     <a:xfrm>
                       <a:off x="0" y="0"/>
-                      <a:ext cx="6858000" cy="3166110"/>
+                      <a:ext cx="6858000" cy="3194685"/>
                     </a:xfrm>
                     <a:prstGeom prst="rect">
                       <a:avLst/>
@@ -1715,31 +1975,62 @@
           <w:szCs w:val="24"/>
         </w:rPr>
       </w:pPr>
-      <w:r>
-        <w:rPr>
-          <w:rFonts w:ascii="Times New Roman" w:hAnsi="Times New Roman" w:cs="Times New Roman"/>
-          <w:sz w:val="24"/>
-          <w:szCs w:val="24"/>
-        </w:rPr>
-        <w:t>Step 13:</w:t>
-      </w:r>
-    </w:p>
-    <w:p>
-      <w:pPr>
-        <w:jc w:val="both"/>
-        <w:rPr>
-          <w:rFonts w:ascii="Times New Roman" w:hAnsi="Times New Roman" w:cs="Times New Roman"/>
-          <w:sz w:val="24"/>
-          <w:szCs w:val="24"/>
-        </w:rPr>
-      </w:pPr>
-      <w:r>
-        <w:rPr>
-          <w:rFonts w:ascii="Times New Roman" w:hAnsi="Times New Roman" w:cs="Times New Roman"/>
-          <w:sz w:val="24"/>
-          <w:szCs w:val="24"/>
-        </w:rPr>
-        <w:t>Differences</w:t>
+    </w:p>
+    <w:p>
+      <w:pPr>
+        <w:jc w:val="both"/>
+        <w:rPr>
+          <w:rFonts w:ascii="Times New Roman" w:hAnsi="Times New Roman" w:cs="Times New Roman"/>
+          <w:sz w:val="24"/>
+          <w:szCs w:val="24"/>
+        </w:rPr>
+      </w:pPr>
+    </w:p>
+    <w:p>
+      <w:pPr>
+        <w:jc w:val="both"/>
+        <w:rPr>
+          <w:rFonts w:ascii="Times New Roman" w:hAnsi="Times New Roman" w:cs="Times New Roman"/>
+          <w:sz w:val="24"/>
+          <w:szCs w:val="24"/>
+        </w:rPr>
+      </w:pPr>
+    </w:p>
+    <w:p>
+      <w:pPr>
+        <w:jc w:val="both"/>
+        <w:rPr>
+          <w:rFonts w:ascii="Times New Roman" w:hAnsi="Times New Roman" w:cs="Times New Roman"/>
+          <w:sz w:val="24"/>
+          <w:szCs w:val="24"/>
+        </w:rPr>
+      </w:pPr>
+      <w:r>
+        <w:rPr>
+          <w:rFonts w:ascii="Times New Roman" w:hAnsi="Times New Roman" w:cs="Times New Roman"/>
+          <w:sz w:val="24"/>
+          <w:szCs w:val="24"/>
+        </w:rPr>
+        <w:lastRenderedPageBreak/>
+        <w:t>Step 10:</w:t>
+      </w:r>
+    </w:p>
+    <w:p>
+      <w:pPr>
+        <w:jc w:val="both"/>
+        <w:rPr>
+          <w:rFonts w:ascii="Times New Roman" w:hAnsi="Times New Roman" w:cs="Times New Roman"/>
+          <w:sz w:val="24"/>
+          <w:szCs w:val="24"/>
+        </w:rPr>
+      </w:pPr>
+      <w:r>
+        <w:rPr>
+          <w:rFonts w:ascii="Times New Roman" w:hAnsi="Times New Roman" w:cs="Times New Roman"/>
+          <w:sz w:val="24"/>
+          <w:szCs w:val="24"/>
+        </w:rPr>
+        <w:t>Remote Repositories</w:t>
       </w:r>
     </w:p>
     <w:p>
@@ -1756,10 +2047,10 @@
           <w:noProof/>
         </w:rPr>
         <w:drawing>
-          <wp:inline distT="0" distB="0" distL="0" distR="0" wp14:anchorId="55255441" wp14:editId="760DCBC6">
-            <wp:extent cx="6858000" cy="3105150"/>
+          <wp:inline distT="0" distB="0" distL="0" distR="0" wp14:anchorId="6B7CA012" wp14:editId="5B38825C">
+            <wp:extent cx="6858000" cy="3238500"/>
             <wp:effectExtent l="0" t="0" r="0" b="0"/>
-            <wp:docPr id="13" name="Picture 13"/>
+            <wp:docPr id="10" name="Picture 10"/>
             <wp:cNvGraphicFramePr>
               <a:graphicFrameLocks xmlns:a="http://schemas.openxmlformats.org/drawingml/2006/main" noChangeAspect="1"/>
             </wp:cNvGraphicFramePr>
@@ -1779,7 +2070,7 @@
                   <pic:spPr>
                     <a:xfrm>
                       <a:off x="0" y="0"/>
-                      <a:ext cx="6858000" cy="3105150"/>
+                      <a:ext cx="6858000" cy="3238500"/>
                     </a:xfrm>
                     <a:prstGeom prst="rect">
                       <a:avLst/>
@@ -1811,62 +2102,31 @@
           <w:szCs w:val="24"/>
         </w:rPr>
       </w:pPr>
-    </w:p>
-    <w:p>
-      <w:pPr>
-        <w:jc w:val="both"/>
-        <w:rPr>
-          <w:rFonts w:ascii="Times New Roman" w:hAnsi="Times New Roman" w:cs="Times New Roman"/>
-          <w:sz w:val="24"/>
-          <w:szCs w:val="24"/>
-        </w:rPr>
-      </w:pPr>
-    </w:p>
-    <w:p>
-      <w:pPr>
-        <w:jc w:val="both"/>
-        <w:rPr>
-          <w:rFonts w:ascii="Times New Roman" w:hAnsi="Times New Roman" w:cs="Times New Roman"/>
-          <w:sz w:val="24"/>
-          <w:szCs w:val="24"/>
-        </w:rPr>
-      </w:pPr>
-    </w:p>
-    <w:p>
-      <w:pPr>
-        <w:jc w:val="both"/>
-        <w:rPr>
-          <w:rFonts w:ascii="Times New Roman" w:hAnsi="Times New Roman" w:cs="Times New Roman"/>
-          <w:sz w:val="24"/>
-          <w:szCs w:val="24"/>
-        </w:rPr>
-      </w:pPr>
-      <w:r>
-        <w:rPr>
-          <w:rFonts w:ascii="Times New Roman" w:hAnsi="Times New Roman" w:cs="Times New Roman"/>
-          <w:sz w:val="24"/>
-          <w:szCs w:val="24"/>
-        </w:rPr>
-        <w:lastRenderedPageBreak/>
-        <w:t>Step 16:</w:t>
-      </w:r>
-    </w:p>
-    <w:p>
-      <w:pPr>
-        <w:jc w:val="both"/>
-        <w:rPr>
-          <w:rFonts w:ascii="Times New Roman" w:hAnsi="Times New Roman" w:cs="Times New Roman"/>
-          <w:sz w:val="24"/>
-          <w:szCs w:val="24"/>
-        </w:rPr>
-      </w:pPr>
-      <w:r>
-        <w:rPr>
-          <w:rFonts w:ascii="Times New Roman" w:hAnsi="Times New Roman" w:cs="Times New Roman"/>
-          <w:sz w:val="24"/>
-          <w:szCs w:val="24"/>
-        </w:rPr>
-        <w:t>Staged Difference</w:t>
+      <w:r>
+        <w:rPr>
+          <w:rFonts w:ascii="Times New Roman" w:hAnsi="Times New Roman" w:cs="Times New Roman"/>
+          <w:sz w:val="24"/>
+          <w:szCs w:val="24"/>
+        </w:rPr>
+        <w:t>Step 11:</w:t>
+      </w:r>
+    </w:p>
+    <w:p>
+      <w:pPr>
+        <w:jc w:val="both"/>
+        <w:rPr>
+          <w:rFonts w:ascii="Times New Roman" w:hAnsi="Times New Roman" w:cs="Times New Roman"/>
+          <w:sz w:val="24"/>
+          <w:szCs w:val="24"/>
+        </w:rPr>
+      </w:pPr>
+      <w:r>
+        <w:rPr>
+          <w:rFonts w:ascii="Times New Roman" w:hAnsi="Times New Roman" w:cs="Times New Roman"/>
+          <w:sz w:val="24"/>
+          <w:szCs w:val="24"/>
+        </w:rPr>
+        <w:t>Pushing Remotely</w:t>
       </w:r>
     </w:p>
     <w:p>
@@ -1883,10 +2143,10 @@
           <w:noProof/>
         </w:rPr>
         <w:drawing>
-          <wp:inline distT="0" distB="0" distL="0" distR="0" wp14:anchorId="2196112D" wp14:editId="3C24FDF6">
-            <wp:extent cx="6858000" cy="3194685"/>
-            <wp:effectExtent l="0" t="0" r="0" b="5715"/>
-            <wp:docPr id="14" name="Picture 14"/>
+          <wp:inline distT="0" distB="0" distL="0" distR="0" wp14:anchorId="78F83F16" wp14:editId="090E7300">
+            <wp:extent cx="6858000" cy="3205480"/>
+            <wp:effectExtent l="0" t="0" r="0" b="0"/>
+            <wp:docPr id="11" name="Picture 11"/>
             <wp:cNvGraphicFramePr>
               <a:graphicFrameLocks xmlns:a="http://schemas.openxmlformats.org/drawingml/2006/main" noChangeAspect="1"/>
             </wp:cNvGraphicFramePr>
@@ -1906,7 +2166,7 @@
                   <pic:spPr>
                     <a:xfrm>
                       <a:off x="0" y="0"/>
-                      <a:ext cx="6858000" cy="3194685"/>
+                      <a:ext cx="6858000" cy="3205480"/>
                     </a:xfrm>
                     <a:prstGeom prst="rect">
                       <a:avLst/>
@@ -1938,31 +2198,52 @@
           <w:szCs w:val="24"/>
         </w:rPr>
       </w:pPr>
-      <w:r>
-        <w:rPr>
-          <w:rFonts w:ascii="Times New Roman" w:hAnsi="Times New Roman" w:cs="Times New Roman"/>
-          <w:sz w:val="24"/>
-          <w:szCs w:val="24"/>
-        </w:rPr>
-        <w:t>Step 17:</w:t>
-      </w:r>
-    </w:p>
-    <w:p>
-      <w:pPr>
-        <w:jc w:val="both"/>
-        <w:rPr>
-          <w:rFonts w:ascii="Times New Roman" w:hAnsi="Times New Roman" w:cs="Times New Roman"/>
-          <w:sz w:val="24"/>
-          <w:szCs w:val="24"/>
-        </w:rPr>
-      </w:pPr>
-      <w:r>
-        <w:rPr>
-          <w:rFonts w:ascii="Times New Roman" w:hAnsi="Times New Roman" w:cs="Times New Roman"/>
-          <w:sz w:val="24"/>
-          <w:szCs w:val="24"/>
-        </w:rPr>
-        <w:t>Staged Difference (Cont’d)</w:t>
+    </w:p>
+    <w:p>
+      <w:pPr>
+        <w:jc w:val="both"/>
+        <w:rPr>
+          <w:rFonts w:ascii="Times New Roman" w:hAnsi="Times New Roman" w:cs="Times New Roman"/>
+          <w:sz w:val="24"/>
+          <w:szCs w:val="24"/>
+        </w:rPr>
+      </w:pPr>
+    </w:p>
+    <w:p>
+      <w:pPr>
+        <w:jc w:val="both"/>
+        <w:rPr>
+          <w:rFonts w:ascii="Times New Roman" w:hAnsi="Times New Roman" w:cs="Times New Roman"/>
+          <w:sz w:val="24"/>
+          <w:szCs w:val="24"/>
+        </w:rPr>
+      </w:pPr>
+      <w:r>
+        <w:rPr>
+          <w:rFonts w:ascii="Times New Roman" w:hAnsi="Times New Roman" w:cs="Times New Roman"/>
+          <w:sz w:val="24"/>
+          <w:szCs w:val="24"/>
+        </w:rPr>
+        <w:lastRenderedPageBreak/>
+        <w:t>Step 12:</w:t>
+      </w:r>
+    </w:p>
+    <w:p>
+      <w:pPr>
+        <w:jc w:val="both"/>
+        <w:rPr>
+          <w:rFonts w:ascii="Times New Roman" w:hAnsi="Times New Roman" w:cs="Times New Roman"/>
+          <w:sz w:val="24"/>
+          <w:szCs w:val="24"/>
+        </w:rPr>
+      </w:pPr>
+      <w:r>
+        <w:rPr>
+          <w:rFonts w:ascii="Times New Roman" w:hAnsi="Times New Roman" w:cs="Times New Roman"/>
+          <w:sz w:val="24"/>
+          <w:szCs w:val="24"/>
+        </w:rPr>
+        <w:t>Pulling Remotely</w:t>
       </w:r>
     </w:p>
     <w:p>
@@ -1979,10 +2260,10 @@
           <w:noProof/>
         </w:rPr>
         <w:drawing>
-          <wp:inline distT="0" distB="0" distL="0" distR="0" wp14:anchorId="0CA0985D" wp14:editId="5C58C533">
-            <wp:extent cx="6858000" cy="3192780"/>
-            <wp:effectExtent l="0" t="0" r="0" b="7620"/>
-            <wp:docPr id="15" name="Picture 15"/>
+          <wp:inline distT="0" distB="0" distL="0" distR="0" wp14:anchorId="42217344" wp14:editId="50998CD1">
+            <wp:extent cx="6858000" cy="3166110"/>
+            <wp:effectExtent l="0" t="0" r="0" b="0"/>
+            <wp:docPr id="12" name="Picture 12"/>
             <wp:cNvGraphicFramePr>
               <a:graphicFrameLocks xmlns:a="http://schemas.openxmlformats.org/drawingml/2006/main" noChangeAspect="1"/>
             </wp:cNvGraphicFramePr>
@@ -2002,7 +2283,7 @@
                   <pic:spPr>
                     <a:xfrm>
                       <a:off x="0" y="0"/>
-                      <a:ext cx="6858000" cy="3192780"/>
+                      <a:ext cx="6858000" cy="3166110"/>
                     </a:xfrm>
                     <a:prstGeom prst="rect">
                       <a:avLst/>
@@ -2034,62 +2315,31 @@
           <w:szCs w:val="24"/>
         </w:rPr>
       </w:pPr>
-    </w:p>
-    <w:p>
-      <w:pPr>
-        <w:jc w:val="both"/>
-        <w:rPr>
-          <w:rFonts w:ascii="Times New Roman" w:hAnsi="Times New Roman" w:cs="Times New Roman"/>
-          <w:sz w:val="24"/>
-          <w:szCs w:val="24"/>
-        </w:rPr>
-      </w:pPr>
-    </w:p>
-    <w:p>
-      <w:pPr>
-        <w:jc w:val="both"/>
-        <w:rPr>
-          <w:rFonts w:ascii="Times New Roman" w:hAnsi="Times New Roman" w:cs="Times New Roman"/>
-          <w:sz w:val="24"/>
-          <w:szCs w:val="24"/>
-        </w:rPr>
-      </w:pPr>
-    </w:p>
-    <w:p>
-      <w:pPr>
-        <w:jc w:val="both"/>
-        <w:rPr>
-          <w:rFonts w:ascii="Times New Roman" w:hAnsi="Times New Roman" w:cs="Times New Roman"/>
-          <w:sz w:val="24"/>
-          <w:szCs w:val="24"/>
-        </w:rPr>
-      </w:pPr>
-      <w:r>
-        <w:rPr>
-          <w:rFonts w:ascii="Times New Roman" w:hAnsi="Times New Roman" w:cs="Times New Roman"/>
-          <w:sz w:val="24"/>
-          <w:szCs w:val="24"/>
-        </w:rPr>
-        <w:lastRenderedPageBreak/>
-        <w:t>Step 18:</w:t>
-      </w:r>
-    </w:p>
-    <w:p>
-      <w:pPr>
-        <w:jc w:val="both"/>
-        <w:rPr>
-          <w:rFonts w:ascii="Times New Roman" w:hAnsi="Times New Roman" w:cs="Times New Roman"/>
-          <w:sz w:val="24"/>
-          <w:szCs w:val="24"/>
-        </w:rPr>
-      </w:pPr>
-      <w:r>
-        <w:rPr>
-          <w:rFonts w:ascii="Times New Roman" w:hAnsi="Times New Roman" w:cs="Times New Roman"/>
-          <w:sz w:val="24"/>
-          <w:szCs w:val="24"/>
-        </w:rPr>
-        <w:t>Resetting the stage</w:t>
+      <w:r>
+        <w:rPr>
+          <w:rFonts w:ascii="Times New Roman" w:hAnsi="Times New Roman" w:cs="Times New Roman"/>
+          <w:sz w:val="24"/>
+          <w:szCs w:val="24"/>
+        </w:rPr>
+        <w:t>Step 13:</w:t>
+      </w:r>
+    </w:p>
+    <w:p>
+      <w:pPr>
+        <w:jc w:val="both"/>
+        <w:rPr>
+          <w:rFonts w:ascii="Times New Roman" w:hAnsi="Times New Roman" w:cs="Times New Roman"/>
+          <w:sz w:val="24"/>
+          <w:szCs w:val="24"/>
+        </w:rPr>
+      </w:pPr>
+      <w:r>
+        <w:rPr>
+          <w:rFonts w:ascii="Times New Roman" w:hAnsi="Times New Roman" w:cs="Times New Roman"/>
+          <w:sz w:val="24"/>
+          <w:szCs w:val="24"/>
+        </w:rPr>
+        <w:t>Differences</w:t>
       </w:r>
     </w:p>
     <w:p>
@@ -2106,10 +2356,10 @@
           <w:noProof/>
         </w:rPr>
         <w:drawing>
-          <wp:inline distT="0" distB="0" distL="0" distR="0" wp14:anchorId="1A652F85" wp14:editId="2AC837F4">
-            <wp:extent cx="6858000" cy="3269615"/>
-            <wp:effectExtent l="0" t="0" r="0" b="6985"/>
-            <wp:docPr id="16" name="Picture 16"/>
+          <wp:inline distT="0" distB="0" distL="0" distR="0" wp14:anchorId="55255441" wp14:editId="760DCBC6">
+            <wp:extent cx="6858000" cy="3105150"/>
+            <wp:effectExtent l="0" t="0" r="0" b="0"/>
+            <wp:docPr id="13" name="Picture 13"/>
             <wp:cNvGraphicFramePr>
               <a:graphicFrameLocks xmlns:a="http://schemas.openxmlformats.org/drawingml/2006/main" noChangeAspect="1"/>
             </wp:cNvGraphicFramePr>
@@ -2129,7 +2379,7 @@
                   <pic:spPr>
                     <a:xfrm>
                       <a:off x="0" y="0"/>
-                      <a:ext cx="6858000" cy="3269615"/>
+                      <a:ext cx="6858000" cy="3105150"/>
                     </a:xfrm>
                     <a:prstGeom prst="rect">
                       <a:avLst/>
@@ -2161,31 +2411,62 @@
           <w:szCs w:val="24"/>
         </w:rPr>
       </w:pPr>
-      <w:r>
-        <w:rPr>
-          <w:rFonts w:ascii="Times New Roman" w:hAnsi="Times New Roman" w:cs="Times New Roman"/>
-          <w:sz w:val="24"/>
-          <w:szCs w:val="24"/>
-        </w:rPr>
-        <w:t>Step 19:</w:t>
-      </w:r>
-    </w:p>
-    <w:p>
-      <w:pPr>
-        <w:jc w:val="both"/>
-        <w:rPr>
-          <w:rFonts w:ascii="Times New Roman" w:hAnsi="Times New Roman" w:cs="Times New Roman"/>
-          <w:sz w:val="24"/>
-          <w:szCs w:val="24"/>
-        </w:rPr>
-      </w:pPr>
-      <w:r>
-        <w:rPr>
-          <w:rFonts w:ascii="Times New Roman" w:hAnsi="Times New Roman" w:cs="Times New Roman"/>
-          <w:sz w:val="24"/>
-          <w:szCs w:val="24"/>
-        </w:rPr>
-        <w:t>Undo</w:t>
+    </w:p>
+    <w:p>
+      <w:pPr>
+        <w:jc w:val="both"/>
+        <w:rPr>
+          <w:rFonts w:ascii="Times New Roman" w:hAnsi="Times New Roman" w:cs="Times New Roman"/>
+          <w:sz w:val="24"/>
+          <w:szCs w:val="24"/>
+        </w:rPr>
+      </w:pPr>
+    </w:p>
+    <w:p>
+      <w:pPr>
+        <w:jc w:val="both"/>
+        <w:rPr>
+          <w:rFonts w:ascii="Times New Roman" w:hAnsi="Times New Roman" w:cs="Times New Roman"/>
+          <w:sz w:val="24"/>
+          <w:szCs w:val="24"/>
+        </w:rPr>
+      </w:pPr>
+    </w:p>
+    <w:p>
+      <w:pPr>
+        <w:jc w:val="both"/>
+        <w:rPr>
+          <w:rFonts w:ascii="Times New Roman" w:hAnsi="Times New Roman" w:cs="Times New Roman"/>
+          <w:sz w:val="24"/>
+          <w:szCs w:val="24"/>
+        </w:rPr>
+      </w:pPr>
+      <w:r>
+        <w:rPr>
+          <w:rFonts w:ascii="Times New Roman" w:hAnsi="Times New Roman" w:cs="Times New Roman"/>
+          <w:sz w:val="24"/>
+          <w:szCs w:val="24"/>
+        </w:rPr>
+        <w:lastRenderedPageBreak/>
+        <w:t>Step 16:</w:t>
+      </w:r>
+    </w:p>
+    <w:p>
+      <w:pPr>
+        <w:jc w:val="both"/>
+        <w:rPr>
+          <w:rFonts w:ascii="Times New Roman" w:hAnsi="Times New Roman" w:cs="Times New Roman"/>
+          <w:sz w:val="24"/>
+          <w:szCs w:val="24"/>
+        </w:rPr>
+      </w:pPr>
+      <w:r>
+        <w:rPr>
+          <w:rFonts w:ascii="Times New Roman" w:hAnsi="Times New Roman" w:cs="Times New Roman"/>
+          <w:sz w:val="24"/>
+          <w:szCs w:val="24"/>
+        </w:rPr>
+        <w:t>Staged Difference</w:t>
       </w:r>
     </w:p>
     <w:p>
@@ -2202,10 +2483,10 @@
           <w:noProof/>
         </w:rPr>
         <w:drawing>
-          <wp:inline distT="0" distB="0" distL="0" distR="0" wp14:anchorId="6AE8384A" wp14:editId="521737FF">
-            <wp:extent cx="6858000" cy="3485515"/>
-            <wp:effectExtent l="0" t="0" r="0" b="635"/>
-            <wp:docPr id="17" name="Picture 17"/>
+          <wp:inline distT="0" distB="0" distL="0" distR="0" wp14:anchorId="2196112D" wp14:editId="3C24FDF6">
+            <wp:extent cx="6858000" cy="3194685"/>
+            <wp:effectExtent l="0" t="0" r="0" b="5715"/>
+            <wp:docPr id="14" name="Picture 14"/>
             <wp:cNvGraphicFramePr>
               <a:graphicFrameLocks xmlns:a="http://schemas.openxmlformats.org/drawingml/2006/main" noChangeAspect="1"/>
             </wp:cNvGraphicFramePr>
@@ -2225,7 +2506,7 @@
                   <pic:spPr>
                     <a:xfrm>
                       <a:off x="0" y="0"/>
-                      <a:ext cx="6858000" cy="3485515"/>
+                      <a:ext cx="6858000" cy="3194685"/>
                     </a:xfrm>
                     <a:prstGeom prst="rect">
                       <a:avLst/>
@@ -2257,42 +2538,31 @@
           <w:szCs w:val="24"/>
         </w:rPr>
       </w:pPr>
-    </w:p>
-    <w:p>
-      <w:pPr>
-        <w:jc w:val="both"/>
-        <w:rPr>
-          <w:rFonts w:ascii="Times New Roman" w:hAnsi="Times New Roman" w:cs="Times New Roman"/>
-          <w:sz w:val="24"/>
-          <w:szCs w:val="24"/>
-        </w:rPr>
-      </w:pPr>
-      <w:r>
-        <w:rPr>
-          <w:rFonts w:ascii="Times New Roman" w:hAnsi="Times New Roman" w:cs="Times New Roman"/>
-          <w:sz w:val="24"/>
-          <w:szCs w:val="24"/>
-        </w:rPr>
-        <w:lastRenderedPageBreak/>
-        <w:t>Step 20:</w:t>
-      </w:r>
-    </w:p>
-    <w:p>
-      <w:pPr>
-        <w:jc w:val="both"/>
-        <w:rPr>
-          <w:rFonts w:ascii="Times New Roman" w:hAnsi="Times New Roman" w:cs="Times New Roman"/>
-          <w:sz w:val="24"/>
-          <w:szCs w:val="24"/>
-        </w:rPr>
-      </w:pPr>
-      <w:r>
-        <w:rPr>
-          <w:rFonts w:ascii="Times New Roman" w:hAnsi="Times New Roman" w:cs="Times New Roman"/>
-          <w:sz w:val="24"/>
-          <w:szCs w:val="24"/>
-        </w:rPr>
-        <w:t>Branching out</w:t>
+      <w:r>
+        <w:rPr>
+          <w:rFonts w:ascii="Times New Roman" w:hAnsi="Times New Roman" w:cs="Times New Roman"/>
+          <w:sz w:val="24"/>
+          <w:szCs w:val="24"/>
+        </w:rPr>
+        <w:t>Step 17:</w:t>
+      </w:r>
+    </w:p>
+    <w:p>
+      <w:pPr>
+        <w:jc w:val="both"/>
+        <w:rPr>
+          <w:rFonts w:ascii="Times New Roman" w:hAnsi="Times New Roman" w:cs="Times New Roman"/>
+          <w:sz w:val="24"/>
+          <w:szCs w:val="24"/>
+        </w:rPr>
+      </w:pPr>
+      <w:r>
+        <w:rPr>
+          <w:rFonts w:ascii="Times New Roman" w:hAnsi="Times New Roman" w:cs="Times New Roman"/>
+          <w:sz w:val="24"/>
+          <w:szCs w:val="24"/>
+        </w:rPr>
+        <w:t>Staged Difference (Cont’d)</w:t>
       </w:r>
     </w:p>
     <w:p>
@@ -2309,10 +2579,10 @@
           <w:noProof/>
         </w:rPr>
         <w:drawing>
-          <wp:inline distT="0" distB="0" distL="0" distR="0" wp14:anchorId="6008432B" wp14:editId="0A5A6413">
-            <wp:extent cx="6858000" cy="3190875"/>
-            <wp:effectExtent l="0" t="0" r="0" b="9525"/>
-            <wp:docPr id="18" name="Picture 18"/>
+          <wp:inline distT="0" distB="0" distL="0" distR="0" wp14:anchorId="0CA0985D" wp14:editId="5C58C533">
+            <wp:extent cx="6858000" cy="3192780"/>
+            <wp:effectExtent l="0" t="0" r="0" b="7620"/>
+            <wp:docPr id="15" name="Picture 15"/>
             <wp:cNvGraphicFramePr>
               <a:graphicFrameLocks xmlns:a="http://schemas.openxmlformats.org/drawingml/2006/main" noChangeAspect="1"/>
             </wp:cNvGraphicFramePr>
@@ -2332,7 +2602,7 @@
                   <pic:spPr>
                     <a:xfrm>
                       <a:off x="0" y="0"/>
-                      <a:ext cx="6858000" cy="3190875"/>
+                      <a:ext cx="6858000" cy="3192780"/>
                     </a:xfrm>
                     <a:prstGeom prst="rect">
                       <a:avLst/>
@@ -2364,31 +2634,62 @@
           <w:szCs w:val="24"/>
         </w:rPr>
       </w:pPr>
-      <w:r>
-        <w:rPr>
-          <w:rFonts w:ascii="Times New Roman" w:hAnsi="Times New Roman" w:cs="Times New Roman"/>
-          <w:sz w:val="24"/>
-          <w:szCs w:val="24"/>
-        </w:rPr>
-        <w:t>Step 21:</w:t>
-      </w:r>
-    </w:p>
-    <w:p>
-      <w:pPr>
-        <w:jc w:val="both"/>
-        <w:rPr>
-          <w:rFonts w:ascii="Times New Roman" w:hAnsi="Times New Roman" w:cs="Times New Roman"/>
-          <w:sz w:val="24"/>
-          <w:szCs w:val="24"/>
-        </w:rPr>
-      </w:pPr>
-      <w:r>
-        <w:rPr>
-          <w:rFonts w:ascii="Times New Roman" w:hAnsi="Times New Roman" w:cs="Times New Roman"/>
-          <w:sz w:val="24"/>
-          <w:szCs w:val="24"/>
-        </w:rPr>
-        <w:t>Switching Branches</w:t>
+    </w:p>
+    <w:p>
+      <w:pPr>
+        <w:jc w:val="both"/>
+        <w:rPr>
+          <w:rFonts w:ascii="Times New Roman" w:hAnsi="Times New Roman" w:cs="Times New Roman"/>
+          <w:sz w:val="24"/>
+          <w:szCs w:val="24"/>
+        </w:rPr>
+      </w:pPr>
+    </w:p>
+    <w:p>
+      <w:pPr>
+        <w:jc w:val="both"/>
+        <w:rPr>
+          <w:rFonts w:ascii="Times New Roman" w:hAnsi="Times New Roman" w:cs="Times New Roman"/>
+          <w:sz w:val="24"/>
+          <w:szCs w:val="24"/>
+        </w:rPr>
+      </w:pPr>
+    </w:p>
+    <w:p>
+      <w:pPr>
+        <w:jc w:val="both"/>
+        <w:rPr>
+          <w:rFonts w:ascii="Times New Roman" w:hAnsi="Times New Roman" w:cs="Times New Roman"/>
+          <w:sz w:val="24"/>
+          <w:szCs w:val="24"/>
+        </w:rPr>
+      </w:pPr>
+      <w:r>
+        <w:rPr>
+          <w:rFonts w:ascii="Times New Roman" w:hAnsi="Times New Roman" w:cs="Times New Roman"/>
+          <w:sz w:val="24"/>
+          <w:szCs w:val="24"/>
+        </w:rPr>
+        <w:lastRenderedPageBreak/>
+        <w:t>Step 18:</w:t>
+      </w:r>
+    </w:p>
+    <w:p>
+      <w:pPr>
+        <w:jc w:val="both"/>
+        <w:rPr>
+          <w:rFonts w:ascii="Times New Roman" w:hAnsi="Times New Roman" w:cs="Times New Roman"/>
+          <w:sz w:val="24"/>
+          <w:szCs w:val="24"/>
+        </w:rPr>
+      </w:pPr>
+      <w:r>
+        <w:rPr>
+          <w:rFonts w:ascii="Times New Roman" w:hAnsi="Times New Roman" w:cs="Times New Roman"/>
+          <w:sz w:val="24"/>
+          <w:szCs w:val="24"/>
+        </w:rPr>
+        <w:t>Resetting the stage</w:t>
       </w:r>
     </w:p>
     <w:p>
@@ -2405,10 +2706,10 @@
           <w:noProof/>
         </w:rPr>
         <w:drawing>
-          <wp:inline distT="0" distB="0" distL="0" distR="0" wp14:anchorId="68357278" wp14:editId="4F4208B6">
-            <wp:extent cx="6858000" cy="3175635"/>
-            <wp:effectExtent l="0" t="0" r="0" b="5715"/>
-            <wp:docPr id="19" name="Picture 19"/>
+          <wp:inline distT="0" distB="0" distL="0" distR="0" wp14:anchorId="1A652F85" wp14:editId="2AC837F4">
+            <wp:extent cx="6858000" cy="3269615"/>
+            <wp:effectExtent l="0" t="0" r="0" b="6985"/>
+            <wp:docPr id="16" name="Picture 16"/>
             <wp:cNvGraphicFramePr>
               <a:graphicFrameLocks xmlns:a="http://schemas.openxmlformats.org/drawingml/2006/main" noChangeAspect="1"/>
             </wp:cNvGraphicFramePr>
@@ -2428,7 +2729,7 @@
                   <pic:spPr>
                     <a:xfrm>
                       <a:off x="0" y="0"/>
-                      <a:ext cx="6858000" cy="3175635"/>
+                      <a:ext cx="6858000" cy="3269615"/>
                     </a:xfrm>
                     <a:prstGeom prst="rect">
                       <a:avLst/>
@@ -2460,62 +2761,31 @@
           <w:szCs w:val="24"/>
         </w:rPr>
       </w:pPr>
-    </w:p>
-    <w:p>
-      <w:pPr>
-        <w:jc w:val="both"/>
-        <w:rPr>
-          <w:rFonts w:ascii="Times New Roman" w:hAnsi="Times New Roman" w:cs="Times New Roman"/>
-          <w:sz w:val="24"/>
-          <w:szCs w:val="24"/>
-        </w:rPr>
-      </w:pPr>
-    </w:p>
-    <w:p>
-      <w:pPr>
-        <w:jc w:val="both"/>
-        <w:rPr>
-          <w:rFonts w:ascii="Times New Roman" w:hAnsi="Times New Roman" w:cs="Times New Roman"/>
-          <w:sz w:val="24"/>
-          <w:szCs w:val="24"/>
-        </w:rPr>
-      </w:pPr>
-    </w:p>
-    <w:p>
-      <w:pPr>
-        <w:jc w:val="both"/>
-        <w:rPr>
-          <w:rFonts w:ascii="Times New Roman" w:hAnsi="Times New Roman" w:cs="Times New Roman"/>
-          <w:sz w:val="24"/>
-          <w:szCs w:val="24"/>
-        </w:rPr>
-      </w:pPr>
-      <w:r>
-        <w:rPr>
-          <w:rFonts w:ascii="Times New Roman" w:hAnsi="Times New Roman" w:cs="Times New Roman"/>
-          <w:sz w:val="24"/>
-          <w:szCs w:val="24"/>
-        </w:rPr>
-        <w:lastRenderedPageBreak/>
-        <w:t>Step 22:</w:t>
-      </w:r>
-    </w:p>
-    <w:p>
-      <w:pPr>
-        <w:jc w:val="both"/>
-        <w:rPr>
-          <w:rFonts w:ascii="Times New Roman" w:hAnsi="Times New Roman" w:cs="Times New Roman"/>
-          <w:sz w:val="24"/>
-          <w:szCs w:val="24"/>
-        </w:rPr>
-      </w:pPr>
-      <w:r>
-        <w:rPr>
-          <w:rFonts w:ascii="Times New Roman" w:hAnsi="Times New Roman" w:cs="Times New Roman"/>
-          <w:sz w:val="24"/>
-          <w:szCs w:val="24"/>
-        </w:rPr>
-        <w:t>Removing all things</w:t>
+      <w:r>
+        <w:rPr>
+          <w:rFonts w:ascii="Times New Roman" w:hAnsi="Times New Roman" w:cs="Times New Roman"/>
+          <w:sz w:val="24"/>
+          <w:szCs w:val="24"/>
+        </w:rPr>
+        <w:t>Step 19:</w:t>
+      </w:r>
+    </w:p>
+    <w:p>
+      <w:pPr>
+        <w:jc w:val="both"/>
+        <w:rPr>
+          <w:rFonts w:ascii="Times New Roman" w:hAnsi="Times New Roman" w:cs="Times New Roman"/>
+          <w:sz w:val="24"/>
+          <w:szCs w:val="24"/>
+        </w:rPr>
+      </w:pPr>
+      <w:r>
+        <w:rPr>
+          <w:rFonts w:ascii="Times New Roman" w:hAnsi="Times New Roman" w:cs="Times New Roman"/>
+          <w:sz w:val="24"/>
+          <w:szCs w:val="24"/>
+        </w:rPr>
+        <w:t>Undo</w:t>
       </w:r>
     </w:p>
     <w:p>
@@ -2532,10 +2802,10 @@
           <w:noProof/>
         </w:rPr>
         <w:drawing>
-          <wp:inline distT="0" distB="0" distL="0" distR="0" wp14:anchorId="2CCA904F" wp14:editId="0BDC9C4F">
-            <wp:extent cx="6858000" cy="3178175"/>
-            <wp:effectExtent l="0" t="0" r="0" b="3175"/>
-            <wp:docPr id="20" name="Picture 20"/>
+          <wp:inline distT="0" distB="0" distL="0" distR="0" wp14:anchorId="6AE8384A" wp14:editId="521737FF">
+            <wp:extent cx="6858000" cy="3485515"/>
+            <wp:effectExtent l="0" t="0" r="0" b="635"/>
+            <wp:docPr id="17" name="Picture 17"/>
             <wp:cNvGraphicFramePr>
               <a:graphicFrameLocks xmlns:a="http://schemas.openxmlformats.org/drawingml/2006/main" noChangeAspect="1"/>
             </wp:cNvGraphicFramePr>
@@ -2555,7 +2825,7 @@
                   <pic:spPr>
                     <a:xfrm>
                       <a:off x="0" y="0"/>
-                      <a:ext cx="6858000" cy="3178175"/>
+                      <a:ext cx="6858000" cy="3485515"/>
                     </a:xfrm>
                     <a:prstGeom prst="rect">
                       <a:avLst/>
@@ -2587,31 +2857,42 @@
           <w:szCs w:val="24"/>
         </w:rPr>
       </w:pPr>
-      <w:r>
-        <w:rPr>
-          <w:rFonts w:ascii="Times New Roman" w:hAnsi="Times New Roman" w:cs="Times New Roman"/>
-          <w:sz w:val="24"/>
-          <w:szCs w:val="24"/>
-        </w:rPr>
-        <w:t xml:space="preserve">Step 23: </w:t>
-      </w:r>
-    </w:p>
-    <w:p>
-      <w:pPr>
-        <w:jc w:val="both"/>
-        <w:rPr>
-          <w:rFonts w:ascii="Times New Roman" w:hAnsi="Times New Roman" w:cs="Times New Roman"/>
-          <w:sz w:val="24"/>
-          <w:szCs w:val="24"/>
-        </w:rPr>
-      </w:pPr>
-      <w:r>
-        <w:rPr>
-          <w:rFonts w:ascii="Times New Roman" w:hAnsi="Times New Roman" w:cs="Times New Roman"/>
-          <w:sz w:val="24"/>
-          <w:szCs w:val="24"/>
-        </w:rPr>
-        <w:t>Committing Branch Changes</w:t>
+    </w:p>
+    <w:p>
+      <w:pPr>
+        <w:jc w:val="both"/>
+        <w:rPr>
+          <w:rFonts w:ascii="Times New Roman" w:hAnsi="Times New Roman" w:cs="Times New Roman"/>
+          <w:sz w:val="24"/>
+          <w:szCs w:val="24"/>
+        </w:rPr>
+      </w:pPr>
+      <w:r>
+        <w:rPr>
+          <w:rFonts w:ascii="Times New Roman" w:hAnsi="Times New Roman" w:cs="Times New Roman"/>
+          <w:sz w:val="24"/>
+          <w:szCs w:val="24"/>
+        </w:rPr>
+        <w:lastRenderedPageBreak/>
+        <w:t>Step 20:</w:t>
+      </w:r>
+    </w:p>
+    <w:p>
+      <w:pPr>
+        <w:jc w:val="both"/>
+        <w:rPr>
+          <w:rFonts w:ascii="Times New Roman" w:hAnsi="Times New Roman" w:cs="Times New Roman"/>
+          <w:sz w:val="24"/>
+          <w:szCs w:val="24"/>
+        </w:rPr>
+      </w:pPr>
+      <w:r>
+        <w:rPr>
+          <w:rFonts w:ascii="Times New Roman" w:hAnsi="Times New Roman" w:cs="Times New Roman"/>
+          <w:sz w:val="24"/>
+          <w:szCs w:val="24"/>
+        </w:rPr>
+        <w:t>Branching out</w:t>
       </w:r>
     </w:p>
     <w:p>
@@ -2628,10 +2909,10 @@
           <w:noProof/>
         </w:rPr>
         <w:drawing>
-          <wp:inline distT="0" distB="0" distL="0" distR="0" wp14:anchorId="55E49154" wp14:editId="2774106D">
-            <wp:extent cx="6858000" cy="3547110"/>
-            <wp:effectExtent l="0" t="0" r="0" b="0"/>
-            <wp:docPr id="21" name="Picture 21"/>
+          <wp:inline distT="0" distB="0" distL="0" distR="0" wp14:anchorId="6008432B" wp14:editId="0A5A6413">
+            <wp:extent cx="6858000" cy="3190875"/>
+            <wp:effectExtent l="0" t="0" r="0" b="9525"/>
+            <wp:docPr id="18" name="Picture 18"/>
             <wp:cNvGraphicFramePr>
               <a:graphicFrameLocks xmlns:a="http://schemas.openxmlformats.org/drawingml/2006/main" noChangeAspect="1"/>
             </wp:cNvGraphicFramePr>
@@ -2651,7 +2932,7 @@
                   <pic:spPr>
                     <a:xfrm>
                       <a:off x="0" y="0"/>
-                      <a:ext cx="6858000" cy="3547110"/>
+                      <a:ext cx="6858000" cy="3190875"/>
                     </a:xfrm>
                     <a:prstGeom prst="rect">
                       <a:avLst/>
@@ -2683,42 +2964,31 @@
           <w:szCs w:val="24"/>
         </w:rPr>
       </w:pPr>
-    </w:p>
-    <w:p>
-      <w:pPr>
-        <w:jc w:val="both"/>
-        <w:rPr>
-          <w:rFonts w:ascii="Times New Roman" w:hAnsi="Times New Roman" w:cs="Times New Roman"/>
-          <w:sz w:val="24"/>
-          <w:szCs w:val="24"/>
-        </w:rPr>
-      </w:pPr>
-      <w:r>
-        <w:rPr>
-          <w:rFonts w:ascii="Times New Roman" w:hAnsi="Times New Roman" w:cs="Times New Roman"/>
-          <w:sz w:val="24"/>
-          <w:szCs w:val="24"/>
-        </w:rPr>
-        <w:lastRenderedPageBreak/>
-        <w:t>Step 24:</w:t>
-      </w:r>
-    </w:p>
-    <w:p>
-      <w:pPr>
-        <w:jc w:val="both"/>
-        <w:rPr>
-          <w:rFonts w:ascii="Times New Roman" w:hAnsi="Times New Roman" w:cs="Times New Roman"/>
-          <w:sz w:val="24"/>
-          <w:szCs w:val="24"/>
-        </w:rPr>
-      </w:pPr>
-      <w:r>
-        <w:rPr>
-          <w:rFonts w:ascii="Times New Roman" w:hAnsi="Times New Roman" w:cs="Times New Roman"/>
-          <w:sz w:val="24"/>
-          <w:szCs w:val="24"/>
-        </w:rPr>
-        <w:t>Switching back to master</w:t>
+      <w:r>
+        <w:rPr>
+          <w:rFonts w:ascii="Times New Roman" w:hAnsi="Times New Roman" w:cs="Times New Roman"/>
+          <w:sz w:val="24"/>
+          <w:szCs w:val="24"/>
+        </w:rPr>
+        <w:t>Step 21:</w:t>
+      </w:r>
+    </w:p>
+    <w:p>
+      <w:pPr>
+        <w:jc w:val="both"/>
+        <w:rPr>
+          <w:rFonts w:ascii="Times New Roman" w:hAnsi="Times New Roman" w:cs="Times New Roman"/>
+          <w:sz w:val="24"/>
+          <w:szCs w:val="24"/>
+        </w:rPr>
+      </w:pPr>
+      <w:r>
+        <w:rPr>
+          <w:rFonts w:ascii="Times New Roman" w:hAnsi="Times New Roman" w:cs="Times New Roman"/>
+          <w:sz w:val="24"/>
+          <w:szCs w:val="24"/>
+        </w:rPr>
+        <w:t>Switching Branches</w:t>
       </w:r>
     </w:p>
     <w:p>
@@ -2735,10 +3005,10 @@
           <w:noProof/>
         </w:rPr>
         <w:drawing>
-          <wp:inline distT="0" distB="0" distL="0" distR="0" wp14:anchorId="751F723E" wp14:editId="298468CE">
-            <wp:extent cx="6858000" cy="3357880"/>
-            <wp:effectExtent l="0" t="0" r="0" b="0"/>
-            <wp:docPr id="22" name="Picture 22"/>
+          <wp:inline distT="0" distB="0" distL="0" distR="0" wp14:anchorId="68357278" wp14:editId="4F4208B6">
+            <wp:extent cx="6858000" cy="3175635"/>
+            <wp:effectExtent l="0" t="0" r="0" b="5715"/>
+            <wp:docPr id="19" name="Picture 19"/>
             <wp:cNvGraphicFramePr>
               <a:graphicFrameLocks xmlns:a="http://schemas.openxmlformats.org/drawingml/2006/main" noChangeAspect="1"/>
             </wp:cNvGraphicFramePr>
@@ -2758,7 +3028,7 @@
                   <pic:spPr>
                     <a:xfrm>
                       <a:off x="0" y="0"/>
-                      <a:ext cx="6858000" cy="3357880"/>
+                      <a:ext cx="6858000" cy="3175635"/>
                     </a:xfrm>
                     <a:prstGeom prst="rect">
                       <a:avLst/>
@@ -2790,31 +3060,62 @@
           <w:szCs w:val="24"/>
         </w:rPr>
       </w:pPr>
-      <w:r>
-        <w:rPr>
-          <w:rFonts w:ascii="Times New Roman" w:hAnsi="Times New Roman" w:cs="Times New Roman"/>
-          <w:sz w:val="24"/>
-          <w:szCs w:val="24"/>
-        </w:rPr>
-        <w:t>Step 25:</w:t>
-      </w:r>
-    </w:p>
-    <w:p>
-      <w:pPr>
-        <w:jc w:val="both"/>
-        <w:rPr>
-          <w:rFonts w:ascii="Times New Roman" w:hAnsi="Times New Roman" w:cs="Times New Roman"/>
-          <w:sz w:val="24"/>
-          <w:szCs w:val="24"/>
-        </w:rPr>
-      </w:pPr>
-      <w:r>
-        <w:rPr>
-          <w:rFonts w:ascii="Times New Roman" w:hAnsi="Times New Roman" w:cs="Times New Roman"/>
-          <w:sz w:val="24"/>
-          <w:szCs w:val="24"/>
-        </w:rPr>
-        <w:t>Preparing to merge</w:t>
+    </w:p>
+    <w:p>
+      <w:pPr>
+        <w:jc w:val="both"/>
+        <w:rPr>
+          <w:rFonts w:ascii="Times New Roman" w:hAnsi="Times New Roman" w:cs="Times New Roman"/>
+          <w:sz w:val="24"/>
+          <w:szCs w:val="24"/>
+        </w:rPr>
+      </w:pPr>
+    </w:p>
+    <w:p>
+      <w:pPr>
+        <w:jc w:val="both"/>
+        <w:rPr>
+          <w:rFonts w:ascii="Times New Roman" w:hAnsi="Times New Roman" w:cs="Times New Roman"/>
+          <w:sz w:val="24"/>
+          <w:szCs w:val="24"/>
+        </w:rPr>
+      </w:pPr>
+    </w:p>
+    <w:p>
+      <w:pPr>
+        <w:jc w:val="both"/>
+        <w:rPr>
+          <w:rFonts w:ascii="Times New Roman" w:hAnsi="Times New Roman" w:cs="Times New Roman"/>
+          <w:sz w:val="24"/>
+          <w:szCs w:val="24"/>
+        </w:rPr>
+      </w:pPr>
+      <w:r>
+        <w:rPr>
+          <w:rFonts w:ascii="Times New Roman" w:hAnsi="Times New Roman" w:cs="Times New Roman"/>
+          <w:sz w:val="24"/>
+          <w:szCs w:val="24"/>
+        </w:rPr>
+        <w:lastRenderedPageBreak/>
+        <w:t>Step 22:</w:t>
+      </w:r>
+    </w:p>
+    <w:p>
+      <w:pPr>
+        <w:jc w:val="both"/>
+        <w:rPr>
+          <w:rFonts w:ascii="Times New Roman" w:hAnsi="Times New Roman" w:cs="Times New Roman"/>
+          <w:sz w:val="24"/>
+          <w:szCs w:val="24"/>
+        </w:rPr>
+      </w:pPr>
+      <w:r>
+        <w:rPr>
+          <w:rFonts w:ascii="Times New Roman" w:hAnsi="Times New Roman" w:cs="Times New Roman"/>
+          <w:sz w:val="24"/>
+          <w:szCs w:val="24"/>
+        </w:rPr>
+        <w:t>Removing all things</w:t>
       </w:r>
     </w:p>
     <w:p>
@@ -2831,10 +3132,10 @@
           <w:noProof/>
         </w:rPr>
         <w:drawing>
-          <wp:inline distT="0" distB="0" distL="0" distR="0" wp14:anchorId="042D584F" wp14:editId="5647086F">
-            <wp:extent cx="6858000" cy="3554095"/>
-            <wp:effectExtent l="0" t="0" r="0" b="8255"/>
-            <wp:docPr id="23" name="Picture 23"/>
+          <wp:inline distT="0" distB="0" distL="0" distR="0" wp14:anchorId="2CCA904F" wp14:editId="0BDC9C4F">
+            <wp:extent cx="6858000" cy="3178175"/>
+            <wp:effectExtent l="0" t="0" r="0" b="3175"/>
+            <wp:docPr id="20" name="Picture 20"/>
             <wp:cNvGraphicFramePr>
               <a:graphicFrameLocks xmlns:a="http://schemas.openxmlformats.org/drawingml/2006/main" noChangeAspect="1"/>
             </wp:cNvGraphicFramePr>
@@ -2854,7 +3155,7 @@
                   <pic:spPr>
                     <a:xfrm>
                       <a:off x="0" y="0"/>
-                      <a:ext cx="6858000" cy="3554095"/>
+                      <a:ext cx="6858000" cy="3178175"/>
                     </a:xfrm>
                     <a:prstGeom prst="rect">
                       <a:avLst/>
@@ -2886,42 +3187,31 @@
           <w:szCs w:val="24"/>
         </w:rPr>
       </w:pPr>
-    </w:p>
-    <w:p>
-      <w:pPr>
-        <w:jc w:val="both"/>
-        <w:rPr>
-          <w:rFonts w:ascii="Times New Roman" w:hAnsi="Times New Roman" w:cs="Times New Roman"/>
-          <w:sz w:val="24"/>
-          <w:szCs w:val="24"/>
-        </w:rPr>
-      </w:pPr>
-      <w:r>
-        <w:rPr>
-          <w:rFonts w:ascii="Times New Roman" w:hAnsi="Times New Roman" w:cs="Times New Roman"/>
-          <w:sz w:val="24"/>
-          <w:szCs w:val="24"/>
-        </w:rPr>
-        <w:lastRenderedPageBreak/>
-        <w:t>Step 26:</w:t>
-      </w:r>
-    </w:p>
-    <w:p>
-      <w:pPr>
-        <w:jc w:val="both"/>
-        <w:rPr>
-          <w:rFonts w:ascii="Times New Roman" w:hAnsi="Times New Roman" w:cs="Times New Roman"/>
-          <w:sz w:val="24"/>
-          <w:szCs w:val="24"/>
-        </w:rPr>
-      </w:pPr>
-      <w:r>
-        <w:rPr>
-          <w:rFonts w:ascii="Times New Roman" w:hAnsi="Times New Roman" w:cs="Times New Roman"/>
-          <w:sz w:val="24"/>
-          <w:szCs w:val="24"/>
-        </w:rPr>
-        <w:t>Keeping things clean</w:t>
+      <w:r>
+        <w:rPr>
+          <w:rFonts w:ascii="Times New Roman" w:hAnsi="Times New Roman" w:cs="Times New Roman"/>
+          <w:sz w:val="24"/>
+          <w:szCs w:val="24"/>
+        </w:rPr>
+        <w:t xml:space="preserve">Step 23: </w:t>
+      </w:r>
+    </w:p>
+    <w:p>
+      <w:pPr>
+        <w:jc w:val="both"/>
+        <w:rPr>
+          <w:rFonts w:ascii="Times New Roman" w:hAnsi="Times New Roman" w:cs="Times New Roman"/>
+          <w:sz w:val="24"/>
+          <w:szCs w:val="24"/>
+        </w:rPr>
+      </w:pPr>
+      <w:r>
+        <w:rPr>
+          <w:rFonts w:ascii="Times New Roman" w:hAnsi="Times New Roman" w:cs="Times New Roman"/>
+          <w:sz w:val="24"/>
+          <w:szCs w:val="24"/>
+        </w:rPr>
+        <w:t>Committing Branch Changes</w:t>
       </w:r>
     </w:p>
     <w:p>
@@ -2938,10 +3228,10 @@
           <w:noProof/>
         </w:rPr>
         <w:drawing>
-          <wp:inline distT="0" distB="0" distL="0" distR="0" wp14:anchorId="68394272" wp14:editId="0AA67E26">
-            <wp:extent cx="6858000" cy="3512820"/>
+          <wp:inline distT="0" distB="0" distL="0" distR="0" wp14:anchorId="55E49154" wp14:editId="2774106D">
+            <wp:extent cx="6858000" cy="3547110"/>
             <wp:effectExtent l="0" t="0" r="0" b="0"/>
-            <wp:docPr id="24" name="Picture 24"/>
+            <wp:docPr id="21" name="Picture 21"/>
             <wp:cNvGraphicFramePr>
               <a:graphicFrameLocks xmlns:a="http://schemas.openxmlformats.org/drawingml/2006/main" noChangeAspect="1"/>
             </wp:cNvGraphicFramePr>
@@ -2961,7 +3251,7 @@
                   <pic:spPr>
                     <a:xfrm>
                       <a:off x="0" y="0"/>
-                      <a:ext cx="6858000" cy="3512820"/>
+                      <a:ext cx="6858000" cy="3547110"/>
                     </a:xfrm>
                     <a:prstGeom prst="rect">
                       <a:avLst/>
@@ -2993,31 +3283,42 @@
           <w:szCs w:val="24"/>
         </w:rPr>
       </w:pPr>
-      <w:r>
-        <w:rPr>
-          <w:rFonts w:ascii="Times New Roman" w:hAnsi="Times New Roman" w:cs="Times New Roman"/>
-          <w:sz w:val="24"/>
-          <w:szCs w:val="24"/>
-        </w:rPr>
-        <w:t>Step 27:</w:t>
-      </w:r>
-    </w:p>
-    <w:p>
-      <w:pPr>
-        <w:jc w:val="both"/>
-        <w:rPr>
-          <w:rFonts w:ascii="Times New Roman" w:hAnsi="Times New Roman" w:cs="Times New Roman"/>
-          <w:sz w:val="24"/>
-          <w:szCs w:val="24"/>
-        </w:rPr>
-      </w:pPr>
-      <w:r>
-        <w:rPr>
-          <w:rFonts w:ascii="Times New Roman" w:hAnsi="Times New Roman" w:cs="Times New Roman"/>
-          <w:sz w:val="24"/>
-          <w:szCs w:val="24"/>
-        </w:rPr>
-        <w:t>The final push</w:t>
+    </w:p>
+    <w:p>
+      <w:pPr>
+        <w:jc w:val="both"/>
+        <w:rPr>
+          <w:rFonts w:ascii="Times New Roman" w:hAnsi="Times New Roman" w:cs="Times New Roman"/>
+          <w:sz w:val="24"/>
+          <w:szCs w:val="24"/>
+        </w:rPr>
+      </w:pPr>
+      <w:r>
+        <w:rPr>
+          <w:rFonts w:ascii="Times New Roman" w:hAnsi="Times New Roman" w:cs="Times New Roman"/>
+          <w:sz w:val="24"/>
+          <w:szCs w:val="24"/>
+        </w:rPr>
+        <w:lastRenderedPageBreak/>
+        <w:t>Step 24:</w:t>
+      </w:r>
+    </w:p>
+    <w:p>
+      <w:pPr>
+        <w:jc w:val="both"/>
+        <w:rPr>
+          <w:rFonts w:ascii="Times New Roman" w:hAnsi="Times New Roman" w:cs="Times New Roman"/>
+          <w:sz w:val="24"/>
+          <w:szCs w:val="24"/>
+        </w:rPr>
+      </w:pPr>
+      <w:r>
+        <w:rPr>
+          <w:rFonts w:ascii="Times New Roman" w:hAnsi="Times New Roman" w:cs="Times New Roman"/>
+          <w:sz w:val="24"/>
+          <w:szCs w:val="24"/>
+        </w:rPr>
+        <w:t>Switching back to master</w:t>
       </w:r>
     </w:p>
     <w:p>
@@ -3034,10 +3335,10 @@
           <w:noProof/>
         </w:rPr>
         <w:drawing>
-          <wp:inline distT="0" distB="0" distL="0" distR="0" wp14:anchorId="517B88AB" wp14:editId="25217B8C">
-            <wp:extent cx="6858000" cy="3559810"/>
-            <wp:effectExtent l="0" t="0" r="0" b="2540"/>
-            <wp:docPr id="25" name="Picture 25"/>
+          <wp:inline distT="0" distB="0" distL="0" distR="0" wp14:anchorId="751F723E" wp14:editId="298468CE">
+            <wp:extent cx="6858000" cy="3357880"/>
+            <wp:effectExtent l="0" t="0" r="0" b="0"/>
+            <wp:docPr id="22" name="Picture 22"/>
             <wp:cNvGraphicFramePr>
               <a:graphicFrameLocks xmlns:a="http://schemas.openxmlformats.org/drawingml/2006/main" noChangeAspect="1"/>
             </wp:cNvGraphicFramePr>
@@ -3057,6 +3358,305 @@
                   <pic:spPr>
                     <a:xfrm>
                       <a:off x="0" y="0"/>
+                      <a:ext cx="6858000" cy="3357880"/>
+                    </a:xfrm>
+                    <a:prstGeom prst="rect">
+                      <a:avLst/>
+                    </a:prstGeom>
+                  </pic:spPr>
+                </pic:pic>
+              </a:graphicData>
+            </a:graphic>
+          </wp:inline>
+        </w:drawing>
+      </w:r>
+    </w:p>
+    <w:p>
+      <w:pPr>
+        <w:jc w:val="both"/>
+        <w:rPr>
+          <w:rFonts w:ascii="Times New Roman" w:hAnsi="Times New Roman" w:cs="Times New Roman"/>
+          <w:sz w:val="24"/>
+          <w:szCs w:val="24"/>
+        </w:rPr>
+      </w:pPr>
+    </w:p>
+    <w:p>
+      <w:pPr>
+        <w:jc w:val="both"/>
+        <w:rPr>
+          <w:rFonts w:ascii="Times New Roman" w:hAnsi="Times New Roman" w:cs="Times New Roman"/>
+          <w:sz w:val="24"/>
+          <w:szCs w:val="24"/>
+        </w:rPr>
+      </w:pPr>
+      <w:r>
+        <w:rPr>
+          <w:rFonts w:ascii="Times New Roman" w:hAnsi="Times New Roman" w:cs="Times New Roman"/>
+          <w:sz w:val="24"/>
+          <w:szCs w:val="24"/>
+        </w:rPr>
+        <w:t>Step 25:</w:t>
+      </w:r>
+    </w:p>
+    <w:p>
+      <w:pPr>
+        <w:jc w:val="both"/>
+        <w:rPr>
+          <w:rFonts w:ascii="Times New Roman" w:hAnsi="Times New Roman" w:cs="Times New Roman"/>
+          <w:sz w:val="24"/>
+          <w:szCs w:val="24"/>
+        </w:rPr>
+      </w:pPr>
+      <w:r>
+        <w:rPr>
+          <w:rFonts w:ascii="Times New Roman" w:hAnsi="Times New Roman" w:cs="Times New Roman"/>
+          <w:sz w:val="24"/>
+          <w:szCs w:val="24"/>
+        </w:rPr>
+        <w:t>Preparing to merge</w:t>
+      </w:r>
+    </w:p>
+    <w:p>
+      <w:pPr>
+        <w:jc w:val="both"/>
+        <w:rPr>
+          <w:rFonts w:ascii="Times New Roman" w:hAnsi="Times New Roman" w:cs="Times New Roman"/>
+          <w:sz w:val="24"/>
+          <w:szCs w:val="24"/>
+        </w:rPr>
+      </w:pPr>
+      <w:r>
+        <w:rPr>
+          <w:noProof/>
+        </w:rPr>
+        <w:drawing>
+          <wp:inline distT="0" distB="0" distL="0" distR="0" wp14:anchorId="042D584F" wp14:editId="5647086F">
+            <wp:extent cx="6858000" cy="3554095"/>
+            <wp:effectExtent l="0" t="0" r="0" b="8255"/>
+            <wp:docPr id="23" name="Picture 23"/>
+            <wp:cNvGraphicFramePr>
+              <a:graphicFrameLocks xmlns:a="http://schemas.openxmlformats.org/drawingml/2006/main" noChangeAspect="1"/>
+            </wp:cNvGraphicFramePr>
+            <a:graphic xmlns:a="http://schemas.openxmlformats.org/drawingml/2006/main">
+              <a:graphicData uri="http://schemas.openxmlformats.org/drawingml/2006/picture">
+                <pic:pic xmlns:pic="http://schemas.openxmlformats.org/drawingml/2006/picture">
+                  <pic:nvPicPr>
+                    <pic:cNvPr id="1" name=""/>
+                    <pic:cNvPicPr/>
+                  </pic:nvPicPr>
+                  <pic:blipFill>
+                    <a:blip r:embed="rId30"/>
+                    <a:stretch>
+                      <a:fillRect/>
+                    </a:stretch>
+                  </pic:blipFill>
+                  <pic:spPr>
+                    <a:xfrm>
+                      <a:off x="0" y="0"/>
+                      <a:ext cx="6858000" cy="3554095"/>
+                    </a:xfrm>
+                    <a:prstGeom prst="rect">
+                      <a:avLst/>
+                    </a:prstGeom>
+                  </pic:spPr>
+                </pic:pic>
+              </a:graphicData>
+            </a:graphic>
+          </wp:inline>
+        </w:drawing>
+      </w:r>
+    </w:p>
+    <w:p>
+      <w:pPr>
+        <w:jc w:val="both"/>
+        <w:rPr>
+          <w:rFonts w:ascii="Times New Roman" w:hAnsi="Times New Roman" w:cs="Times New Roman"/>
+          <w:sz w:val="24"/>
+          <w:szCs w:val="24"/>
+        </w:rPr>
+      </w:pPr>
+    </w:p>
+    <w:p>
+      <w:pPr>
+        <w:jc w:val="both"/>
+        <w:rPr>
+          <w:rFonts w:ascii="Times New Roman" w:hAnsi="Times New Roman" w:cs="Times New Roman"/>
+          <w:sz w:val="24"/>
+          <w:szCs w:val="24"/>
+        </w:rPr>
+      </w:pPr>
+    </w:p>
+    <w:p>
+      <w:pPr>
+        <w:jc w:val="both"/>
+        <w:rPr>
+          <w:rFonts w:ascii="Times New Roman" w:hAnsi="Times New Roman" w:cs="Times New Roman"/>
+          <w:sz w:val="24"/>
+          <w:szCs w:val="24"/>
+        </w:rPr>
+      </w:pPr>
+      <w:r>
+        <w:rPr>
+          <w:rFonts w:ascii="Times New Roman" w:hAnsi="Times New Roman" w:cs="Times New Roman"/>
+          <w:sz w:val="24"/>
+          <w:szCs w:val="24"/>
+        </w:rPr>
+        <w:lastRenderedPageBreak/>
+        <w:t>Step 26:</w:t>
+      </w:r>
+    </w:p>
+    <w:p>
+      <w:pPr>
+        <w:jc w:val="both"/>
+        <w:rPr>
+          <w:rFonts w:ascii="Times New Roman" w:hAnsi="Times New Roman" w:cs="Times New Roman"/>
+          <w:sz w:val="24"/>
+          <w:szCs w:val="24"/>
+        </w:rPr>
+      </w:pPr>
+      <w:r>
+        <w:rPr>
+          <w:rFonts w:ascii="Times New Roman" w:hAnsi="Times New Roman" w:cs="Times New Roman"/>
+          <w:sz w:val="24"/>
+          <w:szCs w:val="24"/>
+        </w:rPr>
+        <w:t>Keeping things clean</w:t>
+      </w:r>
+    </w:p>
+    <w:p>
+      <w:pPr>
+        <w:jc w:val="both"/>
+        <w:rPr>
+          <w:rFonts w:ascii="Times New Roman" w:hAnsi="Times New Roman" w:cs="Times New Roman"/>
+          <w:sz w:val="24"/>
+          <w:szCs w:val="24"/>
+        </w:rPr>
+      </w:pPr>
+      <w:r>
+        <w:rPr>
+          <w:noProof/>
+        </w:rPr>
+        <w:drawing>
+          <wp:inline distT="0" distB="0" distL="0" distR="0" wp14:anchorId="68394272" wp14:editId="0AA67E26">
+            <wp:extent cx="6858000" cy="3512820"/>
+            <wp:effectExtent l="0" t="0" r="0" b="0"/>
+            <wp:docPr id="24" name="Picture 24"/>
+            <wp:cNvGraphicFramePr>
+              <a:graphicFrameLocks xmlns:a="http://schemas.openxmlformats.org/drawingml/2006/main" noChangeAspect="1"/>
+            </wp:cNvGraphicFramePr>
+            <a:graphic xmlns:a="http://schemas.openxmlformats.org/drawingml/2006/main">
+              <a:graphicData uri="http://schemas.openxmlformats.org/drawingml/2006/picture">
+                <pic:pic xmlns:pic="http://schemas.openxmlformats.org/drawingml/2006/picture">
+                  <pic:nvPicPr>
+                    <pic:cNvPr id="1" name=""/>
+                    <pic:cNvPicPr/>
+                  </pic:nvPicPr>
+                  <pic:blipFill>
+                    <a:blip r:embed="rId31"/>
+                    <a:stretch>
+                      <a:fillRect/>
+                    </a:stretch>
+                  </pic:blipFill>
+                  <pic:spPr>
+                    <a:xfrm>
+                      <a:off x="0" y="0"/>
+                      <a:ext cx="6858000" cy="3512820"/>
+                    </a:xfrm>
+                    <a:prstGeom prst="rect">
+                      <a:avLst/>
+                    </a:prstGeom>
+                  </pic:spPr>
+                </pic:pic>
+              </a:graphicData>
+            </a:graphic>
+          </wp:inline>
+        </w:drawing>
+      </w:r>
+    </w:p>
+    <w:p>
+      <w:pPr>
+        <w:jc w:val="both"/>
+        <w:rPr>
+          <w:rFonts w:ascii="Times New Roman" w:hAnsi="Times New Roman" w:cs="Times New Roman"/>
+          <w:sz w:val="24"/>
+          <w:szCs w:val="24"/>
+        </w:rPr>
+      </w:pPr>
+    </w:p>
+    <w:p>
+      <w:pPr>
+        <w:jc w:val="both"/>
+        <w:rPr>
+          <w:rFonts w:ascii="Times New Roman" w:hAnsi="Times New Roman" w:cs="Times New Roman"/>
+          <w:sz w:val="24"/>
+          <w:szCs w:val="24"/>
+        </w:rPr>
+      </w:pPr>
+      <w:r>
+        <w:rPr>
+          <w:rFonts w:ascii="Times New Roman" w:hAnsi="Times New Roman" w:cs="Times New Roman"/>
+          <w:sz w:val="24"/>
+          <w:szCs w:val="24"/>
+        </w:rPr>
+        <w:t>Step 27:</w:t>
+      </w:r>
+    </w:p>
+    <w:p>
+      <w:pPr>
+        <w:jc w:val="both"/>
+        <w:rPr>
+          <w:rFonts w:ascii="Times New Roman" w:hAnsi="Times New Roman" w:cs="Times New Roman"/>
+          <w:sz w:val="24"/>
+          <w:szCs w:val="24"/>
+        </w:rPr>
+      </w:pPr>
+      <w:r>
+        <w:rPr>
+          <w:rFonts w:ascii="Times New Roman" w:hAnsi="Times New Roman" w:cs="Times New Roman"/>
+          <w:sz w:val="24"/>
+          <w:szCs w:val="24"/>
+        </w:rPr>
+        <w:t>The final push</w:t>
+      </w:r>
+    </w:p>
+    <w:p>
+      <w:pPr>
+        <w:jc w:val="both"/>
+        <w:rPr>
+          <w:rFonts w:ascii="Times New Roman" w:hAnsi="Times New Roman" w:cs="Times New Roman"/>
+          <w:sz w:val="24"/>
+          <w:szCs w:val="24"/>
+        </w:rPr>
+      </w:pPr>
+      <w:r>
+        <w:rPr>
+          <w:noProof/>
+        </w:rPr>
+        <w:drawing>
+          <wp:inline distT="0" distB="0" distL="0" distR="0" wp14:anchorId="517B88AB" wp14:editId="25217B8C">
+            <wp:extent cx="6858000" cy="3559810"/>
+            <wp:effectExtent l="0" t="0" r="0" b="2540"/>
+            <wp:docPr id="25" name="Picture 25"/>
+            <wp:cNvGraphicFramePr>
+              <a:graphicFrameLocks xmlns:a="http://schemas.openxmlformats.org/drawingml/2006/main" noChangeAspect="1"/>
+            </wp:cNvGraphicFramePr>
+            <a:graphic xmlns:a="http://schemas.openxmlformats.org/drawingml/2006/main">
+              <a:graphicData uri="http://schemas.openxmlformats.org/drawingml/2006/picture">
+                <pic:pic xmlns:pic="http://schemas.openxmlformats.org/drawingml/2006/picture">
+                  <pic:nvPicPr>
+                    <pic:cNvPr id="1" name=""/>
+                    <pic:cNvPicPr/>
+                  </pic:nvPicPr>
+                  <pic:blipFill>
+                    <a:blip r:embed="rId32"/>
+                    <a:stretch>
+                      <a:fillRect/>
+                    </a:stretch>
+                  </pic:blipFill>
+                  <pic:spPr>
+                    <a:xfrm>
+                      <a:off x="0" y="0"/>
                       <a:ext cx="6858000" cy="3559810"/>
                     </a:xfrm>
                     <a:prstGeom prst="rect">
@@ -3700,8 +4300,6 @@
           <w:szCs w:val="24"/>
         </w:rPr>
       </w:pPr>
-      <w:bookmarkStart w:id="0" w:name="_GoBack"/>
-      <w:bookmarkEnd w:id="0"/>
     </w:p>
     <w:p>
       <w:pPr>
@@ -3716,7 +4314,9 @@
     <w:sectPr>
       <w:pgSz w:w="12240" w:h="15840"/>
       <w:pgMar w:top="720" w:right="720" w:bottom="720" w:left="720" w:header="720" w:footer="720" w:gutter="0"/>
+      <w:pgNumType w:start="0"/>
       <w:cols w:space="720"/>
+      <w:titlePg/>
       <w:docGrid w:linePitch="360"/>
     </w:sectPr>
   </w:body>
@@ -3815,6 +4415,119 @@
     </w:lvl>
   </w:abstractNum>
   <w:abstractNum w:abstractNumId="1" w15:restartNumberingAfterBreak="0">
+    <w:nsid w:val="10A132ED"/>
+    <w:multiLevelType w:val="hybridMultilevel"/>
+    <w:tmpl w:val="26BC4996"/>
+    <w:lvl w:ilvl="0" w:tplc="04090001">
+      <w:start w:val="1"/>
+      <w:numFmt w:val="bullet"/>
+      <w:lvlText w:val=""/>
+      <w:lvlJc w:val="left"/>
+      <w:pPr>
+        <w:ind w:left="720" w:hanging="360"/>
+      </w:pPr>
+      <w:rPr>
+        <w:rFonts w:ascii="Symbol" w:hAnsi="Symbol" w:hint="default"/>
+      </w:rPr>
+    </w:lvl>
+    <w:lvl w:ilvl="1" w:tplc="04090003" w:tentative="1">
+      <w:start w:val="1"/>
+      <w:numFmt w:val="bullet"/>
+      <w:lvlText w:val="o"/>
+      <w:lvlJc w:val="left"/>
+      <w:pPr>
+        <w:ind w:left="1440" w:hanging="360"/>
+      </w:pPr>
+      <w:rPr>
+        <w:rFonts w:ascii="Courier New" w:hAnsi="Courier New" w:cs="Courier New" w:hint="default"/>
+      </w:rPr>
+    </w:lvl>
+    <w:lvl w:ilvl="2" w:tplc="04090005" w:tentative="1">
+      <w:start w:val="1"/>
+      <w:numFmt w:val="bullet"/>
+      <w:lvlText w:val=""/>
+      <w:lvlJc w:val="left"/>
+      <w:pPr>
+        <w:ind w:left="2160" w:hanging="360"/>
+      </w:pPr>
+      <w:rPr>
+        <w:rFonts w:ascii="Wingdings" w:hAnsi="Wingdings" w:hint="default"/>
+      </w:rPr>
+    </w:lvl>
+    <w:lvl w:ilvl="3" w:tplc="04090001" w:tentative="1">
+      <w:start w:val="1"/>
+      <w:numFmt w:val="bullet"/>
+      <w:lvlText w:val=""/>
+      <w:lvlJc w:val="left"/>
+      <w:pPr>
+        <w:ind w:left="2880" w:hanging="360"/>
+      </w:pPr>
+      <w:rPr>
+        <w:rFonts w:ascii="Symbol" w:hAnsi="Symbol" w:hint="default"/>
+      </w:rPr>
+    </w:lvl>
+    <w:lvl w:ilvl="4" w:tplc="04090003" w:tentative="1">
+      <w:start w:val="1"/>
+      <w:numFmt w:val="bullet"/>
+      <w:lvlText w:val="o"/>
+      <w:lvlJc w:val="left"/>
+      <w:pPr>
+        <w:ind w:left="3600" w:hanging="360"/>
+      </w:pPr>
+      <w:rPr>
+        <w:rFonts w:ascii="Courier New" w:hAnsi="Courier New" w:cs="Courier New" w:hint="default"/>
+      </w:rPr>
+    </w:lvl>
+    <w:lvl w:ilvl="5" w:tplc="04090005" w:tentative="1">
+      <w:start w:val="1"/>
+      <w:numFmt w:val="bullet"/>
+      <w:lvlText w:val=""/>
+      <w:lvlJc w:val="left"/>
+      <w:pPr>
+        <w:ind w:left="4320" w:hanging="360"/>
+      </w:pPr>
+      <w:rPr>
+        <w:rFonts w:ascii="Wingdings" w:hAnsi="Wingdings" w:hint="default"/>
+      </w:rPr>
+    </w:lvl>
+    <w:lvl w:ilvl="6" w:tplc="04090001" w:tentative="1">
+      <w:start w:val="1"/>
+      <w:numFmt w:val="bullet"/>
+      <w:lvlText w:val=""/>
+      <w:lvlJc w:val="left"/>
+      <w:pPr>
+        <w:ind w:left="5040" w:hanging="360"/>
+      </w:pPr>
+      <w:rPr>
+        <w:rFonts w:ascii="Symbol" w:hAnsi="Symbol" w:hint="default"/>
+      </w:rPr>
+    </w:lvl>
+    <w:lvl w:ilvl="7" w:tplc="04090003" w:tentative="1">
+      <w:start w:val="1"/>
+      <w:numFmt w:val="bullet"/>
+      <w:lvlText w:val="o"/>
+      <w:lvlJc w:val="left"/>
+      <w:pPr>
+        <w:ind w:left="5760" w:hanging="360"/>
+      </w:pPr>
+      <w:rPr>
+        <w:rFonts w:ascii="Courier New" w:hAnsi="Courier New" w:cs="Courier New" w:hint="default"/>
+      </w:rPr>
+    </w:lvl>
+    <w:lvl w:ilvl="8" w:tplc="04090005" w:tentative="1">
+      <w:start w:val="1"/>
+      <w:numFmt w:val="bullet"/>
+      <w:lvlText w:val=""/>
+      <w:lvlJc w:val="left"/>
+      <w:pPr>
+        <w:ind w:left="6480" w:hanging="360"/>
+      </w:pPr>
+      <w:rPr>
+        <w:rFonts w:ascii="Wingdings" w:hAnsi="Wingdings" w:hint="default"/>
+      </w:rPr>
+    </w:lvl>
+  </w:abstractNum>
+  <w:abstractNum w:abstractNumId="2" w15:restartNumberingAfterBreak="0">
     <w:nsid w:val="22F24BCF"/>
     <w:multiLevelType w:val="hybridMultilevel"/>
     <w:tmpl w:val="23409914"/>
@@ -3824,7 +4537,7 @@
       <w:lvlText w:val="%1."/>
       <w:lvlJc w:val="left"/>
       <w:pPr>
-        <w:ind w:left="720" w:hanging="360"/>
+        <w:ind w:left="1080" w:hanging="360"/>
       </w:pPr>
       <w:rPr>
         <w:rFonts w:hint="default"/>
@@ -3836,7 +4549,7 @@
       <w:lvlText w:val="%2."/>
       <w:lvlJc w:val="left"/>
       <w:pPr>
-        <w:ind w:left="1440" w:hanging="360"/>
+        <w:ind w:left="1800" w:hanging="360"/>
       </w:pPr>
     </w:lvl>
     <w:lvl w:ilvl="2" w:tplc="0409001B" w:tentative="1">
@@ -3845,7 +4558,7 @@
       <w:lvlText w:val="%3."/>
       <w:lvlJc w:val="right"/>
       <w:pPr>
-        <w:ind w:left="2160" w:hanging="180"/>
+        <w:ind w:left="2520" w:hanging="180"/>
       </w:pPr>
     </w:lvl>
     <w:lvl w:ilvl="3" w:tplc="0409000F" w:tentative="1">
@@ -3854,7 +4567,7 @@
       <w:lvlText w:val="%4."/>
       <w:lvlJc w:val="left"/>
       <w:pPr>
-        <w:ind w:left="2880" w:hanging="360"/>
+        <w:ind w:left="3240" w:hanging="360"/>
       </w:pPr>
     </w:lvl>
     <w:lvl w:ilvl="4" w:tplc="04090019" w:tentative="1">
@@ -3863,7 +4576,7 @@
       <w:lvlText w:val="%5."/>
       <w:lvlJc w:val="left"/>
       <w:pPr>
-        <w:ind w:left="3600" w:hanging="360"/>
+        <w:ind w:left="3960" w:hanging="360"/>
       </w:pPr>
     </w:lvl>
     <w:lvl w:ilvl="5" w:tplc="0409001B" w:tentative="1">
@@ -3872,7 +4585,7 @@
       <w:lvlText w:val="%6."/>
       <w:lvlJc w:val="right"/>
       <w:pPr>
-        <w:ind w:left="4320" w:hanging="180"/>
+        <w:ind w:left="4680" w:hanging="180"/>
       </w:pPr>
     </w:lvl>
     <w:lvl w:ilvl="6" w:tplc="0409000F" w:tentative="1">
@@ -3881,7 +4594,7 @@
       <w:lvlText w:val="%7."/>
       <w:lvlJc w:val="left"/>
       <w:pPr>
-        <w:ind w:left="5040" w:hanging="360"/>
+        <w:ind w:left="5400" w:hanging="360"/>
       </w:pPr>
     </w:lvl>
     <w:lvl w:ilvl="7" w:tplc="04090019" w:tentative="1">
@@ -3890,7 +4603,7 @@
       <w:lvlText w:val="%8."/>
       <w:lvlJc w:val="left"/>
       <w:pPr>
-        <w:ind w:left="5760" w:hanging="360"/>
+        <w:ind w:left="6120" w:hanging="360"/>
       </w:pPr>
     </w:lvl>
     <w:lvl w:ilvl="8" w:tplc="0409001B" w:tentative="1">
@@ -3899,11 +4612,11 @@
       <w:lvlText w:val="%9."/>
       <w:lvlJc w:val="right"/>
       <w:pPr>
-        <w:ind w:left="6480" w:hanging="180"/>
+        <w:ind w:left="6840" w:hanging="180"/>
       </w:pPr>
     </w:lvl>
   </w:abstractNum>
-  <w:abstractNum w:abstractNumId="2" w15:restartNumberingAfterBreak="0">
+  <w:abstractNum w:abstractNumId="3" w15:restartNumberingAfterBreak="0">
     <w:nsid w:val="66B90CEA"/>
     <w:multiLevelType w:val="hybridMultilevel"/>
     <w:tmpl w:val="31A885A0"/>
@@ -3990,13 +4703,16 @@
     </w:lvl>
   </w:abstractNum>
   <w:num w:numId="1">
-    <w:abstractNumId w:val="1"/>
+    <w:abstractNumId w:val="2"/>
   </w:num>
   <w:num w:numId="2">
     <w:abstractNumId w:val="0"/>
   </w:num>
   <w:num w:numId="3">
-    <w:abstractNumId w:val="2"/>
+    <w:abstractNumId w:val="3"/>
+  </w:num>
+  <w:num w:numId="4">
+    <w:abstractNumId w:val="1"/>
   </w:num>
 </w:numbering>
 </file>
@@ -4438,7 +5154,633 @@
       <w:contextualSpacing/>
     </w:pPr>
   </w:style>
+  <w:style w:type="paragraph" w:styleId="NoSpacing">
+    <w:name w:val="No Spacing"/>
+    <w:link w:val="NoSpacingChar"/>
+    <w:uiPriority w:val="1"/>
+    <w:qFormat/>
+    <w:rsid w:val="00746361"/>
+    <w:pPr>
+      <w:spacing w:after="0" w:line="240" w:lineRule="auto"/>
+    </w:pPr>
+    <w:rPr>
+      <w:rFonts w:eastAsiaTheme="minorEastAsia"/>
+    </w:rPr>
+  </w:style>
+  <w:style w:type="character" w:customStyle="1" w:styleId="NoSpacingChar">
+    <w:name w:val="No Spacing Char"/>
+    <w:basedOn w:val="DefaultParagraphFont"/>
+    <w:link w:val="NoSpacing"/>
+    <w:uiPriority w:val="1"/>
+    <w:rsid w:val="00746361"/>
+    <w:rPr>
+      <w:rFonts w:eastAsiaTheme="minorEastAsia"/>
+    </w:rPr>
+  </w:style>
 </w:styles>
+</file>
+
+<file path=word/glossary/document.xml><?xml version="1.0" encoding="utf-8"?>
+<w:glossaryDocument xmlns:wpc="http://schemas.microsoft.com/office/word/2010/wordprocessingCanvas" xmlns:cx="http://schemas.microsoft.com/office/drawing/2014/chartex" xmlns:mc="http://schemas.openxmlformats.org/markup-compatibility/2006" xmlns:o="urn:schemas-microsoft-com:office:office" xmlns:r="http://schemas.openxmlformats.org/officeDocument/2006/relationships" xmlns:m="http://schemas.openxmlformats.org/officeDocument/2006/math" xmlns:v="urn:schemas-microsoft-com:vml" xmlns:wp14="http://schemas.microsoft.com/office/word/2010/wordprocessingDrawing" xmlns:wp="http://schemas.openxmlformats.org/drawingml/2006/wordprocessingDrawing" xmlns:w10="urn:schemas-microsoft-com:office:word" xmlns:w="http://schemas.openxmlformats.org/wordprocessingml/2006/main" xmlns:w14="http://schemas.microsoft.com/office/word/2010/wordml" xmlns:w15="http://schemas.microsoft.com/office/word/2012/wordml" xmlns:w16se="http://schemas.microsoft.com/office/word/2015/wordml/symex" xmlns:wpg="http://schemas.microsoft.com/office/word/2010/wordprocessingGroup" xmlns:wpi="http://schemas.microsoft.com/office/word/2010/wordprocessingInk" xmlns:wne="http://schemas.microsoft.com/office/word/2006/wordml" xmlns:wps="http://schemas.microsoft.com/office/word/2010/wordprocessingShape" mc:Ignorable="w14 w15 w16se wp14">
+  <w:docParts>
+    <w:docPart>
+      <w:docPartPr>
+        <w:name w:val="2AA0976CFB21429AB8DE3908F417FFB1"/>
+        <w:category>
+          <w:name w:val="General"/>
+          <w:gallery w:val="placeholder"/>
+        </w:category>
+        <w:types>
+          <w:type w:val="bbPlcHdr"/>
+        </w:types>
+        <w:behaviors>
+          <w:behavior w:val="content"/>
+        </w:behaviors>
+        <w:guid w:val="{5A3734D8-5042-47D1-A553-4267120FDCD8}"/>
+      </w:docPartPr>
+      <w:docPartBody>
+        <w:p>
+          <w:pPr>
+            <w:pStyle w:val="2AA0976CFB21429AB8DE3908F417FFB1"/>
+          </w:pPr>
+          <w:r>
+            <w:rPr>
+              <w:rFonts w:asciiTheme="majorHAnsi" w:eastAsiaTheme="majorEastAsia" w:hAnsiTheme="majorHAnsi" w:cstheme="majorBidi"/>
+              <w:caps/>
+              <w:color w:val="5B9BD5" w:themeColor="accent1"/>
+              <w:sz w:val="80"/>
+              <w:szCs w:val="80"/>
+            </w:rPr>
+            <w:t>[Document title]</w:t>
+          </w:r>
+        </w:p>
+      </w:docPartBody>
+    </w:docPart>
+    <w:docPart>
+      <w:docPartPr>
+        <w:name w:val="01703F24055642F48D569FB7711B89B8"/>
+        <w:category>
+          <w:name w:val="General"/>
+          <w:gallery w:val="placeholder"/>
+        </w:category>
+        <w:types>
+          <w:type w:val="bbPlcHdr"/>
+        </w:types>
+        <w:behaviors>
+          <w:behavior w:val="content"/>
+        </w:behaviors>
+        <w:guid w:val="{7D713B3D-2EEA-436A-9F16-CDB99B8956BC}"/>
+      </w:docPartPr>
+      <w:docPartBody>
+        <w:p>
+          <w:pPr>
+            <w:pStyle w:val="01703F24055642F48D569FB7711B89B8"/>
+          </w:pPr>
+          <w:r>
+            <w:rPr>
+              <w:color w:val="5B9BD5" w:themeColor="accent1"/>
+              <w:sz w:val="28"/>
+              <w:szCs w:val="28"/>
+            </w:rPr>
+            <w:t>[Document subtitle]</w:t>
+          </w:r>
+        </w:p>
+      </w:docPartBody>
+    </w:docPart>
+  </w:docParts>
+</w:glossaryDocument>
+</file>
+
+<file path=word/glossary/fontTable.xml><?xml version="1.0" encoding="utf-8"?>
+<w:fonts xmlns:mc="http://schemas.openxmlformats.org/markup-compatibility/2006" xmlns:r="http://schemas.openxmlformats.org/officeDocument/2006/relationships" xmlns:w="http://schemas.openxmlformats.org/wordprocessingml/2006/main" xmlns:w14="http://schemas.microsoft.com/office/word/2010/wordml" xmlns:w15="http://schemas.microsoft.com/office/word/2012/wordml" xmlns:w16se="http://schemas.microsoft.com/office/word/2015/wordml/symex" mc:Ignorable="w14 w15 w16se">
+  <w:font w:name="Times New Roman">
+    <w:panose1 w:val="02020603050405020304"/>
+    <w:charset w:val="00"/>
+    <w:family w:val="roman"/>
+    <w:pitch w:val="variable"/>
+    <w:sig w:usb0="E0002AFF" w:usb1="C0007843" w:usb2="00000009" w:usb3="00000000" w:csb0="000001FF" w:csb1="00000000"/>
+  </w:font>
+  <w:font w:name="Symbol">
+    <w:panose1 w:val="05050102010706020507"/>
+    <w:charset w:val="02"/>
+    <w:family w:val="roman"/>
+    <w:pitch w:val="variable"/>
+    <w:sig w:usb0="00000000" w:usb1="10000000" w:usb2="00000000" w:usb3="00000000" w:csb0="80000000" w:csb1="00000000"/>
+  </w:font>
+  <w:font w:name="Courier New">
+    <w:panose1 w:val="02070309020205020404"/>
+    <w:charset w:val="00"/>
+    <w:family w:val="modern"/>
+    <w:pitch w:val="fixed"/>
+    <w:sig w:usb0="E0002EFF" w:usb1="C0007843" w:usb2="00000009" w:usb3="00000000" w:csb0="000001FF" w:csb1="00000000"/>
+  </w:font>
+  <w:font w:name="Wingdings">
+    <w:panose1 w:val="05000000000000000000"/>
+    <w:charset w:val="02"/>
+    <w:family w:val="auto"/>
+    <w:pitch w:val="variable"/>
+    <w:sig w:usb0="00000000" w:usb1="10000000" w:usb2="00000000" w:usb3="00000000" w:csb0="80000000" w:csb1="00000000"/>
+  </w:font>
+  <w:font w:name="Calibri">
+    <w:panose1 w:val="020F0502020204030204"/>
+    <w:charset w:val="00"/>
+    <w:family w:val="swiss"/>
+    <w:pitch w:val="variable"/>
+    <w:sig w:usb0="E0002AFF" w:usb1="4000ACFF" w:usb2="00000001" w:usb3="00000000" w:csb0="000001FF" w:csb1="00000000"/>
+  </w:font>
+  <w:font w:name="Calibri Light">
+    <w:panose1 w:val="020F0302020204030204"/>
+    <w:charset w:val="00"/>
+    <w:family w:val="swiss"/>
+    <w:pitch w:val="variable"/>
+    <w:sig w:usb0="A0002AEF" w:usb1="4000207B" w:usb2="00000000" w:usb3="00000000" w:csb0="000001FF" w:csb1="00000000"/>
+  </w:font>
+  <w:font w:name="Arial">
+    <w:panose1 w:val="020B0604020202020204"/>
+    <w:charset w:val="00"/>
+    <w:family w:val="swiss"/>
+    <w:pitch w:val="variable"/>
+    <w:sig w:usb0="E0002AFF" w:usb1="C0007843" w:usb2="00000009" w:usb3="00000000" w:csb0="000001FF" w:csb1="00000000"/>
+  </w:font>
+</w:fonts>
+</file>
+
+<file path=word/glossary/settings.xml><?xml version="1.0" encoding="utf-8"?>
+<w:settings xmlns:mc="http://schemas.openxmlformats.org/markup-compatibility/2006" xmlns:o="urn:schemas-microsoft-com:office:office" xmlns:r="http://schemas.openxmlformats.org/officeDocument/2006/relationships" xmlns:m="http://schemas.openxmlformats.org/officeDocument/2006/math" xmlns:v="urn:schemas-microsoft-com:vml" xmlns:w10="urn:schemas-microsoft-com:office:word" xmlns:w="http://schemas.openxmlformats.org/wordprocessingml/2006/main" xmlns:w14="http://schemas.microsoft.com/office/word/2010/wordml" xmlns:w15="http://schemas.microsoft.com/office/word/2012/wordml" xmlns:w16se="http://schemas.microsoft.com/office/word/2015/wordml/symex" xmlns:sl="http://schemas.openxmlformats.org/schemaLibrary/2006/main" mc:Ignorable="w14 w15 w16se">
+  <w:view w:val="normal"/>
+  <w:defaultTabStop w:val="720"/>
+  <w:characterSpacingControl w:val="doNotCompress"/>
+  <w:compat>
+    <w:useFELayout/>
+    <w:compatSetting w:name="compatibilityMode" w:uri="http://schemas.microsoft.com/office/word" w:val="15"/>
+    <w:compatSetting w:name="overrideTableStyleFontSizeAndJustification" w:uri="http://schemas.microsoft.com/office/word" w:val="1"/>
+    <w:compatSetting w:name="enableOpenTypeFeatures" w:uri="http://schemas.microsoft.com/office/word" w:val="1"/>
+    <w:compatSetting w:name="doNotFlipMirrorIndents" w:uri="http://schemas.microsoft.com/office/word" w:val="1"/>
+    <w:compatSetting w:name="differentiateMultirowTableHeaders" w:uri="http://schemas.microsoft.com/office/word" w:val="1"/>
+  </w:compat>
+  <w:rsids>
+    <w:rsidRoot w:val="00322000"/>
+    <w:rsid w:val="00322000"/>
+    <w:rsid w:val="007E07D8"/>
+  </w:rsids>
+  <m:mathPr>
+    <m:mathFont m:val="Cambria Math"/>
+    <m:brkBin m:val="before"/>
+    <m:brkBinSub m:val="--"/>
+    <m:smallFrac m:val="0"/>
+    <m:dispDef/>
+    <m:lMargin m:val="0"/>
+    <m:rMargin m:val="0"/>
+    <m:defJc m:val="centerGroup"/>
+    <m:wrapIndent m:val="1440"/>
+    <m:intLim m:val="subSup"/>
+    <m:naryLim m:val="undOvr"/>
+  </m:mathPr>
+  <w:themeFontLang w:val="en-US"/>
+  <w:clrSchemeMapping w:bg1="light1" w:t1="dark1" w:bg2="light2" w:t2="dark2" w:accent1="accent1" w:accent2="accent2" w:accent3="accent3" w:accent4="accent4" w:accent5="accent5" w:accent6="accent6" w:hyperlink="hyperlink" w:followedHyperlink="followedHyperlink"/>
+  <w:decimalSymbol w:val="."/>
+  <w:listSeparator w:val=","/>
+  <w15:chartTrackingRefBased/>
+</w:settings>
+</file>
+
+<file path=word/glossary/styles.xml><?xml version="1.0" encoding="utf-8"?>
+<w:styles xmlns:mc="http://schemas.openxmlformats.org/markup-compatibility/2006" xmlns:r="http://schemas.openxmlformats.org/officeDocument/2006/relationships" xmlns:w="http://schemas.openxmlformats.org/wordprocessingml/2006/main" xmlns:w14="http://schemas.microsoft.com/office/word/2010/wordml" xmlns:w15="http://schemas.microsoft.com/office/word/2012/wordml" xmlns:w16se="http://schemas.microsoft.com/office/word/2015/wordml/symex" mc:Ignorable="w14 w15 w16se">
+  <w:docDefaults>
+    <w:rPrDefault>
+      <w:rPr>
+        <w:rFonts w:asciiTheme="minorHAnsi" w:eastAsiaTheme="minorEastAsia" w:hAnsiTheme="minorHAnsi" w:cstheme="minorBidi"/>
+        <w:sz w:val="22"/>
+        <w:szCs w:val="22"/>
+        <w:lang w:val="en-US" w:eastAsia="en-US" w:bidi="ar-SA"/>
+      </w:rPr>
+    </w:rPrDefault>
+    <w:pPrDefault>
+      <w:pPr>
+        <w:spacing w:after="160" w:line="259" w:lineRule="auto"/>
+      </w:pPr>
+    </w:pPrDefault>
+  </w:docDefaults>
+  <w:latentStyles w:defLockedState="0" w:defUIPriority="99" w:defSemiHidden="0" w:defUnhideWhenUsed="0" w:defQFormat="0" w:count="371">
+    <w:lsdException w:name="Normal" w:uiPriority="0" w:qFormat="1"/>
+    <w:lsdException w:name="heading 1" w:uiPriority="9" w:qFormat="1"/>
+    <w:lsdException w:name="heading 2" w:semiHidden="1" w:uiPriority="9" w:unhideWhenUsed="1" w:qFormat="1"/>
+    <w:lsdException w:name="heading 3" w:semiHidden="1" w:uiPriority="9" w:unhideWhenUsed="1" w:qFormat="1"/>
+    <w:lsdException w:name="heading 4" w:semiHidden="1" w:uiPriority="9" w:unhideWhenUsed="1" w:qFormat="1"/>
+    <w:lsdException w:name="heading 5" w:semiHidden="1" w:uiPriority="9" w:unhideWhenUsed="1" w:qFormat="1"/>
+    <w:lsdException w:name="heading 6" w:semiHidden="1" w:uiPriority="9" w:unhideWhenUsed="1" w:qFormat="1"/>
+    <w:lsdException w:name="heading 7" w:semiHidden="1" w:uiPriority="9" w:unhideWhenUsed="1" w:qFormat="1"/>
+    <w:lsdException w:name="heading 8" w:semiHidden="1" w:uiPriority="9" w:unhideWhenUsed="1" w:qFormat="1"/>
+    <w:lsdException w:name="heading 9" w:semiHidden="1" w:uiPriority="9" w:unhideWhenUsed="1" w:qFormat="1"/>
+    <w:lsdException w:name="index 1" w:semiHidden="1" w:unhideWhenUsed="1"/>
+    <w:lsdException w:name="index 2" w:semiHidden="1" w:unhideWhenUsed="1"/>
+    <w:lsdException w:name="index 3" w:semiHidden="1" w:unhideWhenUsed="1"/>
+    <w:lsdException w:name="index 4" w:semiHidden="1" w:unhideWhenUsed="1"/>
+    <w:lsdException w:name="index 5" w:semiHidden="1" w:unhideWhenUsed="1"/>
+    <w:lsdException w:name="index 6" w:semiHidden="1" w:unhideWhenUsed="1"/>
+    <w:lsdException w:name="index 7" w:semiHidden="1" w:unhideWhenUsed="1"/>
+    <w:lsdException w:name="index 8" w:semiHidden="1" w:unhideWhenUsed="1"/>
+    <w:lsdException w:name="index 9" w:semiHidden="1" w:unhideWhenUsed="1"/>
+    <w:lsdException w:name="toc 1" w:semiHidden="1" w:uiPriority="39" w:unhideWhenUsed="1"/>
+    <w:lsdException w:name="toc 2" w:semiHidden="1" w:uiPriority="39" w:unhideWhenUsed="1"/>
+    <w:lsdException w:name="toc 3" w:semiHidden="1" w:uiPriority="39" w:unhideWhenUsed="1"/>
+    <w:lsdException w:name="toc 4" w:semiHidden="1" w:uiPriority="39" w:unhideWhenUsed="1"/>
+    <w:lsdException w:name="toc 5" w:semiHidden="1" w:uiPriority="39" w:unhideWhenUsed="1"/>
+    <w:lsdException w:name="toc 6" w:semiHidden="1" w:uiPriority="39" w:unhideWhenUsed="1"/>
+    <w:lsdException w:name="toc 7" w:semiHidden="1" w:uiPriority="39" w:unhideWhenUsed="1"/>
+    <w:lsdException w:name="toc 8" w:semiHidden="1" w:uiPriority="39" w:unhideWhenUsed="1"/>
+    <w:lsdException w:name="toc 9" w:semiHidden="1" w:uiPriority="39" w:unhideWhenUsed="1"/>
+    <w:lsdException w:name="Normal Indent" w:semiHidden="1" w:unhideWhenUsed="1"/>
+    <w:lsdException w:name="footnote text" w:semiHidden="1" w:unhideWhenUsed="1"/>
+    <w:lsdException w:name="annotation text" w:semiHidden="1" w:unhideWhenUsed="1"/>
+    <w:lsdException w:name="header" w:semiHidden="1" w:unhideWhenUsed="1"/>
+    <w:lsdException w:name="footer" w:semiHidden="1" w:unhideWhenUsed="1"/>
+    <w:lsdException w:name="index heading" w:semiHidden="1" w:unhideWhenUsed="1"/>
+    <w:lsdException w:name="caption" w:semiHidden="1" w:uiPriority="35" w:unhideWhenUsed="1" w:qFormat="1"/>
+    <w:lsdException w:name="table of figures" w:semiHidden="1" w:unhideWhenUsed="1"/>
+    <w:lsdException w:name="envelope address" w:semiHidden="1" w:unhideWhenUsed="1"/>
+    <w:lsdException w:name="envelope return" w:semiHidden="1" w:unhideWhenUsed="1"/>
+    <w:lsdException w:name="footnote reference" w:semiHidden="1" w:unhideWhenUsed="1"/>
+    <w:lsdException w:name="annotation reference" w:semiHidden="1" w:unhideWhenUsed="1"/>
+    <w:lsdException w:name="line number" w:semiHidden="1" w:unhideWhenUsed="1"/>
+    <w:lsdException w:name="page number" w:semiHidden="1" w:unhideWhenUsed="1"/>
+    <w:lsdException w:name="endnote reference" w:semiHidden="1" w:unhideWhenUsed="1"/>
+    <w:lsdException w:name="endnote text" w:semiHidden="1" w:unhideWhenUsed="1"/>
+    <w:lsdException w:name="table of authorities" w:semiHidden="1" w:unhideWhenUsed="1"/>
+    <w:lsdException w:name="macro" w:semiHidden="1" w:unhideWhenUsed="1"/>
+    <w:lsdException w:name="toa heading" w:semiHidden="1" w:unhideWhenUsed="1"/>
+    <w:lsdException w:name="List" w:semiHidden="1" w:unhideWhenUsed="1"/>
+    <w:lsdException w:name="List Bullet" w:semiHidden="1" w:unhideWhenUsed="1"/>
+    <w:lsdException w:name="List Number" w:semiHidden="1" w:unhideWhenUsed="1"/>
+    <w:lsdException w:name="List 2" w:semiHidden="1" w:unhideWhenUsed="1"/>
+    <w:lsdException w:name="List 3" w:semiHidden="1" w:unhideWhenUsed="1"/>
+    <w:lsdException w:name="List 4" w:semiHidden="1" w:unhideWhenUsed="1"/>
+    <w:lsdException w:name="List 5" w:semiHidden="1" w:unhideWhenUsed="1"/>
+    <w:lsdException w:name="List Bullet 2" w:semiHidden="1" w:unhideWhenUsed="1"/>
+    <w:lsdException w:name="List Bullet 3" w:semiHidden="1" w:unhideWhenUsed="1"/>
+    <w:lsdException w:name="List Bullet 4" w:semiHidden="1" w:unhideWhenUsed="1"/>
+    <w:lsdException w:name="List Bullet 5" w:semiHidden="1" w:unhideWhenUsed="1"/>
+    <w:lsdException w:name="List Number 2" w:semiHidden="1" w:unhideWhenUsed="1"/>
+    <w:lsdException w:name="List Number 3" w:semiHidden="1" w:unhideWhenUsed="1"/>
+    <w:lsdException w:name="List Number 4" w:semiHidden="1" w:unhideWhenUsed="1"/>
+    <w:lsdException w:name="List Number 5" w:semiHidden="1" w:unhideWhenUsed="1"/>
+    <w:lsdException w:name="Title" w:uiPriority="10" w:qFormat="1"/>
+    <w:lsdException w:name="Closing" w:semiHidden="1" w:unhideWhenUsed="1"/>
+    <w:lsdException w:name="Signature" w:semiHidden="1" w:unhideWhenUsed="1"/>
+    <w:lsdException w:name="Default Paragraph Font" w:semiHidden="1" w:uiPriority="1" w:unhideWhenUsed="1"/>
+    <w:lsdException w:name="Body Text" w:semiHidden="1" w:unhideWhenUsed="1"/>
+    <w:lsdException w:name="Body Text Indent" w:semiHidden="1" w:unhideWhenUsed="1"/>
+    <w:lsdException w:name="List Continue" w:semiHidden="1" w:unhideWhenUsed="1"/>
+    <w:lsdException w:name="List Continue 2" w:semiHidden="1" w:unhideWhenUsed="1"/>
+    <w:lsdException w:name="List Continue 3" w:semiHidden="1" w:unhideWhenUsed="1"/>
+    <w:lsdException w:name="List Continue 4" w:semiHidden="1" w:unhideWhenUsed="1"/>
+    <w:lsdException w:name="List Continue 5" w:semiHidden="1" w:unhideWhenUsed="1"/>
+    <w:lsdException w:name="Message Header" w:semiHidden="1" w:unhideWhenUsed="1"/>
+    <w:lsdException w:name="Subtitle" w:uiPriority="11" w:qFormat="1"/>
+    <w:lsdException w:name="Salutation" w:semiHidden="1" w:unhideWhenUsed="1"/>
+    <w:lsdException w:name="Date" w:semiHidden="1" w:unhideWhenUsed="1"/>
+    <w:lsdException w:name="Body Text First Indent" w:semiHidden="1" w:unhideWhenUsed="1"/>
+    <w:lsdException w:name="Body Text First Indent 2" w:semiHidden="1" w:unhideWhenUsed="1"/>
+    <w:lsdException w:name="Note Heading" w:semiHidden="1" w:unhideWhenUsed="1"/>
+    <w:lsdException w:name="Body Text 2" w:semiHidden="1" w:unhideWhenUsed="1"/>
+    <w:lsdException w:name="Body Text 3" w:semiHidden="1" w:unhideWhenUsed="1"/>
+    <w:lsdException w:name="Body Text Indent 2" w:semiHidden="1" w:unhideWhenUsed="1"/>
+    <w:lsdException w:name="Body Text Indent 3" w:semiHidden="1" w:unhideWhenUsed="1"/>
+    <w:lsdException w:name="Block Text" w:semiHidden="1" w:unhideWhenUsed="1"/>
+    <w:lsdException w:name="Hyperlink" w:semiHidden="1" w:unhideWhenUsed="1"/>
+    <w:lsdException w:name="FollowedHyperlink" w:semiHidden="1" w:unhideWhenUsed="1"/>
+    <w:lsdException w:name="Strong" w:uiPriority="22" w:qFormat="1"/>
+    <w:lsdException w:name="Emphasis" w:uiPriority="20" w:qFormat="1"/>
+    <w:lsdException w:name="Document Map" w:semiHidden="1" w:unhideWhenUsed="1"/>
+    <w:lsdException w:name="Plain Text" w:semiHidden="1" w:unhideWhenUsed="1"/>
+    <w:lsdException w:name="E-mail Signature" w:semiHidden="1" w:unhideWhenUsed="1"/>
+    <w:lsdException w:name="HTML Top of Form" w:semiHidden="1" w:unhideWhenUsed="1"/>
+    <w:lsdException w:name="HTML Bottom of Form" w:semiHidden="1" w:unhideWhenUsed="1"/>
+    <w:lsdException w:name="Normal (Web)" w:semiHidden="1" w:unhideWhenUsed="1"/>
+    <w:lsdException w:name="HTML Acronym" w:semiHidden="1" w:unhideWhenUsed="1"/>
+    <w:lsdException w:name="HTML Address" w:semiHidden="1" w:unhideWhenUsed="1"/>
+    <w:lsdException w:name="HTML Cite" w:semiHidden="1" w:unhideWhenUsed="1"/>
+    <w:lsdException w:name="HTML Code" w:semiHidden="1" w:unhideWhenUsed="1"/>
+    <w:lsdException w:name="HTML Definition" w:semiHidden="1" w:unhideWhenUsed="1"/>
+    <w:lsdException w:name="HTML Keyboard" w:semiHidden="1" w:unhideWhenUsed="1"/>
+    <w:lsdException w:name="HTML Preformatted" w:semiHidden="1" w:unhideWhenUsed="1"/>
+    <w:lsdException w:name="HTML Sample" w:semiHidden="1" w:unhideWhenUsed="1"/>
+    <w:lsdException w:name="HTML Typewriter" w:semiHidden="1" w:unhideWhenUsed="1"/>
+    <w:lsdException w:name="HTML Variable" w:semiHidden="1" w:unhideWhenUsed="1"/>
+    <w:lsdException w:name="Normal Table" w:semiHidden="1" w:unhideWhenUsed="1"/>
+    <w:lsdException w:name="annotation subject" w:semiHidden="1" w:unhideWhenUsed="1"/>
+    <w:lsdException w:name="No List" w:semiHidden="1" w:unhideWhenUsed="1"/>
+    <w:lsdException w:name="Outline List 1" w:semiHidden="1" w:unhideWhenUsed="1"/>
+    <w:lsdException w:name="Outline List 2" w:semiHidden="1" w:unhideWhenUsed="1"/>
+    <w:lsdException w:name="Outline List 3" w:semiHidden="1" w:unhideWhenUsed="1"/>
+    <w:lsdException w:name="Table Simple 1" w:semiHidden="1" w:unhideWhenUsed="1"/>
+    <w:lsdException w:name="Table Simple 2" w:semiHidden="1" w:unhideWhenUsed="1"/>
+    <w:lsdException w:name="Table Simple 3" w:semiHidden="1" w:unhideWhenUsed="1"/>
+    <w:lsdException w:name="Table Classic 1" w:semiHidden="1" w:unhideWhenUsed="1"/>
+    <w:lsdException w:name="Table Classic 2" w:semiHidden="1" w:unhideWhenUsed="1"/>
+    <w:lsdException w:name="Table Classic 3" w:semiHidden="1" w:unhideWhenUsed="1"/>
+    <w:lsdException w:name="Table Classic 4" w:semiHidden="1" w:unhideWhenUsed="1"/>
+    <w:lsdException w:name="Table Colorful 1" w:semiHidden="1" w:unhideWhenUsed="1"/>
+    <w:lsdException w:name="Table Colorful 2" w:semiHidden="1" w:unhideWhenUsed="1"/>
+    <w:lsdException w:name="Table Colorful 3" w:semiHidden="1" w:unhideWhenUsed="1"/>
+    <w:lsdException w:name="Table Columns 1" w:semiHidden="1" w:unhideWhenUsed="1"/>
+    <w:lsdException w:name="Table Columns 2" w:semiHidden="1" w:unhideWhenUsed="1"/>
+    <w:lsdException w:name="Table Columns 3" w:semiHidden="1" w:unhideWhenUsed="1"/>
+    <w:lsdException w:name="Table Columns 4" w:semiHidden="1" w:unhideWhenUsed="1"/>
+    <w:lsdException w:name="Table Columns 5" w:semiHidden="1" w:unhideWhenUsed="1"/>
+    <w:lsdException w:name="Table Grid 1" w:semiHidden="1" w:unhideWhenUsed="1"/>
+    <w:lsdException w:name="Table Grid 2" w:semiHidden="1" w:unhideWhenUsed="1"/>
+    <w:lsdException w:name="Table Grid 3" w:semiHidden="1" w:unhideWhenUsed="1"/>
+    <w:lsdException w:name="Table Grid 4" w:semiHidden="1" w:unhideWhenUsed="1"/>
+    <w:lsdException w:name="Table Grid 5" w:semiHidden="1" w:unhideWhenUsed="1"/>
+    <w:lsdException w:name="Table Grid 6" w:semiHidden="1" w:unhideWhenUsed="1"/>
+    <w:lsdException w:name="Table Grid 7" w:semiHidden="1" w:unhideWhenUsed="1"/>
+    <w:lsdException w:name="Table Grid 8" w:semiHidden="1" w:unhideWhenUsed="1"/>
+    <w:lsdException w:name="Table List 1" w:semiHidden="1" w:unhideWhenUsed="1"/>
+    <w:lsdException w:name="Table List 2" w:semiHidden="1" w:unhideWhenUsed="1"/>
+    <w:lsdException w:name="Table List 3" w:semiHidden="1" w:unhideWhenUsed="1"/>
+    <w:lsdException w:name="Table List 4" w:semiHidden="1" w:unhideWhenUsed="1"/>
+    <w:lsdException w:name="Table List 5" w:semiHidden="1" w:unhideWhenUsed="1"/>
+    <w:lsdException w:name="Table List 6" w:semiHidden="1" w:unhideWhenUsed="1"/>
+    <w:lsdException w:name="Table List 7" w:semiHidden="1" w:unhideWhenUsed="1"/>
+    <w:lsdException w:name="Table List 8" w:semiHidden="1" w:unhideWhenUsed="1"/>
+    <w:lsdException w:name="Table 3D effects 1" w:semiHidden="1" w:unhideWhenUsed="1"/>
+    <w:lsdException w:name="Table 3D effects 2" w:semiHidden="1" w:unhideWhenUsed="1"/>
+    <w:lsdException w:name="Table 3D effects 3" w:semiHidden="1" w:unhideWhenUsed="1"/>
+    <w:lsdException w:name="Table Contemporary" w:semiHidden="1" w:unhideWhenUsed="1"/>
+    <w:lsdException w:name="Table Elegant" w:semiHidden="1" w:unhideWhenUsed="1"/>
+    <w:lsdException w:name="Table Professional" w:semiHidden="1" w:unhideWhenUsed="1"/>
+    <w:lsdException w:name="Table Subtle 1" w:semiHidden="1" w:unhideWhenUsed="1"/>
+    <w:lsdException w:name="Table Subtle 2" w:semiHidden="1" w:unhideWhenUsed="1"/>
+    <w:lsdException w:name="Table Web 1" w:semiHidden="1" w:unhideWhenUsed="1"/>
+    <w:lsdException w:name="Table Web 2" w:semiHidden="1" w:unhideWhenUsed="1"/>
+    <w:lsdException w:name="Table Web 3" w:semiHidden="1" w:unhideWhenUsed="1"/>
+    <w:lsdException w:name="Balloon Text" w:semiHidden="1" w:unhideWhenUsed="1"/>
+    <w:lsdException w:name="Table Grid" w:uiPriority="39"/>
+    <w:lsdException w:name="Table Theme" w:semiHidden="1" w:unhideWhenUsed="1"/>
+    <w:lsdException w:name="Placeholder Text" w:semiHidden="1"/>
+    <w:lsdException w:name="No Spacing" w:uiPriority="1" w:qFormat="1"/>
+    <w:lsdException w:name="Light Shading" w:uiPriority="60"/>
+    <w:lsdException w:name="Light List" w:uiPriority="61"/>
+    <w:lsdException w:name="Light Grid" w:uiPriority="62"/>
+    <w:lsdException w:name="Medium Shading 1" w:uiPriority="63"/>
+    <w:lsdException w:name="Medium Shading 2" w:uiPriority="64"/>
+    <w:lsdException w:name="Medium List 1" w:uiPriority="65"/>
+    <w:lsdException w:name="Medium List 2" w:uiPriority="66"/>
+    <w:lsdException w:name="Medium Grid 1" w:uiPriority="67"/>
+    <w:lsdException w:name="Medium Grid 2" w:uiPriority="68"/>
+    <w:lsdException w:name="Medium Grid 3" w:uiPriority="69"/>
+    <w:lsdException w:name="Dark List" w:uiPriority="70"/>
+    <w:lsdException w:name="Colorful Shading" w:uiPriority="71"/>
+    <w:lsdException w:name="Colorful List" w:uiPriority="72"/>
+    <w:lsdException w:name="Colorful Grid" w:uiPriority="73"/>
+    <w:lsdException w:name="Light Shading Accent 1" w:uiPriority="60"/>
+    <w:lsdException w:name="Light List Accent 1" w:uiPriority="61"/>
+    <w:lsdException w:name="Light Grid Accent 1" w:uiPriority="62"/>
+    <w:lsdException w:name="Medium Shading 1 Accent 1" w:uiPriority="63"/>
+    <w:lsdException w:name="Medium Shading 2 Accent 1" w:uiPriority="64"/>
+    <w:lsdException w:name="Medium List 1 Accent 1" w:uiPriority="65"/>
+    <w:lsdException w:name="Revision" w:semiHidden="1"/>
+    <w:lsdException w:name="List Paragraph" w:uiPriority="34" w:qFormat="1"/>
+    <w:lsdException w:name="Quote" w:uiPriority="29" w:qFormat="1"/>
+    <w:lsdException w:name="Intense Quote" w:uiPriority="30" w:qFormat="1"/>
+    <w:lsdException w:name="Medium List 2 Accent 1" w:uiPriority="66"/>
+    <w:lsdException w:name="Medium Grid 1 Accent 1" w:uiPriority="67"/>
+    <w:lsdException w:name="Medium Grid 2 Accent 1" w:uiPriority="68"/>
+    <w:lsdException w:name="Medium Grid 3 Accent 1" w:uiPriority="69"/>
+    <w:lsdException w:name="Dark List Accent 1" w:uiPriority="70"/>
+    <w:lsdException w:name="Colorful Shading Accent 1" w:uiPriority="71"/>
+    <w:lsdException w:name="Colorful List Accent 1" w:uiPriority="72"/>
+    <w:lsdException w:name="Colorful Grid Accent 1" w:uiPriority="73"/>
+    <w:lsdException w:name="Light Shading Accent 2" w:uiPriority="60"/>
+    <w:lsdException w:name="Light List Accent 2" w:uiPriority="61"/>
+    <w:lsdException w:name="Light Grid Accent 2" w:uiPriority="62"/>
+    <w:lsdException w:name="Medium Shading 1 Accent 2" w:uiPriority="63"/>
+    <w:lsdException w:name="Medium Shading 2 Accent 2" w:uiPriority="64"/>
+    <w:lsdException w:name="Medium List 1 Accent 2" w:uiPriority="65"/>
+    <w:lsdException w:name="Medium List 2 Accent 2" w:uiPriority="66"/>
+    <w:lsdException w:name="Medium Grid 1 Accent 2" w:uiPriority="67"/>
+    <w:lsdException w:name="Medium Grid 2 Accent 2" w:uiPriority="68"/>
+    <w:lsdException w:name="Medium Grid 3 Accent 2" w:uiPriority="69"/>
+    <w:lsdException w:name="Dark List Accent 2" w:uiPriority="70"/>
+    <w:lsdException w:name="Colorful Shading Accent 2" w:uiPriority="71"/>
+    <w:lsdException w:name="Colorful List Accent 2" w:uiPriority="72"/>
+    <w:lsdException w:name="Colorful Grid Accent 2" w:uiPriority="73"/>
+    <w:lsdException w:name="Light Shading Accent 3" w:uiPriority="60"/>
+    <w:lsdException w:name="Light List Accent 3" w:uiPriority="61"/>
+    <w:lsdException w:name="Light Grid Accent 3" w:uiPriority="62"/>
+    <w:lsdException w:name="Medium Shading 1 Accent 3" w:uiPriority="63"/>
+    <w:lsdException w:name="Medium Shading 2 Accent 3" w:uiPriority="64"/>
+    <w:lsdException w:name="Medium List 1 Accent 3" w:uiPriority="65"/>
+    <w:lsdException w:name="Medium List 2 Accent 3" w:uiPriority="66"/>
+    <w:lsdException w:name="Medium Grid 1 Accent 3" w:uiPriority="67"/>
+    <w:lsdException w:name="Medium Grid 2 Accent 3" w:uiPriority="68"/>
+    <w:lsdException w:name="Medium Grid 3 Accent 3" w:uiPriority="69"/>
+    <w:lsdException w:name="Dark List Accent 3" w:uiPriority="70"/>
+    <w:lsdException w:name="Colorful Shading Accent 3" w:uiPriority="71"/>
+    <w:lsdException w:name="Colorful List Accent 3" w:uiPriority="72"/>
+    <w:lsdException w:name="Colorful Grid Accent 3" w:uiPriority="73"/>
+    <w:lsdException w:name="Light Shading Accent 4" w:uiPriority="60"/>
+    <w:lsdException w:name="Light List Accent 4" w:uiPriority="61"/>
+    <w:lsdException w:name="Light Grid Accent 4" w:uiPriority="62"/>
+    <w:lsdException w:name="Medium Shading 1 Accent 4" w:uiPriority="63"/>
+    <w:lsdException w:name="Medium Shading 2 Accent 4" w:uiPriority="64"/>
+    <w:lsdException w:name="Medium List 1 Accent 4" w:uiPriority="65"/>
+    <w:lsdException w:name="Medium List 2 Accent 4" w:uiPriority="66"/>
+    <w:lsdException w:name="Medium Grid 1 Accent 4" w:uiPriority="67"/>
+    <w:lsdException w:name="Medium Grid 2 Accent 4" w:uiPriority="68"/>
+    <w:lsdException w:name="Medium Grid 3 Accent 4" w:uiPriority="69"/>
+    <w:lsdException w:name="Dark List Accent 4" w:uiPriority="70"/>
+    <w:lsdException w:name="Colorful Shading Accent 4" w:uiPriority="71"/>
+    <w:lsdException w:name="Colorful List Accent 4" w:uiPriority="72"/>
+    <w:lsdException w:name="Colorful Grid Accent 4" w:uiPriority="73"/>
+    <w:lsdException w:name="Light Shading Accent 5" w:uiPriority="60"/>
+    <w:lsdException w:name="Light List Accent 5" w:uiPriority="61"/>
+    <w:lsdException w:name="Light Grid Accent 5" w:uiPriority="62"/>
+    <w:lsdException w:name="Medium Shading 1 Accent 5" w:uiPriority="63"/>
+    <w:lsdException w:name="Medium Shading 2 Accent 5" w:uiPriority="64"/>
+    <w:lsdException w:name="Medium List 1 Accent 5" w:uiPriority="65"/>
+    <w:lsdException w:name="Medium List 2 Accent 5" w:uiPriority="66"/>
+    <w:lsdException w:name="Medium Grid 1 Accent 5" w:uiPriority="67"/>
+    <w:lsdException w:name="Medium Grid 2 Accent 5" w:uiPriority="68"/>
+    <w:lsdException w:name="Medium Grid 3 Accent 5" w:uiPriority="69"/>
+    <w:lsdException w:name="Dark List Accent 5" w:uiPriority="70"/>
+    <w:lsdException w:name="Colorful Shading Accent 5" w:uiPriority="71"/>
+    <w:lsdException w:name="Colorful List Accent 5" w:uiPriority="72"/>
+    <w:lsdException w:name="Colorful Grid Accent 5" w:uiPriority="73"/>
+    <w:lsdException w:name="Light Shading Accent 6" w:uiPriority="60"/>
+    <w:lsdException w:name="Light List Accent 6" w:uiPriority="61"/>
+    <w:lsdException w:name="Light Grid Accent 6" w:uiPriority="62"/>
+    <w:lsdException w:name="Medium Shading 1 Accent 6" w:uiPriority="63"/>
+    <w:lsdException w:name="Medium Shading 2 Accent 6" w:uiPriority="64"/>
+    <w:lsdException w:name="Medium List 1 Accent 6" w:uiPriority="65"/>
+    <w:lsdException w:name="Medium List 2 Accent 6" w:uiPriority="66"/>
+    <w:lsdException w:name="Medium Grid 1 Accent 6" w:uiPriority="67"/>
+    <w:lsdException w:name="Medium Grid 2 Accent 6" w:uiPriority="68"/>
+    <w:lsdException w:name="Medium Grid 3 Accent 6" w:uiPriority="69"/>
+    <w:lsdException w:name="Dark List Accent 6" w:uiPriority="70"/>
+    <w:lsdException w:name="Colorful Shading Accent 6" w:uiPriority="71"/>
+    <w:lsdException w:name="Colorful List Accent 6" w:uiPriority="72"/>
+    <w:lsdException w:name="Colorful Grid Accent 6" w:uiPriority="73"/>
+    <w:lsdException w:name="Subtle Emphasis" w:uiPriority="19" w:qFormat="1"/>
+    <w:lsdException w:name="Intense Emphasis" w:uiPriority="21" w:qFormat="1"/>
+    <w:lsdException w:name="Subtle Reference" w:uiPriority="31" w:qFormat="1"/>
+    <w:lsdException w:name="Intense Reference" w:uiPriority="32" w:qFormat="1"/>
+    <w:lsdException w:name="Book Title" w:uiPriority="33" w:qFormat="1"/>
+    <w:lsdException w:name="Bibliography" w:semiHidden="1" w:uiPriority="37" w:unhideWhenUsed="1"/>
+    <w:lsdException w:name="TOC Heading" w:semiHidden="1" w:uiPriority="39" w:unhideWhenUsed="1" w:qFormat="1"/>
+    <w:lsdException w:name="Plain Table 1" w:uiPriority="41"/>
+    <w:lsdException w:name="Plain Table 2" w:uiPriority="42"/>
+    <w:lsdException w:name="Plain Table 3" w:uiPriority="43"/>
+    <w:lsdException w:name="Plain Table 4" w:uiPriority="44"/>
+    <w:lsdException w:name="Plain Table 5" w:uiPriority="45"/>
+    <w:lsdException w:name="Grid Table Light" w:uiPriority="40"/>
+    <w:lsdException w:name="Grid Table 1 Light" w:uiPriority="46"/>
+    <w:lsdException w:name="Grid Table 2" w:uiPriority="47"/>
+    <w:lsdException w:name="Grid Table 3" w:uiPriority="48"/>
+    <w:lsdException w:name="Grid Table 4" w:uiPriority="49"/>
+    <w:lsdException w:name="Grid Table 5 Dark" w:uiPriority="50"/>
+    <w:lsdException w:name="Grid Table 6 Colorful" w:uiPriority="51"/>
+    <w:lsdException w:name="Grid Table 7 Colorful" w:uiPriority="52"/>
+    <w:lsdException w:name="Grid Table 1 Light Accent 1" w:uiPriority="46"/>
+    <w:lsdException w:name="Grid Table 2 Accent 1" w:uiPriority="47"/>
+    <w:lsdException w:name="Grid Table 3 Accent 1" w:uiPriority="48"/>
+    <w:lsdException w:name="Grid Table 4 Accent 1" w:uiPriority="49"/>
+    <w:lsdException w:name="Grid Table 5 Dark Accent 1" w:uiPriority="50"/>
+    <w:lsdException w:name="Grid Table 6 Colorful Accent 1" w:uiPriority="51"/>
+    <w:lsdException w:name="Grid Table 7 Colorful Accent 1" w:uiPriority="52"/>
+    <w:lsdException w:name="Grid Table 1 Light Accent 2" w:uiPriority="46"/>
+    <w:lsdException w:name="Grid Table 2 Accent 2" w:uiPriority="47"/>
+    <w:lsdException w:name="Grid Table 3 Accent 2" w:uiPriority="48"/>
+    <w:lsdException w:name="Grid Table 4 Accent 2" w:uiPriority="49"/>
+    <w:lsdException w:name="Grid Table 5 Dark Accent 2" w:uiPriority="50"/>
+    <w:lsdException w:name="Grid Table 6 Colorful Accent 2" w:uiPriority="51"/>
+    <w:lsdException w:name="Grid Table 7 Colorful Accent 2" w:uiPriority="52"/>
+    <w:lsdException w:name="Grid Table 1 Light Accent 3" w:uiPriority="46"/>
+    <w:lsdException w:name="Grid Table 2 Accent 3" w:uiPriority="47"/>
+    <w:lsdException w:name="Grid Table 3 Accent 3" w:uiPriority="48"/>
+    <w:lsdException w:name="Grid Table 4 Accent 3" w:uiPriority="49"/>
+    <w:lsdException w:name="Grid Table 5 Dark Accent 3" w:uiPriority="50"/>
+    <w:lsdException w:name="Grid Table 6 Colorful Accent 3" w:uiPriority="51"/>
+    <w:lsdException w:name="Grid Table 7 Colorful Accent 3" w:uiPriority="52"/>
+    <w:lsdException w:name="Grid Table 1 Light Accent 4" w:uiPriority="46"/>
+    <w:lsdException w:name="Grid Table 2 Accent 4" w:uiPriority="47"/>
+    <w:lsdException w:name="Grid Table 3 Accent 4" w:uiPriority="48"/>
+    <w:lsdException w:name="Grid Table 4 Accent 4" w:uiPriority="49"/>
+    <w:lsdException w:name="Grid Table 5 Dark Accent 4" w:uiPriority="50"/>
+    <w:lsdException w:name="Grid Table 6 Colorful Accent 4" w:uiPriority="51"/>
+    <w:lsdException w:name="Grid Table 7 Colorful Accent 4" w:uiPriority="52"/>
+    <w:lsdException w:name="Grid Table 1 Light Accent 5" w:uiPriority="46"/>
+    <w:lsdException w:name="Grid Table 2 Accent 5" w:uiPriority="47"/>
+    <w:lsdException w:name="Grid Table 3 Accent 5" w:uiPriority="48"/>
+    <w:lsdException w:name="Grid Table 4 Accent 5" w:uiPriority="49"/>
+    <w:lsdException w:name="Grid Table 5 Dark Accent 5" w:uiPriority="50"/>
+    <w:lsdException w:name="Grid Table 6 Colorful Accent 5" w:uiPriority="51"/>
+    <w:lsdException w:name="Grid Table 7 Colorful Accent 5" w:uiPriority="52"/>
+    <w:lsdException w:name="Grid Table 1 Light Accent 6" w:uiPriority="46"/>
+    <w:lsdException w:name="Grid Table 2 Accent 6" w:uiPriority="47"/>
+    <w:lsdException w:name="Grid Table 3 Accent 6" w:uiPriority="48"/>
+    <w:lsdException w:name="Grid Table 4 Accent 6" w:uiPriority="49"/>
+    <w:lsdException w:name="Grid Table 5 Dark Accent 6" w:uiPriority="50"/>
+    <w:lsdException w:name="Grid Table 6 Colorful Accent 6" w:uiPriority="51"/>
+    <w:lsdException w:name="Grid Table 7 Colorful Accent 6" w:uiPriority="52"/>
+    <w:lsdException w:name="List Table 1 Light" w:uiPriority="46"/>
+    <w:lsdException w:name="List Table 2" w:uiPriority="47"/>
+    <w:lsdException w:name="List Table 3" w:uiPriority="48"/>
+    <w:lsdException w:name="List Table 4" w:uiPriority="49"/>
+    <w:lsdException w:name="List Table 5 Dark" w:uiPriority="50"/>
+    <w:lsdException w:name="List Table 6 Colorful" w:uiPriority="51"/>
+    <w:lsdException w:name="List Table 7 Colorful" w:uiPriority="52"/>
+    <w:lsdException w:name="List Table 1 Light Accent 1" w:uiPriority="46"/>
+    <w:lsdException w:name="List Table 2 Accent 1" w:uiPriority="47"/>
+    <w:lsdException w:name="List Table 3 Accent 1" w:uiPriority="48"/>
+    <w:lsdException w:name="List Table 4 Accent 1" w:uiPriority="49"/>
+    <w:lsdException w:name="List Table 5 Dark Accent 1" w:uiPriority="50"/>
+    <w:lsdException w:name="List Table 6 Colorful Accent 1" w:uiPriority="51"/>
+    <w:lsdException w:name="List Table 7 Colorful Accent 1" w:uiPriority="52"/>
+    <w:lsdException w:name="List Table 1 Light Accent 2" w:uiPriority="46"/>
+    <w:lsdException w:name="List Table 2 Accent 2" w:uiPriority="47"/>
+    <w:lsdException w:name="List Table 3 Accent 2" w:uiPriority="48"/>
+    <w:lsdException w:name="List Table 4 Accent 2" w:uiPriority="49"/>
+    <w:lsdException w:name="List Table 5 Dark Accent 2" w:uiPriority="50"/>
+    <w:lsdException w:name="List Table 6 Colorful Accent 2" w:uiPriority="51"/>
+    <w:lsdException w:name="List Table 7 Colorful Accent 2" w:uiPriority="52"/>
+    <w:lsdException w:name="List Table 1 Light Accent 3" w:uiPriority="46"/>
+    <w:lsdException w:name="List Table 2 Accent 3" w:uiPriority="47"/>
+    <w:lsdException w:name="List Table 3 Accent 3" w:uiPriority="48"/>
+    <w:lsdException w:name="List Table 4 Accent 3" w:uiPriority="49"/>
+    <w:lsdException w:name="List Table 5 Dark Accent 3" w:uiPriority="50"/>
+    <w:lsdException w:name="List Table 6 Colorful Accent 3" w:uiPriority="51"/>
+    <w:lsdException w:name="List Table 7 Colorful Accent 3" w:uiPriority="52"/>
+    <w:lsdException w:name="List Table 1 Light Accent 4" w:uiPriority="46"/>
+    <w:lsdException w:name="List Table 2 Accent 4" w:uiPriority="47"/>
+    <w:lsdException w:name="List Table 3 Accent 4" w:uiPriority="48"/>
+    <w:lsdException w:name="List Table 4 Accent 4" w:uiPriority="49"/>
+    <w:lsdException w:name="List Table 5 Dark Accent 4" w:uiPriority="50"/>
+    <w:lsdException w:name="List Table 6 Colorful Accent 4" w:uiPriority="51"/>
+    <w:lsdException w:name="List Table 7 Colorful Accent 4" w:uiPriority="52"/>
+    <w:lsdException w:name="List Table 1 Light Accent 5" w:uiPriority="46"/>
+    <w:lsdException w:name="List Table 2 Accent 5" w:uiPriority="47"/>
+    <w:lsdException w:name="List Table 3 Accent 5" w:uiPriority="48"/>
+    <w:lsdException w:name="List Table 4 Accent 5" w:uiPriority="49"/>
+    <w:lsdException w:name="List Table 5 Dark Accent 5" w:uiPriority="50"/>
+    <w:lsdException w:name="List Table 6 Colorful Accent 5" w:uiPriority="51"/>
+    <w:lsdException w:name="List Table 7 Colorful Accent 5" w:uiPriority="52"/>
+    <w:lsdException w:name="List Table 1 Light Accent 6" w:uiPriority="46"/>
+    <w:lsdException w:name="List Table 2 Accent 6" w:uiPriority="47"/>
+    <w:lsdException w:name="List Table 3 Accent 6" w:uiPriority="48"/>
+    <w:lsdException w:name="List Table 4 Accent 6" w:uiPriority="49"/>
+    <w:lsdException w:name="List Table 5 Dark Accent 6" w:uiPriority="50"/>
+    <w:lsdException w:name="List Table 6 Colorful Accent 6" w:uiPriority="51"/>
+    <w:lsdException w:name="List Table 7 Colorful Accent 6" w:uiPriority="52"/>
+  </w:latentStyles>
+  <w:style w:type="paragraph" w:default="1" w:styleId="Normal">
+    <w:name w:val="Normal"/>
+    <w:qFormat/>
+  </w:style>
+  <w:style w:type="character" w:default="1" w:styleId="DefaultParagraphFont">
+    <w:name w:val="Default Paragraph Font"/>
+    <w:uiPriority w:val="1"/>
+    <w:semiHidden/>
+    <w:unhideWhenUsed/>
+  </w:style>
+  <w:style w:type="table" w:default="1" w:styleId="TableNormal">
+    <w:name w:val="Normal Table"/>
+    <w:uiPriority w:val="99"/>
+    <w:semiHidden/>
+    <w:unhideWhenUsed/>
+    <w:tblPr>
+      <w:tblInd w:w="0" w:type="dxa"/>
+      <w:tblCellMar>
+        <w:top w:w="0" w:type="dxa"/>
+        <w:left w:w="108" w:type="dxa"/>
+        <w:bottom w:w="0" w:type="dxa"/>
+        <w:right w:w="108" w:type="dxa"/>
+      </w:tblCellMar>
+    </w:tblPr>
+  </w:style>
+  <w:style w:type="numbering" w:default="1" w:styleId="NoList">
+    <w:name w:val="No List"/>
+    <w:uiPriority w:val="99"/>
+    <w:semiHidden/>
+    <w:unhideWhenUsed/>
+  </w:style>
+  <w:style w:type="paragraph" w:customStyle="1" w:styleId="2AA0976CFB21429AB8DE3908F417FFB1">
+    <w:name w:val="2AA0976CFB21429AB8DE3908F417FFB1"/>
+    <w:rsid w:val="00322000"/>
+  </w:style>
+  <w:style w:type="paragraph" w:customStyle="1" w:styleId="01703F24055642F48D569FB7711B89B8">
+    <w:name w:val="01703F24055642F48D569FB7711B89B8"/>
+    <w:rsid w:val="00322000"/>
+  </w:style>
+</w:styles>
+</file>
+
+<file path=word/glossary/webSettings.xml><?xml version="1.0" encoding="utf-8"?>
+<w:webSettings xmlns:mc="http://schemas.openxmlformats.org/markup-compatibility/2006" xmlns:r="http://schemas.openxmlformats.org/officeDocument/2006/relationships" xmlns:w="http://schemas.openxmlformats.org/wordprocessingml/2006/main" xmlns:w14="http://schemas.microsoft.com/office/word/2010/wordml" xmlns:w15="http://schemas.microsoft.com/office/word/2012/wordml" xmlns:w16se="http://schemas.microsoft.com/office/word/2015/wordml/symex" mc:Ignorable="w14 w15 w16se">
+  <w:optimizeForBrowser/>
+  <w:allowPNG/>
+</w:webSettings>
 </file>
 
 <file path=word/theme/theme1.xml><?xml version="1.0" encoding="utf-8"?>
@@ -4700,4 +6042,23 @@
     </a:ext>
   </a:extLst>
 </a:theme>
+</file>
+
+<file path=customXml/item1.xml><?xml version="1.0" encoding="utf-8"?>
+<CoverPageProperties xmlns="http://schemas.microsoft.com/office/2006/coverPageProps">
+  <PublishDate>2016-11-07T00:00:00</PublishDate>
+  <Abstract/>
+  <CompanyAddress/>
+  <CompanyPhone/>
+  <CompanyFax/>
+  <CompanyEmail/>
+</CoverPageProperties>
+</file>
+
+<file path=customXml/itemProps1.xml><?xml version="1.0" encoding="utf-8"?>
+<ds:datastoreItem xmlns:ds="http://schemas.openxmlformats.org/officeDocument/2006/customXml" ds:itemID="{55AF091B-3C7A-41E3-B477-F2FDAA23CFDA}">
+  <ds:schemaRefs>
+    <ds:schemaRef ds:uri="http://schemas.microsoft.com/office/2006/coverPageProps"/>
+  </ds:schemaRefs>
+</ds:datastoreItem>
 </file>
</xml_diff>